<commit_message>
Updated v1 - and moved to new folder
</commit_message>
<xml_diff>
--- a/Write_up/A_investment/v1/Chpt3_partA_full_draft_v1.docx
+++ b/Write_up/A_investment/v1/Chpt3_partA_full_draft_v1.docx
@@ -626,7 +626,21 @@
       </w:r>
       <w:bookmarkEnd w:id="13"/>
       <w:r>
-        <w:t xml:space="preserve">. Nevertheless, many conservation projects are unable to fund activities through other means. Grants for conservation activities vary in size and duration, with larger, long-term grants (between three and five years) often requiring significant investments in staff time for the development of applications, and substantial administrative capacity to manage the grant if it is awarded. Such grants are often awarded by international financial institutions (e.g., the World Bank) or international development agencies (e.g., the United States Agency for International Development), and often come with complex rules governing procurement, accounting, reporting, and attribution (i.e., branding). These requirements often preclude smaller organisations that do not have in-house fundraising teams or large financial management and administrative capacity. Alternatively, conservation organisations can apply for smaller, short-term grants (usually between one and three years) which are often targeted towards specific species, habitats, or activities (e.g., the United States Fish and Wildlife Service Asian Elephant Conservation Fund, and the UK government’s Darwin Initiative). The smaller grants require less staff time for the application process and subsequent grant management yet can be limited in the amount of the award that can be spent on overheads, fixed costs, and other core project expenditure such as salaries, fuel, office space, and utilities. This results in the core operational budgets of smaller projects or organisations comprising small percentages of multiple short-term grants, leading to insecure and unstable core budgets that can fluctuate from year to year. Budgets such as this prohibit long-term strategic planning for investment of funds and conservation action </w:t>
+        <w:t xml:space="preserve">. Nevertheless, many conservation projects are unable to fund activities through other means. Grants for conservation activities vary in size and duration, with larger, long-term grants (between three and five years) often requiring significant investments in staff time for the development of applications, and substantial administrative capacity to manage the grant if it is awarded. Such grants are often awarded by international financial institutions (e.g., the World Bank) or international development agencies (e.g., the United States Agency for International Development), and often come with complex rules governing procurement, accounting, reporting, and attribution (i.e., branding). These requirements often preclude smaller organisations that do not have in-house fundraising teams or large financial management and administrative capacity. Alternatively, conservation organisations can apply for smaller, short-term grants (usually between one and three years) which are often targeted towards specific species, habitats, or activities (e.g., the United States Fish and Wildlife Service Asian Elephant Conservation Fund, and the UK government’s Darwin Initiative). </w:t>
+      </w:r>
+      <w:commentRangeStart w:id="14"/>
+      <w:r>
+        <w:t>The smaller grants require less staff time for the application process and subsequent grant management yet can be limited in the amount of the award that can be spent on overheads, fixed costs, and other core project expenditure such as salaries, fuel, office space, and utilities</w:t>
+      </w:r>
+      <w:commentRangeEnd w:id="14"/>
+      <w:r>
+        <w:rPr>
+          <w:rStyle w:val="CommentReference"/>
+        </w:rPr>
+        <w:commentReference w:id="14"/>
+      </w:r>
+      <w:r>
+        <w:t xml:space="preserve">. This results in the core operational budgets of smaller projects or organisations comprising small percentages of multiple short-term grants, leading to insecure and unstable core budgets that can fluctuate from year to year. Budgets such as this prohibit long-term strategic planning for investment of funds and conservation action </w:t>
       </w:r>
       <w:r>
         <w:fldChar w:fldCharType="begin"/>
@@ -637,7 +651,7 @@
       <w:r>
         <w:fldChar w:fldCharType="separate"/>
       </w:r>
-      <w:bookmarkStart w:id="14" w:name="__Fieldmark__228_362668386"/>
+      <w:bookmarkStart w:id="15" w:name="__Fieldmark__228_362668386"/>
       <w:r>
         <w:rPr>
           <w:rFonts w:cs="Calibri"/>
@@ -647,7 +661,7 @@
       <w:r>
         <w:fldChar w:fldCharType="end"/>
       </w:r>
-      <w:bookmarkEnd w:id="14"/>
+      <w:bookmarkEnd w:id="15"/>
       <w:r>
         <w:t>.</w:t>
       </w:r>
@@ -671,7 +685,7 @@
       <w:r>
         <w:fldChar w:fldCharType="separate"/>
       </w:r>
-      <w:bookmarkStart w:id="15" w:name="__Fieldmark__244_362668386"/>
+      <w:bookmarkStart w:id="16" w:name="__Fieldmark__244_362668386"/>
       <w:r>
         <w:rPr>
           <w:rFonts w:cs="Calibri"/>
@@ -681,7 +695,7 @@
       <w:r>
         <w:fldChar w:fldCharType="end"/>
       </w:r>
-      <w:bookmarkEnd w:id="15"/>
+      <w:bookmarkEnd w:id="16"/>
       <w:r>
         <w:t xml:space="preserve">. Insufficient funding of protected land- and seascapes leads to poor management, ecological damage, and the loss of species and habitats </w:t>
       </w:r>
@@ -694,7 +708,7 @@
       <w:r>
         <w:fldChar w:fldCharType="separate"/>
       </w:r>
-      <w:bookmarkStart w:id="16" w:name="__Fieldmark__252_362668386"/>
+      <w:bookmarkStart w:id="17" w:name="__Fieldmark__252_362668386"/>
       <w:r>
         <w:rPr>
           <w:rFonts w:cs="Calibri"/>
@@ -704,7 +718,7 @@
       <w:r>
         <w:fldChar w:fldCharType="end"/>
       </w:r>
-      <w:bookmarkEnd w:id="16"/>
+      <w:bookmarkEnd w:id="17"/>
       <w:r>
         <w:t xml:space="preserve">. It is difficult to design and implement effective conservation action that targets the correct drivers at the correct spatial and temporal scales when available funding is consistently below what is required </w:t>
       </w:r>
@@ -717,7 +731,7 @@
       <w:r>
         <w:fldChar w:fldCharType="separate"/>
       </w:r>
-      <w:bookmarkStart w:id="17" w:name="__Fieldmark__264_362668386"/>
+      <w:bookmarkStart w:id="18" w:name="__Fieldmark__264_362668386"/>
       <w:r>
         <w:rPr>
           <w:rFonts w:cs="Calibri"/>
@@ -727,7 +741,7 @@
       <w:r>
         <w:fldChar w:fldCharType="end"/>
       </w:r>
-      <w:bookmarkEnd w:id="17"/>
+      <w:bookmarkEnd w:id="18"/>
       <w:r>
         <w:t xml:space="preserve">. In landscapes where harvesting of wildlife occurs, weak management and regulation, which are common symptoms of chronic underfunding, can increase the probability of population collapse of the harvested species </w:t>
       </w:r>
@@ -740,7 +754,7 @@
       <w:r>
         <w:fldChar w:fldCharType="separate"/>
       </w:r>
-      <w:bookmarkStart w:id="18" w:name="__Fieldmark__276_362668386"/>
+      <w:bookmarkStart w:id="19" w:name="__Fieldmark__276_362668386"/>
       <w:r>
         <w:rPr>
           <w:rFonts w:cs="Calibri"/>
@@ -750,7 +764,7 @@
       <w:r>
         <w:fldChar w:fldCharType="end"/>
       </w:r>
-      <w:bookmarkEnd w:id="18"/>
+      <w:bookmarkEnd w:id="19"/>
       <w:r>
         <w:t xml:space="preserve">. In the absence of dramatic increases in funding and resources available to landscape managers, studies that explore the trade-offs between different strategies for investing existing resources will be critical. Site-level assessments of investment </w:t>
       </w:r>
@@ -767,7 +781,7 @@
       <w:r>
         <w:fldChar w:fldCharType="separate"/>
       </w:r>
-      <w:bookmarkStart w:id="19" w:name="__Fieldmark__282_362668386"/>
+      <w:bookmarkStart w:id="20" w:name="__Fieldmark__282_362668386"/>
       <w:r>
         <w:rPr>
           <w:rFonts w:cs="Calibri"/>
@@ -777,7 +791,7 @@
       <w:r>
         <w:fldChar w:fldCharType="end"/>
       </w:r>
-      <w:bookmarkEnd w:id="19"/>
+      <w:bookmarkEnd w:id="20"/>
       <w:r>
         <w:t xml:space="preserve">. Yet studies that provide broader theoretical insights into long-term investment strategies in the context of finite resources are lacking. There is a large body of literature that explores prioritising conservation investment over space, or the ‘conservation resource allocation problem’ </w:t>
       </w:r>
@@ -790,7 +804,7 @@
       <w:r>
         <w:fldChar w:fldCharType="separate"/>
       </w:r>
-      <w:bookmarkStart w:id="20" w:name="__Fieldmark__297_362668386"/>
+      <w:bookmarkStart w:id="21" w:name="__Fieldmark__297_362668386"/>
       <w:r>
         <w:rPr>
           <w:rFonts w:cs="Calibri"/>
@@ -800,7 +814,7 @@
       <w:r>
         <w:fldChar w:fldCharType="end"/>
       </w:r>
-      <w:bookmarkEnd w:id="20"/>
+      <w:bookmarkEnd w:id="21"/>
       <w:r>
         <w:t xml:space="preserve">, with approaches including return on investment </w:t>
       </w:r>
@@ -813,7 +827,7 @@
       <w:r>
         <w:fldChar w:fldCharType="separate"/>
       </w:r>
-      <w:bookmarkStart w:id="21" w:name="__Fieldmark__305_362668386"/>
+      <w:bookmarkStart w:id="22" w:name="__Fieldmark__305_362668386"/>
       <w:r>
         <w:rPr>
           <w:rFonts w:cs="Calibri"/>
@@ -823,7 +837,7 @@
       <w:r>
         <w:fldChar w:fldCharType="end"/>
       </w:r>
-      <w:bookmarkEnd w:id="21"/>
+      <w:bookmarkEnd w:id="22"/>
       <w:r>
         <w:t xml:space="preserve">, heuristic algorithms </w:t>
       </w:r>
@@ -836,7 +850,7 @@
       <w:r>
         <w:fldChar w:fldCharType="separate"/>
       </w:r>
-      <w:bookmarkStart w:id="22" w:name="__Fieldmark__310_362668386"/>
+      <w:bookmarkStart w:id="23" w:name="__Fieldmark__310_362668386"/>
       <w:r>
         <w:rPr>
           <w:rFonts w:cs="Calibri"/>
@@ -846,7 +860,7 @@
       <w:r>
         <w:fldChar w:fldCharType="end"/>
       </w:r>
-      <w:bookmarkEnd w:id="22"/>
+      <w:bookmarkEnd w:id="23"/>
       <w:r>
         <w:t xml:space="preserve">, regression models </w:t>
       </w:r>
@@ -859,7 +873,7 @@
       <w:r>
         <w:fldChar w:fldCharType="separate"/>
       </w:r>
-      <w:bookmarkStart w:id="23" w:name="__Fieldmark__315_362668386"/>
+      <w:bookmarkStart w:id="24" w:name="__Fieldmark__315_362668386"/>
       <w:r>
         <w:rPr>
           <w:rFonts w:cs="Calibri"/>
@@ -869,7 +883,7 @@
       <w:r>
         <w:fldChar w:fldCharType="end"/>
       </w:r>
-      <w:bookmarkEnd w:id="23"/>
+      <w:bookmarkEnd w:id="24"/>
       <w:r>
         <w:t xml:space="preserve">, and impact mapping </w:t>
       </w:r>
@@ -882,7 +896,7 @@
       <w:r>
         <w:fldChar w:fldCharType="separate"/>
       </w:r>
-      <w:bookmarkStart w:id="24" w:name="__Fieldmark__320_362668386"/>
+      <w:bookmarkStart w:id="25" w:name="__Fieldmark__320_362668386"/>
       <w:r>
         <w:rPr>
           <w:rFonts w:cs="Calibri"/>
@@ -892,7 +906,7 @@
       <w:r>
         <w:fldChar w:fldCharType="end"/>
       </w:r>
-      <w:bookmarkEnd w:id="24"/>
+      <w:bookmarkEnd w:id="25"/>
       <w:r>
         <w:t xml:space="preserve">. The next question, which is equally important yet largely unanswered, is once land has been selected or acquired for conservation, how should the authority responsible for its management invest finite conservation resources over the next five, ten, thirty, or fifty years to minimise biodiversity loss?    </w:t>
       </w:r>
@@ -910,7 +924,7 @@
       <w:r>
         <w:fldChar w:fldCharType="separate"/>
       </w:r>
-      <w:bookmarkStart w:id="25" w:name="__Fieldmark__333_362668386"/>
+      <w:bookmarkStart w:id="26" w:name="__Fieldmark__333_362668386"/>
       <w:r>
         <w:rPr>
           <w:rFonts w:cs="Calibri"/>
@@ -920,7 +934,7 @@
       <w:r>
         <w:fldChar w:fldCharType="end"/>
       </w:r>
-      <w:bookmarkEnd w:id="25"/>
+      <w:bookmarkEnd w:id="26"/>
       <w:r>
         <w:t xml:space="preserve">. Previous studies have investigated the effects of investment uncertainty (transaction uncertainty and performance uncertainty) on the optimal allocation of conservation funds to land acquisition </w:t>
       </w:r>
@@ -933,7 +947,7 @@
       <w:r>
         <w:fldChar w:fldCharType="separate"/>
       </w:r>
-      <w:bookmarkStart w:id="26" w:name="__Fieldmark__340_362668386"/>
+      <w:bookmarkStart w:id="27" w:name="__Fieldmark__340_362668386"/>
       <w:r>
         <w:rPr>
           <w:rFonts w:cs="Calibri"/>
@@ -943,7 +957,7 @@
       <w:r>
         <w:fldChar w:fldCharType="end"/>
       </w:r>
-      <w:bookmarkEnd w:id="26"/>
+      <w:bookmarkEnd w:id="27"/>
       <w:r>
         <w:t xml:space="preserve">, and uncertainty surrounding future site conditions (availability and ecological condition) and how this influences the optimal combination of short- and long-term conservation contracts with private landowners </w:t>
       </w:r>
@@ -956,7 +970,7 @@
       <w:r>
         <w:fldChar w:fldCharType="separate"/>
       </w:r>
-      <w:bookmarkStart w:id="27" w:name="__Fieldmark__347_362668386"/>
+      <w:bookmarkStart w:id="28" w:name="__Fieldmark__347_362668386"/>
       <w:r>
         <w:rPr>
           <w:rFonts w:cs="Calibri"/>
@@ -966,7 +980,7 @@
       <w:r>
         <w:fldChar w:fldCharType="end"/>
       </w:r>
-      <w:bookmarkEnd w:id="27"/>
+      <w:bookmarkEnd w:id="28"/>
       <w:r>
         <w:t xml:space="preserve">. Yet the uncertainty surrounding changing social-ecological conditions within a single site or landscape over time, and how this may affect biological resources given different investment strategies by the management authority, has yet to be investigated. The global human population is increasing, particularly around protected areas and other ecologically rich landscapes </w:t>
       </w:r>
@@ -979,7 +993,7 @@
       <w:r>
         <w:fldChar w:fldCharType="separate"/>
       </w:r>
-      <w:bookmarkStart w:id="28" w:name="__Fieldmark__357_362668386"/>
+      <w:bookmarkStart w:id="29" w:name="__Fieldmark__357_362668386"/>
       <w:r>
         <w:rPr>
           <w:rFonts w:cs="Calibri"/>
@@ -989,7 +1003,7 @@
       <w:r>
         <w:fldChar w:fldCharType="end"/>
       </w:r>
-      <w:bookmarkEnd w:id="28"/>
+      <w:bookmarkEnd w:id="29"/>
       <w:r>
         <w:t xml:space="preserve">, and increasing human populations within these areas increase pressure on natural resources </w:t>
       </w:r>
@@ -1002,7 +1016,7 @@
       <w:r>
         <w:fldChar w:fldCharType="separate"/>
       </w:r>
-      <w:bookmarkStart w:id="29" w:name="__Fieldmark__362_362668386"/>
+      <w:bookmarkStart w:id="30" w:name="__Fieldmark__362_362668386"/>
       <w:r>
         <w:rPr>
           <w:rFonts w:cs="Calibri"/>
@@ -1012,17 +1026,15 @@
       <w:r>
         <w:fldChar w:fldCharType="end"/>
       </w:r>
-      <w:bookmarkEnd w:id="29"/>
-      <w:r>
-        <w:t>. Therefore, understanding how investment decisions by landscape managers affect system dynamics in the context of increasing human pressure and uncertainty</w:t>
-      </w:r>
-      <w:del w:id="30" w:author="Brad Duthie" w:date="2021-09-22T22:37:00Z">
-        <w:r>
-          <w:delText>,</w:delText>
-        </w:r>
-      </w:del>
-      <w:r>
-        <w:t xml:space="preserve"> will be critical for developing strategies that maximise conservation gains. Lessons can be learnt from empirical studies that examine past strategies and the subsequent observed outcomes </w:t>
+      <w:bookmarkEnd w:id="30"/>
+      <w:r>
+        <w:t xml:space="preserve">. Therefore, understanding how investment decisions by landscape managers affect system dynamics in the context of increasing human pressure and </w:t>
+      </w:r>
+      <w:r>
+        <w:t xml:space="preserve">uncertainty will be </w:t>
+      </w:r>
+      <w:r>
+        <w:t xml:space="preserve">critical for developing strategies that maximise conservation gains. Lessons can be learnt from empirical studies that examine past strategies and the subsequent observed outcomes </w:t>
       </w:r>
       <w:r>
         <w:fldChar w:fldCharType="begin"/>
@@ -1199,20 +1211,10 @@
       </w:r>
       <w:r>
         <w:lastRenderedPageBreak/>
-        <w:t xml:space="preserve">systems </w:t>
-      </w:r>
-      <w:del w:id="38" w:author="Brad Duthie" w:date="2021-09-22T22:37:00Z">
-        <w:r>
-          <w:delText>which</w:delText>
-        </w:r>
-      </w:del>
-      <w:ins w:id="39" w:author="Brad Duthie" w:date="2021-09-22T22:37:00Z">
-        <w:r>
-          <w:t>that</w:t>
-        </w:r>
-      </w:ins>
-      <w:r>
-        <w:t xml:space="preserve"> are characterised by non-linear relationships and feedbacks between multiple social and ecological sub-systems </w:t>
+        <w:t xml:space="preserve">systems that are characterised </w:t>
+      </w:r>
+      <w:r>
+        <w:t xml:space="preserve">by non-linear relationships and feedbacks between multiple social and ecological sub-systems </w:t>
       </w:r>
       <w:r>
         <w:fldChar w:fldCharType="begin"/>
@@ -1223,7 +1225,7 @@
       <w:r>
         <w:fldChar w:fldCharType="separate"/>
       </w:r>
-      <w:bookmarkStart w:id="40" w:name="__Fieldmark__467_362668386"/>
+      <w:bookmarkStart w:id="38" w:name="__Fieldmark__467_362668386"/>
       <w:r>
         <w:rPr>
           <w:rFonts w:cs="Calibri"/>
@@ -1233,87 +1235,77 @@
       <w:r>
         <w:fldChar w:fldCharType="end"/>
       </w:r>
+      <w:bookmarkEnd w:id="38"/>
+      <w:r>
+        <w:t xml:space="preserve">. It is implausible to build a model that captures all components of </w:t>
+      </w:r>
+      <w:r>
+        <w:t>a S</w:t>
+      </w:r>
+      <w:r>
+        <w:t xml:space="preserve">ES, and therefore simplified models that simulate the fundamental dynamics are required to test social-ecological theory. Generalised Management Strategy Evaluation (GMSE) is a modelling framework that allows the construction of simplified social-ecological systems that are comprised of four fundamental sub-systems, allowing for a huge variety of theoretical investigations </w:t>
+      </w:r>
+      <w:r>
+        <w:fldChar w:fldCharType="begin"/>
+      </w:r>
+      <w:r>
+        <w:instrText>ADDIN ZOTERO_ITEM CSL_CITATION {"citationID":"lS8fvLgK","properties":{"formattedCitation":"(Bunnefeld et al., 2011; Duthie et al., 2018)","plainCitation":"(Bunnefeld et al., 2011; Duthie et al., 2018)","noteIndex":0},"citationItems":[{"id":1012,"uris":["http://zotero.org/users/2170232/items/97HRN4PX"],"uri":["http://zotero.org/users/2170232/items/97HRN4PX"],"itemData":{"id":1012,"type":"article-journal","container-title":"Trends in Ecology &amp; Evolution","DOI":"10.1016/j.tree.2011.05.003","ISSN":"01695347","issue":"9","language":"en","page":"441-447","source":"CrossRef","title":"Management strategy evaluation: a powerful tool for conservation?","title-short":"Management strategy evaluation","volume":"26","author":[{"family":"Bunnefeld","given":"Nils"},{"family":"Hoshino","given":"Eriko"},{"family":"Milner-Gulland","given":"Eleanor J."}],"issued":{"date-parts":[["2011",9]]}}},{"id":2434,"uris":["http://zotero.org/users/2170232/items/FN8CQ3TY"],"uri":["http://zotero.org/users/2170232/items/FN8CQ3TY"],"itemData":{"id":2434,"type":"article-journal","abstract":"Management strategy evaluation (MSE) is a powerful tool for simulating all key aspects of natural resource management under conditions of uncertainty. We present the r package generalised management strategy evaluation (GMSE), which applies genetic algorithms to provide a generalised tool for simulating adaptive decision-making management scenarios between stakeholders with competing objectives under complex social-ecological interactions and uncertainty. GMSE models can be agent-based and spatially explicit, incorporating a high degree of realism through mechanistic modelling of links and feedbacks among stakeholders and with the ecosystem; additionally, user-defined sub-models can also be incorporated as functions into the broader GMSE framework. We show how GMSE simulates a social-ecological system using the example of an adaptively managed waterfowl population on an agricultural landscape; simulated waterfowl exploit agricultural land, causing conflict between conservation interests and the interest of food producers maximising their crop yield. The r package GMSE is open source under GNU Public License; source code and documents are freely available on GitHub.","container-title":"Methods in Ecology and Evolution","DOI":"10.1111/2041-210X.13091","ISSN":"2041-210X","issue":"12","language":"en","page":"2396-2401","source":"Wiley Online Library","title":"GMSE: An r package for generalised management strategy evaluation","title-short":"GMSE","volume":"9","author":[{"family":"Duthie","given":"A. Bradley"},{"family":"Cusack","given":"Jeremy J."},{"family":"Jones","given":"Isabel L."},{"family":"Minderman","given":"Jeroen"},{"family":"Nilsen","given":"Erlend B."},{"family":"Pozo","given":"Rocío A."},{"family":"Rakotonarivo","given":"O. Sarobidy"},{"family":"Moorter","given":"Bram Van"},{"family":"Bunnefeld","given":"Nils"}],"issued":{"date-parts":[["2018"]]}}}],"schema":"https://github.com/citation-style-language/schema/raw/master/csl-citation.json"}</w:instrText>
+      </w:r>
+      <w:r>
+        <w:fldChar w:fldCharType="separate"/>
+      </w:r>
+      <w:bookmarkStart w:id="39" w:name="__Fieldmark__477_362668386"/>
+      <w:r>
+        <w:rPr>
+          <w:rFonts w:cs="Calibri"/>
+        </w:rPr>
+        <w:t>(Bunnefeld et al., 2011; Duthie et al., 2018)</w:t>
+      </w:r>
+      <w:r>
+        <w:fldChar w:fldCharType="end"/>
+      </w:r>
+      <w:bookmarkEnd w:id="39"/>
+      <w:r>
+        <w:t xml:space="preserve">.  </w:t>
+      </w:r>
+    </w:p>
+    <w:p>
+      <w:r>
+        <w:t xml:space="preserve">In this study, we build a widely applicable mechanistic model of a generic conservation landscape and use it to investigate the dynamics between different conservation investment strategies and forest loss, in the context of finite resources and increasing human populations over a period of 50 years. To disentangle and emphasise potential effects of the different investment strategies on forest loss, we simplify the system so that the actions of the human stakeholders are the only factors influencing forest loss, and we push the investment scenarios to their extremes. We use the GMSE modelling framework </w:t>
+      </w:r>
+      <w:r>
+        <w:fldChar w:fldCharType="begin"/>
+      </w:r>
+      <w:r>
+        <w:instrText>ADDIN ZOTERO_ITEM CSL_CITATION {"citationID":"jS2YH3ix","properties":{"formattedCitation":"(Duthie et al., 2018)","plainCitation":"(Duthie et al., 2018)","noteIndex":0},"citationItems":[{"id":2434,"uris":["http://zotero.org/users/2170232/items/FN8CQ3TY"],"uri":["http://zotero.org/users/2170232/items/FN8CQ3TY"],"itemData":{"id":2434,"type":"article-journal","abstract":"Management strategy evaluation (MSE) is a powerful tool for simulating all key aspects of natural resource management under conditions of uncertainty. We present the r package generalised management strategy evaluation (GMSE), which applies genetic algorithms to provide a generalised tool for simulating adaptive decision-making management scenarios between stakeholders with competing objectives under complex social-ecological interactions and uncertainty. GMSE models can be agent-based and spatially explicit, incorporating a high degree of realism through mechanistic modelling of links and feedbacks among stakeholders and with the ecosystem; additionally, user-defined sub-models can also be incorporated as functions into the broader GMSE framework. We show how GMSE simulates a social-ecological system using the example of an adaptively managed waterfowl population on an agricultural landscape; simulated waterfowl exploit agricultural land, causing conflict between conservation interests and the interest of food producers maximising their crop yield. The r package GMSE is open source under GNU Public License; source code and documents are freely available on GitHub.","container-title":"Methods in Ecology and Evolution","DOI":"10.1111/2041-210X.13091","ISSN":"2041-210X","issue":"12","language":"en","page":"2396-2401","source":"Wiley Online Library","title":"GMSE: An r package for generalised management strategy evaluation","title-short":"GMSE","volume":"9","author":[{"family":"Duthie","given":"A. Bradley"},{"family":"Cusack","given":"Jeremy J."},{"family":"Jones","given":"Isabel L."},{"family":"Minderman","given":"Jeroen"},{"family":"Nilsen","given":"Erlend B."},{"family":"Pozo","given":"Rocío A."},{"family":"Rakotonarivo","given":"O. Sarobidy"},{"family":"Moorter","given":"Bram Van"},{"family":"Bunnefeld","given":"Nils"}],"issued":{"date-parts":[["2018"]]}}}],"schema":"https://github.com/citation-style-language/schema/raw/master/csl-citation.json"}</w:instrText>
+      </w:r>
+      <w:r>
+        <w:fldChar w:fldCharType="separate"/>
+      </w:r>
+      <w:bookmarkStart w:id="40" w:name="__Fieldmark__499_362668386"/>
+      <w:r>
+        <w:rPr>
+          <w:rFonts w:cs="Calibri"/>
+        </w:rPr>
+        <w:t>(Duthie et al., 2018)</w:t>
+      </w:r>
+      <w:r>
+        <w:fldChar w:fldCharType="end"/>
+      </w:r>
       <w:bookmarkEnd w:id="40"/>
       <w:r>
-        <w:t>. It is implausible to build a model that captures all components of a</w:t>
-      </w:r>
-      <w:ins w:id="41" w:author="Brad Duthie" w:date="2021-09-22T22:38:00Z">
-        <w:r>
-          <w:t>n</w:t>
-        </w:r>
-      </w:ins>
-      <w:r>
-        <w:t xml:space="preserve"> SES, and therefore simplified models that simulate the fundamental dynamics are required to test social-ecological theory. Generalised Management Strategy Evaluation (GMSE) is a modelling framework that allows the construction of simplified social-ecological systems that are comprised of four fundamental sub-systems, allowing for a huge variety of theoretical investigations </w:t>
-      </w:r>
-      <w:r>
-        <w:fldChar w:fldCharType="begin"/>
-      </w:r>
-      <w:r>
-        <w:instrText>ADDIN ZOTERO_ITEM CSL_CITATION {"citationID":"lS8fvLgK","properties":{"formattedCitation":"(Bunnefeld et al., 2011; Duthie et al., 2018)","plainCitation":"(Bunnefeld et al., 2011; Duthie et al., 2018)","noteIndex":0},"citationItems":[{"id":1012,"uris":["http://zotero.org/users/2170232/items/97HRN4PX"],"uri":["http://zotero.org/users/2170232/items/97HRN4PX"],"itemData":{"id":1012,"type":"article-journal","container-title":"Trends in Ecology &amp; Evolution","DOI":"10.1016/j.tree.2011.05.003","ISSN":"01695347","issue":"9","language":"en","page":"441-447","source":"CrossRef","title":"Management strategy evaluation: a powerful tool for conservation?","title-short":"Management strategy evaluation","volume":"26","author":[{"family":"Bunnefeld","given":"Nils"},{"family":"Hoshino","given":"Eriko"},{"family":"Milner-Gulland","given":"Eleanor J."}],"issued":{"date-parts":[["2011",9]]}}},{"id":2434,"uris":["http://zotero.org/users/2170232/items/FN8CQ3TY"],"uri":["http://zotero.org/users/2170232/items/FN8CQ3TY"],"itemData":{"id":2434,"type":"article-journal","abstract":"Management strategy evaluation (MSE) is a powerful tool for simulating all key aspects of natural resource management under conditions of uncertainty. We present the r package generalised management strategy evaluation (GMSE), which applies genetic algorithms to provide a generalised tool for simulating adaptive decision-making management scenarios between stakeholders with competing objectives under complex social-ecological interactions and uncertainty. GMSE models can be agent-based and spatially explicit, incorporating a high degree of realism through mechanistic modelling of links and feedbacks among stakeholders and with the ecosystem; additionally, user-defined sub-models can also be incorporated as functions into the broader GMSE framework. We show how GMSE simulates a social-ecological system using the example of an adaptively managed waterfowl population on an agricultural landscape; simulated waterfowl exploit agricultural land, causing conflict between conservation interests and the interest of food producers maximising their crop yield. The r package GMSE is open source under GNU Public License; source code and documents are freely available on GitHub.","container-title":"Methods in Ecology and Evolution","DOI":"10.1111/2041-210X.13091","ISSN":"2041-210X","issue":"12","language":"en","page":"2396-2401","source":"Wiley Online Library","title":"GMSE: An r package for generalised management strategy evaluation","title-short":"GMSE","volume":"9","author":[{"family":"Duthie","given":"A. Bradley"},{"family":"Cusack","given":"Jeremy J."},{"family":"Jones","given":"Isabel L."},{"family":"Minderman","given":"Jeroen"},{"family":"Nilsen","given":"Erlend B."},{"family":"Pozo","given":"Rocío A."},{"family":"Rakotonarivo","given":"O. Sarobidy"},{"family":"Moorter","given":"Bram Van"},{"family":"Bunnefeld","given":"Nils"}],"issued":{"date-parts":[["2018"]]}}}],"schema":"https://github.com/citation-style-language/schema/raw/master/csl-citation.json"}</w:instrText>
-      </w:r>
-      <w:r>
-        <w:fldChar w:fldCharType="separate"/>
-      </w:r>
-      <w:bookmarkStart w:id="42" w:name="__Fieldmark__477_362668386"/>
-      <w:r>
-        <w:rPr>
-          <w:rFonts w:cs="Calibri"/>
-        </w:rPr>
-        <w:t>(Bunnefeld et al., 2011; Duthie et al., 2018)</w:t>
-      </w:r>
-      <w:r>
-        <w:fldChar w:fldCharType="end"/>
-      </w:r>
-      <w:bookmarkEnd w:id="42"/>
-      <w:r>
-        <w:t xml:space="preserve">.  </w:t>
-      </w:r>
-    </w:p>
-    <w:p>
-      <w:r>
-        <w:t xml:space="preserve">In this study, we build a widely applicable mechanistic model of a generic conservation landscape and use it to investigate the dynamics between different conservation investment strategies and forest loss, in the context of finite resources and increasing human populations over a period of 50 years. To disentangle and emphasise potential effects of the different investment strategies on forest loss, we simplify the system so that the actions of the human stakeholders are the only factors influencing forest loss, and we push the investment scenarios to their extremes. We use the GMSE modelling framework </w:t>
-      </w:r>
-      <w:r>
-        <w:fldChar w:fldCharType="begin"/>
-      </w:r>
-      <w:r>
-        <w:instrText>ADDIN ZOTERO_ITEM CSL_CITATION {"citationID":"jS2YH3ix","properties":{"formattedCitation":"(Duthie et al., 2018)","plainCitation":"(Duthie et al., 2018)","noteIndex":0},"citationItems":[{"id":2434,"uris":["http://zotero.org/users/2170232/items/FN8CQ3TY"],"uri":["http://zotero.org/users/2170232/items/FN8CQ3TY"],"itemData":{"id":2434,"type":"article-journal","abstract":"Management strategy evaluation (MSE) is a powerful tool for simulating all key aspects of natural resource management under conditions of uncertainty. We present the r package generalised management strategy evaluation (GMSE), which applies genetic algorithms to provide a generalised tool for simulating adaptive decision-making management scenarios between stakeholders with competing objectives under complex social-ecological interactions and uncertainty. GMSE models can be agent-based and spatially explicit, incorporating a high degree of realism through mechanistic modelling of links and feedbacks among stakeholders and with the ecosystem; additionally, user-defined sub-models can also be incorporated as functions into the broader GMSE framework. We show how GMSE simulates a social-ecological system using the example of an adaptively managed waterfowl population on an agricultural landscape; simulated waterfowl exploit agricultural land, causing conflict between conservation interests and the interest of food producers maximising their crop yield. The r package GMSE is open source under GNU Public License; source code and documents are freely available on GitHub.","container-title":"Methods in Ecology and Evolution","DOI":"10.1111/2041-210X.13091","ISSN":"2041-210X","issue":"12","language":"en","page":"2396-2401","source":"Wiley Online Library","title":"GMSE: An r package for generalised management strategy evaluation","title-short":"GMSE","volume":"9","author":[{"family":"Duthie","given":"A. Bradley"},{"family":"Cusack","given":"Jeremy J."},{"family":"Jones","given":"Isabel L."},{"family":"Minderman","given":"Jeroen"},{"family":"Nilsen","given":"Erlend B."},{"family":"Pozo","given":"Rocío A."},{"family":"Rakotonarivo","given":"O. Sarobidy"},{"family":"Moorter","given":"Bram Van"},{"family":"Bunnefeld","given":"Nils"}],"issued":{"date-parts":[["2018"]]}}}],"schema":"https://github.com/citation-style-language/schema/raw/master/csl-citation.json"}</w:instrText>
-      </w:r>
-      <w:r>
-        <w:fldChar w:fldCharType="separate"/>
-      </w:r>
-      <w:bookmarkStart w:id="43" w:name="__Fieldmark__499_362668386"/>
-      <w:r>
-        <w:rPr>
-          <w:rFonts w:cs="Calibri"/>
-        </w:rPr>
-        <w:t>(Duthie et al., 2018)</w:t>
-      </w:r>
-      <w:r>
-        <w:fldChar w:fldCharType="end"/>
-      </w:r>
-      <w:bookmarkEnd w:id="43"/>
-      <w:r>
-        <w:t xml:space="preserve"> to test the effects of five investment scenarios available to the landscape management authority that are designed to reflect real-world conservation funding scenarios: 1) a uniform management budget that does not increase or decrease over the study period, 2) a management budget that increases linearly over time, 3) a management budget that fluctuates in a predictable and regular way, reflecting short-term grant cycles, 4) a management budget that fluctuates randomly and unpredictably, but with only minor variation from the starting value, reflecting a core budget that increases or decreases via short-term grants, and 5) a management budget that fluctuates randomly and unpredictably with high variation from the starting value, reflecting a highly variable budget that has no core quantity, and is therefore entirely governed by short-term grants of varying sizes and durations. This modelling framework is generalised in such a way as to be of interest to landscape managers and conservationists around the world who are reliant on non-linear and unpredictable funding </w:t>
-      </w:r>
-      <w:proofErr w:type="gramStart"/>
-      <w:r>
-        <w:t>cycles, and</w:t>
-      </w:r>
-      <w:proofErr w:type="gramEnd"/>
-      <w:r>
-        <w:t xml:space="preserve"> offers theoretical insights into the consequences of the business-as-usual conservation funding </w:t>
-      </w:r>
-      <w:commentRangeStart w:id="44"/>
+        <w:t xml:space="preserve"> to test the effects of five investment scenarios available to the landscape management authority that are designed to reflect real-world conservation funding scenarios: 1) a uniform management budget that does not increase or decrease over the study period, 2) a management budget that increases linearly over time, 3) a management budget that fluctuates in a predictable and regular way, reflecting short-term grant cycles, 4) a management budget that fluctuates randomly and unpredictably, but with only minor variation from the starting value, reflecting a core budget that increases or decreases via short-term grants, and 5) a management budget that fluctuates randomly and unpredictably with high variation from the starting value, reflecting a highly variable budget that has no core quantity, and is therefore entirely governed by short-term grants of varying sizes and durations. This modelling framework is generalised in such a way as to be of interest to landscape managers and conservationists around the world who are reliant on non-linear and unpredictable funding cycles, and offers theoretical insights into the consequences of the business-as-usual conservation funding </w:t>
+      </w:r>
+      <w:commentRangeStart w:id="41"/>
       <w:r>
         <w:t xml:space="preserve">mechanisms.  </w:t>
       </w:r>
-      <w:commentRangeEnd w:id="44"/>
+      <w:commentRangeEnd w:id="41"/>
       <w:r>
         <w:rPr>
           <w:rStyle w:val="CommentReference"/>
         </w:rPr>
-        <w:commentReference w:id="44"/>
+        <w:commentReference w:id="41"/>
       </w:r>
     </w:p>
     <w:p>
@@ -1359,7 +1351,7 @@
       <w:r>
         <w:fldChar w:fldCharType="separate"/>
       </w:r>
-      <w:bookmarkStart w:id="45" w:name="__Fieldmark__518_362668386"/>
+      <w:bookmarkStart w:id="42" w:name="__Fieldmark__518_362668386"/>
       <w:r>
         <w:rPr>
           <w:rFonts w:cs="Calibri"/>
@@ -1369,7 +1361,7 @@
       <w:r>
         <w:fldChar w:fldCharType="end"/>
       </w:r>
-      <w:bookmarkEnd w:id="45"/>
+      <w:bookmarkEnd w:id="42"/>
       <w:r>
         <w:t xml:space="preserve">. The stakeholders are a) the “manager” who represents an appropriate authority, for example a protected area manager or a natural resource manager, and b) the “users” who represent independent actors such as farmers or hunters. Additionally, there is a natural “resource” population, for example animals or trees, that requires management. In each simulation, the manager is attempting to get the resource population as close to a pre-determined value as possible, and the users are trying to maximise their utility on the landscape. Simulations in GMSE are comprised of four </w:t>
       </w:r>
@@ -1389,7 +1381,7 @@
       <w:r>
         <w:t xml:space="preserve"> are (1) the natural resource model</w:t>
       </w:r>
-      <w:ins w:id="46" w:author="Brad Duthie" w:date="2021-09-22T22:40:00Z">
+      <w:ins w:id="43" w:author="Brad Duthie" w:date="2021-09-22T22:40:00Z">
         <w:r>
           <w:t>,</w:t>
         </w:r>
@@ -1397,11 +1389,11 @@
       <w:r>
         <w:t xml:space="preserve"> which is used to simulate the biological population within the system. The natural resource model can simulate complex spatially explicit biological populations that have individual traits such as age, and population-level traits such as carrying capacity and related density-dependent mortality. </w:t>
       </w:r>
-      <w:commentRangeStart w:id="47"/>
+      <w:commentRangeStart w:id="44"/>
       <w:r>
         <w:t>Because individuals within the population have discrete traits</w:t>
       </w:r>
-      <w:ins w:id="48" w:author="Brad Duthie" w:date="2021-09-22T22:42:00Z">
+      <w:ins w:id="45" w:author="Brad Duthie" w:date="2021-09-22T22:42:00Z">
         <w:r>
           <w:t>,</w:t>
         </w:r>
@@ -1409,14 +1401,14 @@
       <w:r>
         <w:t xml:space="preserve"> there is inherent stochasticity </w:t>
       </w:r>
-      <w:commentRangeEnd w:id="47"/>
-      <w:r>
-        <w:commentReference w:id="47"/>
+      <w:commentRangeEnd w:id="44"/>
+      <w:r>
+        <w:commentReference w:id="44"/>
       </w:r>
       <w:r>
         <w:t xml:space="preserve">within the population. (2) The observation model represents the observation process, and the associated error, whereby the manager estimates the size of the natural resource population. The manager sets policy based on the estimates rather than the actual population size, thus introducing uncertainty that exists in the real world. </w:t>
       </w:r>
-      <w:commentRangeStart w:id="49"/>
+      <w:commentRangeStart w:id="46"/>
       <w:r>
         <w:t xml:space="preserve">The </w:t>
       </w:r>
@@ -1428,32 +1420,27 @@
       <w:r>
         <w:t xml:space="preserve"> has four methods available which mimic commonly used biological monitoring techniques</w:t>
       </w:r>
-      <w:commentRangeEnd w:id="49"/>
-      <w:r>
-        <w:commentReference w:id="49"/>
+      <w:commentRangeEnd w:id="46"/>
+      <w:r>
+        <w:commentReference w:id="46"/>
       </w:r>
       <w:r>
         <w:t xml:space="preserve">. (3) </w:t>
       </w:r>
-      <w:ins w:id="50" w:author="Brad Duthie" w:date="2021-09-22T22:42:00Z">
+      <w:ins w:id="47" w:author="Brad Duthie" w:date="2021-09-22T22:42:00Z">
         <w:r>
           <w:t>T</w:t>
         </w:r>
       </w:ins>
-      <w:del w:id="51" w:author="Brad Duthie" w:date="2021-09-22T22:42:00Z">
+      <w:del w:id="48" w:author="Brad Duthie" w:date="2021-09-22T22:42:00Z">
         <w:r>
           <w:delText>t</w:delText>
         </w:r>
       </w:del>
-      <w:proofErr w:type="gramStart"/>
-      <w:r>
-        <w:t>he</w:t>
-      </w:r>
-      <w:proofErr w:type="gramEnd"/>
-      <w:r>
-        <w:t xml:space="preserve"> manager model </w:t>
-      </w:r>
-      <w:del w:id="52" w:author="Brad Duthie" w:date="2021-09-22T22:42:00Z">
+      <w:r>
+        <w:t xml:space="preserve">he manager model </w:t>
+      </w:r>
+      <w:del w:id="49" w:author="Brad Duthie" w:date="2021-09-22T22:42:00Z">
         <w:r>
           <w:delText xml:space="preserve">which </w:delText>
         </w:r>
@@ -1465,7 +1452,7 @@
         <w:lastRenderedPageBreak/>
         <w:t>below) to develop management policies that attempt to reduce deviation of the natural resource population from the target population size. The manager achieves this by dynamically altering the cost of actions for the users thereby increasing or decreasing the ability of the users to act on the resources. (4) The user model, in which after the manager has set the policy, each user calls the GA to develop a strategy for that time step that maximises their utility (e.g., maximises their yield) given the constraints imposed by the manager. Users can choose to act on the natural resources (e.g., cull or scare)</w:t>
       </w:r>
-      <w:ins w:id="53" w:author="Brad Duthie" w:date="2021-09-22T22:45:00Z">
+      <w:ins w:id="50" w:author="Brad Duthie" w:date="2021-09-22T22:45:00Z">
         <w:r>
           <w:t>,</w:t>
         </w:r>
@@ -1494,13 +1481,13 @@
       <w:r>
         <w:t>The primary approach to altering system dynamics is via the manager and user budgets. T</w:t>
       </w:r>
-      <w:commentRangeStart w:id="54"/>
+      <w:commentRangeStart w:id="51"/>
       <w:r>
         <w:t>hese parameters are relative rather than absolute</w:t>
       </w:r>
-      <w:commentRangeEnd w:id="54"/>
-      <w:r>
-        <w:commentReference w:id="54"/>
+      <w:commentRangeEnd w:id="51"/>
+      <w:r>
+        <w:commentReference w:id="51"/>
       </w:r>
       <w:r>
         <w:t xml:space="preserve"> and therefore the values are less important than the relationship between them. Generally, when the manager has a high relative budget, they have a greater ability to set policies that will influence the resource population in the desired way. For example, if the resource population is below the target, a manager with a relatively high budget can increase the costs of culling for the users, thus reducing the users’ ability to cull, and in turn allowing the resource population to recover. Conversely, if users have a relatively high budget, then they are more likely to be able to afford to take actions such as culling, even if the manager is setting the costs of such actions as high as possible. The budgets, and the associated dynamics, can be used to replicate various real-world systems and scenarios such as conservation conflicts, power dynamics, and lobbying </w:t>
@@ -1514,23 +1501,23 @@
       <w:r>
         <w:fldChar w:fldCharType="separate"/>
       </w:r>
-      <w:bookmarkStart w:id="55" w:name="__Fieldmark__538_362668386"/>
+      <w:bookmarkStart w:id="52" w:name="__Fieldmark__538_362668386"/>
       <w:r>
         <w:rPr>
           <w:rFonts w:cs="Calibri"/>
         </w:rPr>
         <w:t xml:space="preserve">(Cusack et al., 2020; Duthie et al., 2018; </w:t>
       </w:r>
-      <w:commentRangeStart w:id="56"/>
+      <w:commentRangeStart w:id="53"/>
       <w:r>
         <w:rPr>
           <w:rFonts w:cs="Calibri"/>
         </w:rPr>
         <w:t>Nilsson et al., 2019</w:t>
       </w:r>
-      <w:commentRangeEnd w:id="56"/>
-      <w:r>
-        <w:commentReference w:id="56"/>
+      <w:commentRangeEnd w:id="53"/>
+      <w:r>
+        <w:commentReference w:id="53"/>
       </w:r>
       <w:r>
         <w:rPr>
@@ -1541,7 +1528,7 @@
       <w:r>
         <w:fldChar w:fldCharType="end"/>
       </w:r>
-      <w:bookmarkEnd w:id="55"/>
+      <w:bookmarkEnd w:id="52"/>
       <w:r>
         <w:t xml:space="preserve">. </w:t>
       </w:r>
@@ -1554,7 +1541,7 @@
         </w:rPr>
         <w:t>Ge</w:t>
       </w:r>
-      <w:commentRangeStart w:id="57"/>
+      <w:commentRangeStart w:id="54"/>
       <w:r>
         <w:rPr>
           <w:i/>
@@ -1562,7 +1549,7 @@
         </w:rPr>
         <w:t xml:space="preserve">netic algorithm </w:t>
       </w:r>
-      <w:ins w:id="58" w:author="Brad Duthie" w:date="2021-09-22T22:51:00Z">
+      <w:ins w:id="55" w:author="Brad Duthie" w:date="2021-09-22T22:51:00Z">
         <w:r>
           <w:rPr>
             <w:i/>
@@ -1571,37 +1558,37 @@
           <w:t>(GA)</w:t>
         </w:r>
       </w:ins>
-      <w:commentRangeEnd w:id="57"/>
-      <w:ins w:id="59" w:author="Brad Duthie" w:date="2021-09-22T22:56:00Z">
+      <w:commentRangeEnd w:id="54"/>
+      <w:ins w:id="56" w:author="Brad Duthie" w:date="2021-09-22T22:56:00Z">
         <w:r>
-          <w:commentReference w:id="57"/>
+          <w:commentReference w:id="54"/>
         </w:r>
       </w:ins>
     </w:p>
     <w:p>
-      <w:commentRangeStart w:id="60"/>
+      <w:commentRangeStart w:id="57"/>
       <w:r>
         <w:t>The GA is the core process by which the manager develops policy and users decide upon actions. The GA mimics the process of natural selection whereby each call to the GA results in several possible strategies being initialised.</w:t>
       </w:r>
-      <w:commentRangeEnd w:id="60"/>
-      <w:r>
-        <w:commentReference w:id="60"/>
+      <w:commentRangeEnd w:id="57"/>
+      <w:r>
+        <w:commentReference w:id="57"/>
       </w:r>
       <w:r>
         <w:t xml:space="preserve"> </w:t>
       </w:r>
-      <w:commentRangeStart w:id="61"/>
+      <w:commentRangeStart w:id="58"/>
       <w:r>
         <w:t xml:space="preserve">Multiple iterations then allow cross-over and mutation between the initialised strategies, ensuring that budgets are not exceeded. Each subsequent iteration of strategies is selected via a fitness function and a tournament. </w:t>
       </w:r>
-      <w:commentRangeEnd w:id="61"/>
-      <w:r>
-        <w:commentReference w:id="61"/>
+      <w:commentRangeEnd w:id="58"/>
+      <w:r>
+        <w:commentReference w:id="58"/>
       </w:r>
       <w:r>
         <w:t>This process results in adaptive, but not necessarily optimal, strategies for the manager and the users. In each simulation time step the GA is called by the manager and each of the users to simulate decision-making. The GA first takes the manager’s budget constraints, user action histories, and the predicted consequences of each action on the resource population and develops a strategy for the manager to reduce deviation from the target resource population size. Once the manager’s policy is established</w:t>
       </w:r>
-      <w:ins w:id="62" w:author="Brad Duthie" w:date="2021-09-22T22:56:00Z">
+      <w:ins w:id="59" w:author="Brad Duthie" w:date="2021-09-22T22:56:00Z">
         <w:r>
           <w:t>,</w:t>
         </w:r>
@@ -1670,7 +1657,7 @@
           <w:szCs w:val="20"/>
         </w:rPr>
       </w:pPr>
-      <w:commentRangeStart w:id="63"/>
+      <w:commentRangeStart w:id="60"/>
       <w:r>
         <w:rPr>
           <w:b/>
@@ -1680,14 +1667,14 @@
         </w:rPr>
         <w:t>Figure 1</w:t>
       </w:r>
-      <w:commentRangeEnd w:id="63"/>
-      <w:ins w:id="64" w:author="Brad Duthie" w:date="2021-09-22T22:56:00Z">
+      <w:commentRangeEnd w:id="60"/>
+      <w:ins w:id="61" w:author="Brad Duthie" w:date="2021-09-22T22:56:00Z">
         <w:r>
-          <w:commentReference w:id="63"/>
+          <w:commentReference w:id="60"/>
         </w:r>
-        <w:commentRangeStart w:id="65"/>
-        <w:commentRangeStart w:id="66"/>
-        <w:commentRangeEnd w:id="65"/>
+        <w:commentRangeStart w:id="62"/>
+        <w:commentRangeStart w:id="63"/>
+        <w:commentRangeEnd w:id="62"/>
         <w:r>
           <w:rPr>
             <w:b/>
@@ -1695,15 +1682,15 @@
             <w:sz w:val="20"/>
             <w:szCs w:val="20"/>
           </w:rPr>
-          <w:commentReference w:id="65"/>
+          <w:commentReference w:id="62"/>
         </w:r>
       </w:ins>
-      <w:commentRangeEnd w:id="66"/>
+      <w:commentRangeEnd w:id="63"/>
       <w:r>
         <w:rPr>
           <w:rStyle w:val="CommentReference"/>
         </w:rPr>
-        <w:commentReference w:id="66"/>
+        <w:commentReference w:id="63"/>
       </w:r>
       <w:r>
         <w:rPr>
@@ -1777,7 +1764,7 @@
       <w:r>
         <w:t>In this study</w:t>
       </w:r>
-      <w:ins w:id="67" w:author="Brad Duthie" w:date="2021-09-22T22:57:00Z">
+      <w:ins w:id="64" w:author="Brad Duthie" w:date="2021-09-22T22:57:00Z">
         <w:r>
           <w:t>,</w:t>
         </w:r>
@@ -1803,7 +1790,7 @@
       <w:r>
         <w:t xml:space="preserve">). We allocated 30 “users” to the landscape, which in this case represented 30 villages or communities, each </w:t>
       </w:r>
-      <w:ins w:id="68" w:author="Brad Duthie" w:date="2021-09-22T22:58:00Z">
+      <w:ins w:id="65" w:author="Brad Duthie" w:date="2021-09-22T22:58:00Z">
         <w:r>
           <w:t xml:space="preserve">of </w:t>
         </w:r>
@@ -1811,14 +1798,14 @@
       <w:r>
         <w:t xml:space="preserve">which had an equal area of spatially explicit land upon which they could act. This resulted in each village having </w:t>
       </w:r>
-      <w:ins w:id="69" w:author="Brad Duthie" w:date="2021-09-22T22:58:00Z">
+      <w:ins w:id="66" w:author="Brad Duthie" w:date="2021-09-22T22:58:00Z">
         <w:r>
           <w:t xml:space="preserve">approximately </w:t>
         </w:r>
-        <w:commentRangeStart w:id="70"/>
-        <w:commentRangeEnd w:id="70"/>
+        <w:commentRangeStart w:id="67"/>
+        <w:commentRangeEnd w:id="67"/>
         <w:r>
-          <w:commentReference w:id="70"/>
+          <w:commentReference w:id="67"/>
         </w:r>
       </w:ins>
       <w:r>
@@ -1831,15 +1818,7 @@
         <w:t>2</w:t>
       </w:r>
       <w:r>
-        <w:t xml:space="preserve">) of land. We assumed the users represented agricultural communities whose primary livelihood is farming. We simulated scenarios over </w:t>
-      </w:r>
-      <w:proofErr w:type="gramStart"/>
-      <w:r>
-        <w:t>50 time</w:t>
-      </w:r>
-      <w:proofErr w:type="gramEnd"/>
-      <w:r>
-        <w:t xml:space="preserve"> steps, which we assumed represented 50 years. </w:t>
+        <w:t xml:space="preserve">) of land. We assumed the users represented agricultural communities whose primary livelihood is farming. We simulated scenarios over 50 time steps, which we assumed represented 50 years. </w:t>
       </w:r>
     </w:p>
     <w:p>
@@ -1868,25 +1847,17 @@
       <w:r>
         <w:t xml:space="preserve">, n = 1,125,000), but because the number of users on the landscape was relatively low, due to each user representing a community rather than an individual farmer, the absolute number of trees felled was too low to see clear differences between scenarios. We therefore reduced the total number of trees to 100,000 to ensure trends in felling were clear to see. Trees were randomly </w:t>
       </w:r>
-      <w:commentRangeStart w:id="71"/>
+      <w:commentRangeStart w:id="68"/>
       <w:r>
         <w:lastRenderedPageBreak/>
         <w:t xml:space="preserve">distributed across the landscape, </w:t>
       </w:r>
-      <w:commentRangeEnd w:id="71"/>
-      <w:r>
-        <w:commentReference w:id="71"/>
-      </w:r>
-      <w:r>
-        <w:t xml:space="preserve">reflecting natural variation. The population dynamics of trees is difficult to capture over a 50-year </w:t>
-      </w:r>
-      <w:proofErr w:type="gramStart"/>
-      <w:r>
-        <w:t>time period</w:t>
-      </w:r>
-      <w:proofErr w:type="gramEnd"/>
-      <w:r>
-        <w:t xml:space="preserve"> due to slow growth and recruitment relative to animals. Furthermore, we wanted to eliminate any “noise” around the deforestation signal so that the only driver of forest loss was the effect of user actions on the trees. Therefore, despite high flexibility within GMSE for simulating realistic population dynamics, we removed the effects of natural recruitment or natural deaths (density-dependent and density-independent), resulting in a static population (excluding the effects of the users). If trees were present on a landscape cell, they reduced the agricultural yield that could be harvested by the user. Each tree reduced the cell’s yield by 8%, with the cumulative reduction in yield governed by the exponential function:</w:t>
+      <w:commentRangeEnd w:id="68"/>
+      <w:r>
+        <w:commentReference w:id="68"/>
+      </w:r>
+      <w:r>
+        <w:t>reflecting natural variation. The population dynamics of trees is difficult to capture over a 50-year time period due to slow growth and recruitment relative to animals. Furthermore, we wanted to eliminate any “noise” around the deforestation signal so that the only driver of forest loss was the effect of user actions on the trees. Therefore, despite high flexibility within GMSE for simulating realistic population dynamics, we removed the effects of natural recruitment or natural deaths (density-dependent and density-independent), resulting in a static population (excluding the effects of the users). If trees were present on a landscape cell, they reduced the agricultural yield that could be harvested by the user. Each tree reduced the cell’s yield by 8%, with the cumulative reduction in yield governed by the exponential function:</w:t>
       </w:r>
     </w:p>
     <w:p>
@@ -1976,17 +1947,17 @@
       </w:r>
     </w:p>
     <w:p>
-      <w:commentRangeStart w:id="72"/>
+      <w:commentRangeStart w:id="69"/>
       <w:r>
         <w:rPr>
           <w:u w:val="single"/>
         </w:rPr>
         <w:t>Users</w:t>
       </w:r>
-      <w:commentRangeEnd w:id="72"/>
-      <w:ins w:id="73" w:author="Brad Duthie" w:date="2021-09-22T23:07:00Z">
+      <w:commentRangeEnd w:id="69"/>
+      <w:ins w:id="70" w:author="Brad Duthie" w:date="2021-09-22T23:07:00Z">
         <w:r>
-          <w:commentReference w:id="72"/>
+          <w:commentReference w:id="69"/>
         </w:r>
       </w:ins>
     </w:p>
@@ -1994,13 +1965,13 @@
       <w:r>
         <w:t>GMSE allows for each user to represent an individual actor or agent, who makes decisions about their actions based on individual circumstances. However, the number of users on a landscape cannot be changed during a simulation, and so to simulate increasing human populations we assumed that each user represented a village or community rather than an individual. We assumed that a population increase in a real-world community would result in increased human and financial resources, and increased demand for land (e.g., for housing and agriculture). These combined effects would increase the community’s desire and ability to clear forest land.  This allowed us to employ the user budget to simulate population increases. The user budget is the primary parameter that governs a user’s ability to take actions, such as felling trees. Therefore, a user budget that increases during the simulation represents an increase in the user’s power to act, thus simulating population increases.</w:t>
       </w:r>
-      <w:commentRangeStart w:id="74"/>
+      <w:commentRangeStart w:id="71"/>
       <w:r>
         <w:t xml:space="preserve"> The land ownership parameter for all simulations was set to TRUE, resulting in each community having a spatially explicit area of land upon which they could act. When users own their land, they use the GA to try and maximise their yield in each time step (rather than trying to increase their harvest of the biological resource, as is the case when land ownership = FALSE). </w:t>
       </w:r>
-      <w:commentRangeEnd w:id="74"/>
-      <w:r>
-        <w:commentReference w:id="74"/>
+      <w:commentRangeEnd w:id="71"/>
+      <w:r>
+        <w:commentReference w:id="71"/>
       </w:r>
       <w:r>
         <w:t>The only actions the users were permitted to take were 1) tend crops, and 2) fell trees. The decision about which action to take in each time step was governed by trade-offs in cost versus benefit (computed within the GA). The parameter which defined how much a user could increase their yield by tending their crops was set to 0.01 (1%). This contrasts with the parameter governing the yield reduction for a single tree (8%, see section above). Different ranges of these parameters were tested for sensitivity (Supporting Information Figures S1a to S1d), with the final values chosen to deliberately ensure that felling trees would have a much higher positive effect on yield than simply tending crops. This was both to reflect the fact that in the real world expanding agricultural area will generally increase yield more than tending existing agricultural land, and to simulate strong exogenous drivers of deforestation that are found around the world, particularly in the tropics (</w:t>
@@ -2035,7 +2006,7 @@
         <w:lastRenderedPageBreak/>
         <w:t>the starting number of trees, and because there was no natural tree regeneration (natural population increase), the manager’s goal is to reduce forest loss as much as possible in every time step. These parameters were set to simulate a conservation landscape in which there is pressure on forest resources, and authorities are trying to eliminate, or reduce as much as possible, forest loss. This could, for example, represent a protected area which contains both forest and local communities. In each time step</w:t>
       </w:r>
-      <w:ins w:id="75" w:author="Brad Duthie" w:date="2021-09-22T23:09:00Z">
+      <w:ins w:id="72" w:author="Brad Duthie" w:date="2021-09-22T23:09:00Z">
         <w:r>
           <w:t>,</w:t>
         </w:r>
@@ -2071,7 +2042,7 @@
       <w:r>
         <w:t xml:space="preserve">We designed 5 scenarios with dynamic manager budgets that simulated different funding regimes that a manager or authority with responsibility over a conservation landscape may encounter in the real world (Table 1, Figure 2). Scenarios 1 to 3 aimed to test three primary funding models and scenarios 4 and 5 aimed to test the effects of uncertainty and variability in funding. Before running the final 5 scenarios we tested several null scenarios to ensure the landscape was operating as expected (Supporting Information, figures S2a to S2c). Due to the nature of the GA (i.e., identifying one out of multiple possible near-optimal solutions), and that each actor on the landscape calls the GA in each time step, stochasticity </w:t>
       </w:r>
-      <w:ins w:id="76" w:author="Brad Duthie" w:date="2021-09-22T23:10:00Z">
+      <w:ins w:id="73" w:author="Brad Duthie" w:date="2021-09-22T23:10:00Z">
         <w:r>
           <w:t xml:space="preserve">in decision-making </w:t>
         </w:r>
@@ -2079,18 +2050,18 @@
       <w:r>
         <w:t xml:space="preserve">is explicitly built into the simulations. Therefore, each simulation was run 100 times to quantify variation in results. The manager budget, user budget, number of felling actions, the cost of felling actions, and the number of trees remaining at each time step were extracted for each replicate simulation. For each parameter, the 50, 2.5, and 97.5% percentiles across all replicates were calculated and used to represent the </w:t>
       </w:r>
-      <w:commentRangeStart w:id="77"/>
+      <w:commentRangeStart w:id="74"/>
       <w:r>
         <w:t>mean</w:t>
       </w:r>
-      <w:commentRangeEnd w:id="77"/>
-      <w:r>
-        <w:commentReference w:id="77"/>
+      <w:commentRangeEnd w:id="74"/>
+      <w:r>
+        <w:commentReference w:id="74"/>
       </w:r>
       <w:r>
         <w:t>, and lower and upper confidence intervals, respectively. For all scenarios</w:t>
       </w:r>
-      <w:ins w:id="78" w:author="Brad Duthie" w:date="2021-09-22T23:11:00Z">
+      <w:ins w:id="75" w:author="Brad Duthie" w:date="2021-09-22T23:11:00Z">
         <w:r>
           <w:t>,</w:t>
         </w:r>
@@ -2112,7 +2083,7 @@
       <w:r>
         <w:fldChar w:fldCharType="separate"/>
       </w:r>
-      <w:bookmarkStart w:id="79" w:name="__Fieldmark__610_362668386"/>
+      <w:bookmarkStart w:id="76" w:name="__Fieldmark__610_362668386"/>
       <w:r>
         <w:rPr>
           <w:rFonts w:cs="Calibri"/>
@@ -2122,7 +2093,7 @@
       <w:r>
         <w:fldChar w:fldCharType="end"/>
       </w:r>
-      <w:bookmarkEnd w:id="79"/>
+      <w:bookmarkEnd w:id="76"/>
       <w:r>
         <w:t xml:space="preserve">. Therefore, equal budgets (e.g., if both manager and user budgets were set to 500) do not necessarily equate to equal power to affect the system. The differences in manager and user budgets relative to each other is what governs the differences and changes in power to affect the system. It is important to recognise the incomparability between the absolute values of the manager and user budgets, and therefore to differentiate the two parameters in this study we will refer to the user budget as “community resources”.   </w:t>
       </w:r>
@@ -2141,7 +2112,7 @@
       <w:r>
         <w:fldChar w:fldCharType="separate"/>
       </w:r>
-      <w:bookmarkStart w:id="80" w:name="__Fieldmark__617_362668386"/>
+      <w:bookmarkStart w:id="77" w:name="__Fieldmark__617_362668386"/>
       <w:r>
         <w:rPr>
           <w:rFonts w:cs="Calibri"/>
@@ -2151,7 +2122,7 @@
       <w:r>
         <w:fldChar w:fldCharType="end"/>
       </w:r>
-      <w:bookmarkEnd w:id="80"/>
+      <w:bookmarkEnd w:id="77"/>
       <w:r>
         <w:t xml:space="preserve">. Relevant parameter values used in the simulations can be seen in the Supporting Information (section 3). </w:t>
       </w:r>
@@ -2291,7 +2262,7 @@
         <w:lastRenderedPageBreak/>
         <w:t>wave frequency, between 1 and 150 for the wave strength (amplitude), and between 0 and 180 for the wave delay. The three sine waves were then combined using an Inverse Fourier Transform to produce a random complex wave</w:t>
       </w:r>
-      <w:commentRangeStart w:id="81"/>
+      <w:commentRangeStart w:id="78"/>
       <w:r>
         <w:t xml:space="preserve"> (</w:t>
       </w:r>
@@ -2304,36 +2275,36 @@
       <w:r>
         <w:t>)</w:t>
       </w:r>
-      <w:commentRangeEnd w:id="81"/>
-      <w:r>
-        <w:commentReference w:id="81"/>
+      <w:commentRangeEnd w:id="78"/>
+      <w:r>
+        <w:commentReference w:id="78"/>
       </w:r>
       <w:r>
         <w:t xml:space="preserve">. Each of the 100 replicates produced a different complex wave (Figure 2 shows 10 examples, see Supporting Information section 4 for all the waves used in the simulations). The Inverse Fourier Transform took the </w:t>
       </w:r>
-      <w:commentRangeStart w:id="82"/>
+      <w:commentRangeStart w:id="79"/>
       <w:r>
         <w:t>form</w:t>
       </w:r>
-      <w:ins w:id="83" w:author="Brad Duthie" w:date="2021-09-22T23:20:00Z">
+      <w:ins w:id="80" w:author="Brad Duthie" w:date="2021-09-22T23:20:00Z">
         <w:r>
           <w:t>,</w:t>
         </w:r>
       </w:ins>
-      <w:del w:id="84" w:author="Brad Duthie" w:date="2021-09-22T23:20:00Z">
+      <w:del w:id="81" w:author="Brad Duthie" w:date="2021-09-22T23:20:00Z">
         <w:r>
           <w:delText>:</w:delText>
         </w:r>
       </w:del>
-      <w:commentRangeEnd w:id="82"/>
-      <w:ins w:id="85" w:author="Brad Duthie" w:date="2021-09-22T23:17:00Z">
+      <w:commentRangeEnd w:id="79"/>
+      <w:ins w:id="82" w:author="Brad Duthie" w:date="2021-09-22T23:17:00Z">
         <w:r>
-          <w:commentReference w:id="82"/>
+          <w:commentReference w:id="79"/>
         </w:r>
-        <w:commentRangeStart w:id="86"/>
-        <w:commentRangeEnd w:id="86"/>
+        <w:commentRangeStart w:id="83"/>
+        <w:commentRangeEnd w:id="83"/>
         <w:r>
-          <w:commentReference w:id="86"/>
+          <w:commentReference w:id="83"/>
         </w:r>
       </w:ins>
     </w:p>
@@ -2385,7 +2356,7 @@
           </m:e>
         </m:nary>
       </m:oMath>
-      <w:ins w:id="87" w:author="Brad Duthie" w:date="2021-09-22T23:20:00Z">
+      <w:ins w:id="84" w:author="Brad Duthie" w:date="2021-09-22T23:20:00Z">
         <w:r>
           <w:t>.</w:t>
         </w:r>
@@ -2583,34 +2554,26 @@
     </w:p>
     <w:p>
       <w:r>
-        <w:t xml:space="preserve">Manager budgets in Scenario 1 had a constant value which summed to 25,000 over the </w:t>
-      </w:r>
-      <w:proofErr w:type="gramStart"/>
-      <w:r>
-        <w:t>50 time</w:t>
-      </w:r>
-      <w:proofErr w:type="gramEnd"/>
-      <w:r>
-        <w:t xml:space="preserve"> steps, and for scenarios 2 to 5 we standardised the manager budge</w:t>
-      </w:r>
-      <w:commentRangeStart w:id="88"/>
+        <w:t>Manager budgets in Scenario 1 had a constant value which summed to 25,000 over the 50 time steps, and for scenarios 2 to 5 we standardised the manager budge</w:t>
+      </w:r>
+      <w:commentRangeStart w:id="85"/>
       <w:r>
         <w:t>ts to 25,000, using</w:t>
       </w:r>
-      <w:ins w:id="89" w:author="Brad Duthie" w:date="2021-09-22T23:19:00Z">
+      <w:ins w:id="86" w:author="Brad Duthie" w:date="2021-09-22T23:19:00Z">
         <w:r>
           <w:t>,</w:t>
         </w:r>
       </w:ins>
-      <w:del w:id="90" w:author="Brad Duthie" w:date="2021-09-22T23:19:00Z">
+      <w:del w:id="87" w:author="Brad Duthie" w:date="2021-09-22T23:19:00Z">
         <w:r>
           <w:delText>:</w:delText>
         </w:r>
       </w:del>
-      <w:commentRangeEnd w:id="88"/>
-      <w:ins w:id="91" w:author="Brad Duthie" w:date="2021-09-22T23:14:00Z">
+      <w:commentRangeEnd w:id="85"/>
+      <w:ins w:id="88" w:author="Brad Duthie" w:date="2021-09-22T23:14:00Z">
         <w:r>
-          <w:commentReference w:id="88"/>
+          <w:commentReference w:id="85"/>
         </w:r>
       </w:ins>
     </w:p>
@@ -2664,7 +2627,7 @@
           </m:den>
         </m:f>
       </m:oMath>
-      <w:ins w:id="92" w:author="Brad Duthie" w:date="2021-09-22T23:20:00Z">
+      <w:ins w:id="89" w:author="Brad Duthie" w:date="2021-09-22T23:20:00Z">
         <w:r>
           <w:t>,</w:t>
         </w:r>
@@ -2703,23 +2666,23 @@
       <w:r>
         <w:t xml:space="preserve">The maximum harvest under maximum conflict (MHMC) was calculated for each time step in each scenario to improve our understanding of the power dynamics between the manager and the communities. The MHMC is a single value for each time step that is based on the manager and user budgets at that time step. It is the maximum number of trees a user can harvest if the manager uses all their budget to reduce felling, and the user uses all their budget to fell trees. The manager uses </w:t>
       </w:r>
-      <w:commentRangeStart w:id="93"/>
+      <w:commentRangeStart w:id="90"/>
       <w:r>
         <w:t>10 budget points to increase the cost of felling by 1</w:t>
       </w:r>
-      <w:commentRangeEnd w:id="93"/>
-      <w:r>
-        <w:commentReference w:id="93"/>
+      <w:commentRangeEnd w:id="90"/>
+      <w:r>
+        <w:commentReference w:id="90"/>
       </w:r>
       <w:r>
         <w:t>. There is always a minimum cost of an action of 10. Therefore, the cost of an action for the user, assuming the manager is using all their budget to increase the cost of the action, will be</w:t>
       </w:r>
-      <w:ins w:id="94" w:author="Brad Duthie" w:date="2021-09-22T23:21:00Z">
+      <w:ins w:id="91" w:author="Brad Duthie" w:date="2021-09-22T23:21:00Z">
         <w:r>
           <w:t>,</w:t>
         </w:r>
       </w:ins>
-      <w:del w:id="95" w:author="Brad Duthie" w:date="2021-09-22T23:21:00Z">
+      <w:del w:id="92" w:author="Brad Duthie" w:date="2021-09-22T23:21:00Z">
         <w:r>
           <w:delText>:</w:delText>
         </w:r>
@@ -2795,7 +2758,7 @@
           </m:den>
         </m:f>
       </m:oMath>
-      <w:ins w:id="96" w:author="Brad Duthie" w:date="2021-09-22T23:21:00Z">
+      <w:ins w:id="93" w:author="Brad Duthie" w:date="2021-09-22T23:21:00Z">
         <w:r>
           <w:rPr>
             <w:rFonts w:eastAsiaTheme="minorEastAsia"/>
@@ -2805,7 +2768,7 @@
       </w:ins>
     </w:p>
     <w:p>
-      <w:del w:id="97" w:author="Brad Duthie" w:date="2021-09-22T23:21:00Z">
+      <w:del w:id="94" w:author="Brad Duthie" w:date="2021-09-22T23:21:00Z">
         <w:r>
           <w:rPr>
             <w:rFonts w:eastAsiaTheme="minorEastAsia"/>
@@ -2813,7 +2776,7 @@
           <w:delText>Where</w:delText>
         </w:r>
       </w:del>
-      <w:ins w:id="98" w:author="Brad Duthie" w:date="2021-09-22T23:21:00Z">
+      <w:ins w:id="95" w:author="Brad Duthie" w:date="2021-09-22T23:21:00Z">
         <w:r>
           <w:rPr>
             <w:rFonts w:eastAsiaTheme="minorEastAsia"/>
@@ -2884,7 +2847,7 @@
       </w:pPr>
     </w:p>
     <w:p>
-      <w:commentRangeStart w:id="99"/>
+      <w:commentRangeStart w:id="96"/>
       <w:r>
         <w:rPr>
           <w:b/>
@@ -2895,10 +2858,10 @@
         <w:lastRenderedPageBreak/>
         <w:t>Table 1. details of the five scenarios</w:t>
       </w:r>
-      <w:commentRangeEnd w:id="99"/>
-      <w:ins w:id="100" w:author="Brad Duthie" w:date="2021-09-22T23:22:00Z">
+      <w:commentRangeEnd w:id="96"/>
+      <w:ins w:id="97" w:author="Brad Duthie" w:date="2021-09-22T23:22:00Z">
         <w:r>
-          <w:commentReference w:id="99"/>
+          <w:commentReference w:id="96"/>
         </w:r>
       </w:ins>
     </w:p>
@@ -4568,15 +4531,7 @@
     </w:p>
     <w:p>
       <w:r>
-        <w:t xml:space="preserve">The parameter settings used in the simulations ensured that communities would try and fell trees, thus increasing their yield, if it was possible to do so given the policy set by the manager. The values and positive slope of the community resources ensured that communities had sufficient power to clear the majority of the forest by the end of the </w:t>
-      </w:r>
-      <w:proofErr w:type="gramStart"/>
-      <w:r>
-        <w:t>50 time</w:t>
-      </w:r>
-      <w:proofErr w:type="gramEnd"/>
-      <w:r>
-        <w:t xml:space="preserve"> steps in all scenarios (Table 2). These extreme parameter settings resulted in clear differences in the deforestation trajectories between the scenarios (Figures 3 and 4). </w:t>
+        <w:t xml:space="preserve">The parameter settings used in the simulations ensured that communities would try and fell trees, thus increasing their yield, if it was possible to do so given the policy set by the manager. The values and positive slope of the community resources ensured that communities had sufficient power to clear the majority of the forest by the end of the 50 time steps in all scenarios (Table 2). These extreme parameter settings resulted in clear differences in the deforestation trajectories between the scenarios (Figures 3 and 4). </w:t>
       </w:r>
     </w:p>
     <w:p>
@@ -4596,23 +4551,15 @@
     </w:p>
     <w:p>
       <w:r>
-        <w:t xml:space="preserve">Of the three primary funding models, scenario 1 was the most effective at minimising deforestation over the </w:t>
-      </w:r>
-      <w:proofErr w:type="gramStart"/>
-      <w:r>
-        <w:t>50 time</w:t>
-      </w:r>
-      <w:proofErr w:type="gramEnd"/>
-      <w:r>
-        <w:t xml:space="preserve"> steps (Figure 3). In all time steps, excluding time steps 4 to 9, scenario 1 retained the highest number of trees. </w:t>
-      </w:r>
-      <w:commentRangeStart w:id="101"/>
+        <w:t xml:space="preserve">Of the three primary funding models, scenario 1 was the most effective at minimising deforestation over the 50 time steps (Figure 3). In all time steps, excluding time steps 4 to 9, scenario 1 retained the highest number of trees. </w:t>
+      </w:r>
+      <w:commentRangeStart w:id="98"/>
       <w:r>
         <w:t>This is despite having a felling count that increased linearly throughout the simulation (Figure 5).</w:t>
       </w:r>
-      <w:commentRangeEnd w:id="101"/>
-      <w:r>
-        <w:commentReference w:id="101"/>
+      <w:commentRangeEnd w:id="98"/>
+      <w:r>
+        <w:commentReference w:id="98"/>
       </w:r>
       <w:r>
         <w:t xml:space="preserve"> The increasing felling count in scenario 1 resulted in the loss of trees accelerating over time (Figure 3). Conversely, scenario 2 had a decelerating felling count over time (Figure 5) as the manager budget increased, resulting in a deforestation rate that slowed over time (Figure 3). Nevertheless, the low starting manager budget values for scenario 2, which were lower than scenario 1 for the first half of the simulation period, resulted in higher deforestation overall </w:t>
@@ -4621,16 +4568,16 @@
         <w:lastRenderedPageBreak/>
         <w:t xml:space="preserve">(Figure 3). Scenario 2 performed worse than all other scenarios (including scenarios 4 and 5) for the first half of the simulation period (Figure S5a), highlighting the effects of chronic underfunding. The fluctuations in the manager budget in scenario 3 is reflected in both the rate of deforestation (Figure 3) and the felling count (Figure 5). During periods of high manager budget, the felling count and deforestation rate decreases, and during periods of low manager budget, the felling count and deforestation rate increase. Despite the peaks in manager budget in scenario 3 regularly reaching values much higher than the manager budget in scenario 1, this funding model had the worst outcome in terms of forest loss than scenarios 1 and 2 (Figure 3) and resulted in complete loss of forest </w:t>
       </w:r>
-      <w:commentRangeStart w:id="102"/>
+      <w:commentRangeStart w:id="99"/>
       <w:r>
         <w:t xml:space="preserve">cover (extinction) in </w:t>
       </w:r>
-      <w:commentRangeEnd w:id="102"/>
+      <w:commentRangeEnd w:id="99"/>
       <w:r>
         <w:rPr>
           <w:rStyle w:val="CommentReference"/>
         </w:rPr>
-        <w:commentReference w:id="102"/>
+        <w:commentReference w:id="99"/>
       </w:r>
       <w:r>
         <w:t xml:space="preserve">93% of simulations (Table 2). This can be explained by the felling count which shows that during periods of very low manager budget, the number of trees lost is between two and three times greater than any point in scenarios 1 and 2 (Figure 5). </w:t>
@@ -4655,16 +4602,16 @@
       <w:r>
         <w:t xml:space="preserve">Scenarios 4 and 5 showed the potential effects of unpredictable and uncertain funding models on forest loss. Scenario 4 had less variation in manager budgets than scenario 5, and the simulations were much more likely to retain more forest cover than scenario 5 (Figure 4) across the 100 simulations. Interestingly, deforestation rates for scenario 4 were very similar to those of scenario 1, and scenario 4 outperformed scenarios 2 and 3 in most cases (Figure S5a). This suggests that unpredictable variation in manager budgets is not necessarily catastrophic, provided fluctuations are small and that some level of core funding means that manager budgets do not drop too low (Figure 2). Scenario 5 showed that large uncertainty and variability in manager budget could have very serious negative effects on forest cover over time (Figure 4). Despite many of the scenario 5 replicates having very high peaks in manager budgets (Figure 2), most simulations resulted in a worse outcome than scenario 4 in terms of forest cover. Of the 100 simulations, </w:t>
       </w:r>
-      <w:commentRangeStart w:id="103"/>
+      <w:commentRangeStart w:id="100"/>
       <w:r>
         <w:t>extinction</w:t>
       </w:r>
-      <w:commentRangeEnd w:id="103"/>
+      <w:commentRangeEnd w:id="100"/>
       <w:r>
         <w:rPr>
           <w:rStyle w:val="CommentReference"/>
         </w:rPr>
-        <w:commentReference w:id="103"/>
+        <w:commentReference w:id="100"/>
       </w:r>
       <w:r>
         <w:t xml:space="preserve"> occurred 25 times (25%) in scenario 5 (Table 2). As with scenario 3, the driver of forest loss can be seen in the felling counts for scenario 5, which reach extremely high levels during periods of low manager budget (Figure 5).    </w:t>
@@ -4684,7 +4631,7 @@
         </w:rPr>
         <w:t>Maximum harvest under maximum conflict</w:t>
       </w:r>
-      <w:ins w:id="104" w:author="Nils Bunnefeld" w:date="2021-09-23T10:29:00Z">
+      <w:ins w:id="101" w:author="Nils Bunnefeld" w:date="2021-09-23T10:29:00Z">
         <w:r>
           <w:rPr>
             <w:i/>
@@ -4956,27 +4903,7 @@
           <w:sz w:val="20"/>
           <w:szCs w:val="20"/>
         </w:rPr>
-        <w:t xml:space="preserve">Figure 6. Calculated maximum harvest under maximum conflict (MHUMC) for all five scenarios. MHUMC is calculated </w:t>
-      </w:r>
-      <w:proofErr w:type="gramStart"/>
-      <w:r>
-        <w:rPr>
-          <w:b/>
-          <w:bCs/>
-          <w:sz w:val="20"/>
-          <w:szCs w:val="20"/>
-        </w:rPr>
-        <w:t>using:</w:t>
-      </w:r>
-      <w:proofErr w:type="gramEnd"/>
-      <w:r>
-        <w:rPr>
-          <w:b/>
-          <w:bCs/>
-          <w:sz w:val="20"/>
-          <w:szCs w:val="20"/>
-        </w:rPr>
-        <w:t xml:space="preserve"> community resources / ((manager budget/10) + 10). The value is the maximum number of trees that could be felled if the manager was using all their available budget to prevent felling, and the community were using all their available resources to fell trees. The lines for scenarios 4 and 5 (which had different manager budgets for each replicate simulation) represent the mean MHMC value at each time step across all replicate simulations. </w:t>
+        <w:t xml:space="preserve">Figure 6. Calculated maximum harvest under maximum conflict (MHUMC) for all five scenarios. MHUMC is calculated using: community resources / ((manager budget/10) + 10). The value is the maximum number of trees that could be felled if the manager was using all their available budget to prevent felling, and the community were using all their available resources to fell trees. The lines for scenarios 4 and 5 (which had different manager budgets for each replicate simulation) represent the mean MHMC value at each time step across all replicate simulations. </w:t>
       </w:r>
     </w:p>
     <w:p>
@@ -5064,15 +4991,7 @@
               <w:jc w:val="center"/>
             </w:pPr>
             <w:r>
-              <w:t xml:space="preserve">Trees remaining after </w:t>
-            </w:r>
-            <w:proofErr w:type="gramStart"/>
-            <w:r>
-              <w:t>50 time</w:t>
-            </w:r>
-            <w:proofErr w:type="gramEnd"/>
-            <w:r>
-              <w:t xml:space="preserve"> steps</w:t>
+              <w:t>Trees remaining after 50 time steps</w:t>
             </w:r>
           </w:p>
         </w:tc>
@@ -5094,32 +5013,27 @@
               <w:spacing w:after="0" w:line="240" w:lineRule="auto"/>
               <w:jc w:val="center"/>
             </w:pPr>
-            <w:del w:id="105" w:author="Nils Bunnefeld" w:date="2021-09-23T10:33:00Z">
+            <w:del w:id="102" w:author="Nils Bunnefeld" w:date="2021-09-23T10:33:00Z">
               <w:r>
                 <w:delText>Number of extinctions</w:delText>
               </w:r>
             </w:del>
-            <w:proofErr w:type="gramStart"/>
-            <w:ins w:id="106" w:author="Nils Bunnefeld" w:date="2021-09-23T10:35:00Z">
+            <w:ins w:id="103" w:author="Nils Bunnefeld" w:date="2021-09-23T10:35:00Z">
               <w:r>
                 <w:t xml:space="preserve">complete </w:t>
               </w:r>
             </w:ins>
-            <w:ins w:id="107" w:author="Nils Bunnefeld" w:date="2021-09-23T10:33:00Z">
+            <w:ins w:id="104" w:author="Nils Bunnefeld" w:date="2021-09-23T10:33:00Z">
               <w:r>
-                <w:t xml:space="preserve"> forest</w:t>
-              </w:r>
-              <w:proofErr w:type="gramEnd"/>
-              <w:r>
-                <w:t xml:space="preserve"> l</w:t>
+                <w:t xml:space="preserve"> forest l</w:t>
               </w:r>
             </w:ins>
-            <w:ins w:id="108" w:author="Nils Bunnefeld" w:date="2021-09-23T10:34:00Z">
+            <w:ins w:id="105" w:author="Nils Bunnefeld" w:date="2021-09-23T10:34:00Z">
               <w:r>
                 <w:t>oss</w:t>
               </w:r>
             </w:ins>
-            <w:ins w:id="109" w:author="Nils Bunnefeld" w:date="2021-09-23T10:35:00Z">
+            <w:ins w:id="106" w:author="Nils Bunnefeld" w:date="2021-09-23T10:35:00Z">
               <w:r>
                 <w:t xml:space="preserve"> (in %)</w:t>
               </w:r>
@@ -5820,13 +5734,13 @@
       <w:r>
         <w:t xml:space="preserve">Global funding for nature conservation is far below what is </w:t>
       </w:r>
-      <w:commentRangeStart w:id="110"/>
+      <w:commentRangeStart w:id="107"/>
       <w:r>
         <w:t>required</w:t>
       </w:r>
-      <w:commentRangeEnd w:id="110"/>
-      <w:r>
-        <w:commentReference w:id="110"/>
+      <w:commentRangeEnd w:id="107"/>
+      <w:r>
+        <w:commentReference w:id="107"/>
       </w:r>
       <w:r>
         <w:t xml:space="preserve"> </w:t>
@@ -5840,7 +5754,7 @@
       <w:r>
         <w:fldChar w:fldCharType="separate"/>
       </w:r>
-      <w:bookmarkStart w:id="111" w:name="__Fieldmark__1068_362668386"/>
+      <w:bookmarkStart w:id="108" w:name="__Fieldmark__1068_362668386"/>
       <w:r>
         <w:rPr>
           <w:rFonts w:cs="Calibri"/>
@@ -5850,7 +5764,7 @@
       <w:r>
         <w:fldChar w:fldCharType="end"/>
       </w:r>
-      <w:bookmarkEnd w:id="111"/>
+      <w:bookmarkEnd w:id="108"/>
       <w:r>
         <w:t xml:space="preserve">, and the funding that is available is rarely stable or sustainable over periods of more than a few years. To maximise conservation gains it is necessary to provide conservation </w:t>
       </w:r>
@@ -5858,23 +5772,23 @@
         <w:lastRenderedPageBreak/>
         <w:t xml:space="preserve">managers, and conservation funders, with insights into the trade-offs between different approaches to long-term investment of limited resources in the context of increasing anthropogenic pressure on natural resources. To our knowledge, no studies have investigated the potential long-term consequences of existing funding mechanisms for conservation projects and organisations. Our results therefore provide crucial </w:t>
       </w:r>
-      <w:del w:id="112" w:author="Brad Duthie" w:date="2021-09-22T23:24:00Z">
+      <w:del w:id="109" w:author="Brad Duthie" w:date="2021-09-22T23:24:00Z">
         <w:r>
           <w:delText>qua</w:delText>
         </w:r>
-        <w:commentRangeStart w:id="113"/>
+        <w:commentRangeStart w:id="110"/>
         <w:r>
           <w:delText>ntitative evidence</w:delText>
         </w:r>
       </w:del>
-      <w:ins w:id="114" w:author="Brad Duthie" w:date="2021-09-22T23:24:00Z">
+      <w:ins w:id="111" w:author="Brad Duthie" w:date="2021-09-22T23:24:00Z">
         <w:r>
           <w:t>theoretical insight</w:t>
         </w:r>
       </w:ins>
-      <w:commentRangeEnd w:id="113"/>
-      <w:r>
-        <w:commentReference w:id="113"/>
+      <w:commentRangeEnd w:id="110"/>
+      <w:r>
+        <w:commentReference w:id="110"/>
       </w:r>
       <w:r>
         <w:t xml:space="preserve"> that funders, conservation bodies, and landscape managers can use to develop more effective long-term investment strategies.   </w:t>
@@ -5897,15 +5811,7 @@
     </w:p>
     <w:p>
       <w:r>
-        <w:t xml:space="preserve">Our results have demonstrated that in a situation where human pressure on a landscape is increasing over time, and assuming managers across all scenarios have access to the same total budget, the most effective funding strategy for a conservation manager is a stable, predictable budget. A constant budget is preferable to an increasing budget that starts too low, even when that budget increases beyond the value of the stable budget halfway through the study period. If a manager’s budget is too low at the start of the study period, initial forest loss is very high. The manager </w:t>
-      </w:r>
-      <w:proofErr w:type="gramStart"/>
-      <w:r>
-        <w:t>is able to</w:t>
-      </w:r>
-      <w:proofErr w:type="gramEnd"/>
-      <w:r>
-        <w:t xml:space="preserve"> reduce the rate of forest loss as their budget increases over time, but they are not able to make sufficient gains over 50 years to render the strategy better than a stable budget. Likewise, a fluctuating manager budget that reflects predictable grant cycles performs worse over 50 years than a stable budget. During periods of high budget, managers can develop effective policies that reduce forest loss. However, these periods are not sufficiently long, and budgets not sufficiently high, to offset the damage that is done during periods of low funding. Furthermore, the rate of forest loss during periods of low funding increases over time, as community resources increase. If the manager was focussed on the conservation of a wildlife population that exhibited reproduction and thus population growth, the periods of high budget, and therefore more effective protective policies, may be sufficient to maintain a healthy population as there would be periods of recovery. However, we assumed that the loss of primary forest could not be effectively reversed within a period of 50 years (</w:t>
+        <w:t>Our results have demonstrated that in a situation where human pressure on a landscape is increasing over time, and assuming managers across all scenarios have access to the same total budget, the most effective funding strategy for a conservation manager is a stable, predictable budget. A constant budget is preferable to an increasing budget that starts too low, even when that budget increases beyond the value of the stable budget halfway through the study period. If a manager’s budget is too low at the start of the study period, initial forest loss is very high. The manager is able to reduce the rate of forest loss as their budget increases over time, but they are not able to make sufficient gains over 50 years to render the strategy better than a stable budget. Likewise, a fluctuating manager budget that reflects predictable grant cycles performs worse over 50 years than a stable budget. During periods of high budget, managers can develop effective policies that reduce forest loss. However, these periods are not sufficiently long, and budgets not sufficiently high, to offset the damage that is done during periods of low funding. Furthermore, the rate of forest loss during periods of low funding increases over time, as community resources increase. If the manager was focussed on the conservation of a wildlife population that exhibited reproduction and thus population growth, the periods of high budget, and therefore more effective protective policies, may be sufficient to maintain a healthy population as there would be periods of recovery. However, we assumed that the loss of primary forest could not be effectively reversed within a period of 50 years (</w:t>
       </w:r>
       <w:r>
         <w:rPr>
@@ -5916,46 +5822,46 @@
       <w:r>
         <w:t xml:space="preserve">). These simulations could be further parameterised to include realistic forest regrowth or regeneration based on a specific landscape or ecosystem, but this would decrease the generality of the results and therefore was not </w:t>
       </w:r>
-      <w:commentRangeStart w:id="115"/>
+      <w:commentRangeStart w:id="112"/>
       <w:r>
         <w:t xml:space="preserve">attempted here. </w:t>
       </w:r>
-      <w:commentRangeEnd w:id="115"/>
+      <w:commentRangeEnd w:id="112"/>
       <w:r>
         <w:rPr>
           <w:rStyle w:val="CommentReference"/>
         </w:rPr>
-        <w:commentReference w:id="115"/>
+        <w:commentReference w:id="112"/>
       </w:r>
     </w:p>
     <w:p>
       <w:r>
         <w:t xml:space="preserve">Providing a manager with a stable budget that allows the development and maintenance of policies that minimise deforestation over the long-term is the </w:t>
       </w:r>
-      <w:commentRangeStart w:id="116"/>
-      <w:del w:id="117" w:author="Brad Duthie" w:date="2021-09-22T23:27:00Z">
+      <w:commentRangeStart w:id="113"/>
+      <w:del w:id="114" w:author="Brad Duthie" w:date="2021-09-22T23:27:00Z">
         <w:r>
           <w:delText>optimal</w:delText>
         </w:r>
       </w:del>
-      <w:ins w:id="118" w:author="Brad Duthie" w:date="2021-09-22T23:27:00Z">
+      <w:ins w:id="115" w:author="Brad Duthie" w:date="2021-09-22T23:27:00Z">
         <w:r>
           <w:t>best</w:t>
         </w:r>
       </w:ins>
-      <w:commentRangeEnd w:id="116"/>
-      <w:r>
-        <w:commentReference w:id="116"/>
+      <w:commentRangeEnd w:id="113"/>
+      <w:r>
+        <w:commentReference w:id="113"/>
       </w:r>
       <w:r>
         <w:t xml:space="preserve"> approach. Stable, predictable budgets in the real world allow conservationists and landscape managers to maintain staffing levels, invest in long-term relationships and partnerships with stakeholders, maintain enforcement levels, and design policies and interventions that are strategic and adaptive over periods greater than short-term grant cycles. Conservation projects that are initially underfunded yet receive increasing resources will still spend many years working to reach the same levels of protection as they would have had, had they been provided an adequate, stable budget at the start. Our results </w:t>
       </w:r>
-      <w:del w:id="119" w:author="Brad Duthie" w:date="2021-09-22T23:29:00Z">
+      <w:del w:id="116" w:author="Brad Duthie" w:date="2021-09-22T23:29:00Z">
         <w:r>
           <w:delText>suggest</w:delText>
         </w:r>
       </w:del>
-      <w:ins w:id="120" w:author="Brad Duthie" w:date="2021-09-22T23:29:00Z">
+      <w:ins w:id="117" w:author="Brad Duthie" w:date="2021-09-22T23:29:00Z">
         <w:r>
           <w:t>predict that</w:t>
         </w:r>
@@ -5963,13 +5869,13 @@
       <w:r>
         <w:t xml:space="preserve"> it could </w:t>
       </w:r>
-      <w:commentRangeStart w:id="121"/>
+      <w:commentRangeStart w:id="118"/>
       <w:r>
         <w:t>be several decades before the deforestation trajectories of the tw</w:t>
       </w:r>
-      <w:commentRangeEnd w:id="121"/>
-      <w:r>
-        <w:commentReference w:id="121"/>
+      <w:commentRangeEnd w:id="118"/>
+      <w:r>
+        <w:commentReference w:id="118"/>
       </w:r>
       <w:r>
         <w:t xml:space="preserve">o alternative projects meet, and the increasing budget starts to pay dividends. Projects that repeatedly experience severe funding shortages due to grant cycles will not have the same capacity for long-term investment and strategic planning as projects with stable funding, resulting in greater losses for biodiversity. </w:t>
@@ -5990,47 +5896,23 @@
       </w:r>
       <w:r>
         <w:lastRenderedPageBreak/>
-        <w:t xml:space="preserve">or statutory authorities, which have long-term support for core operational budgets. They can increase their budgets at any given time through grant applications which can be used to support existing activities, initiate new programmes, bolster enforcement, or extend engagement and collaboration with stakeholders, all of which will have a positive effect on biodiversity conservation on the landscape. Likewise, grant funding will inevitably end within a few years, and there is no guarantee that future bids will be successful, resulting in decreases in overall budgets. However, the maintenance of budgets above a certain level means that core conservation activities do not cease, and the manager is able to minimise forest loss to a level </w:t>
-      </w:r>
-      <w:proofErr w:type="gramStart"/>
-      <w:r>
-        <w:t>similar to</w:t>
-      </w:r>
-      <w:proofErr w:type="gramEnd"/>
-      <w:r>
-        <w:t xml:space="preserve"> the manager in scenario 1. Conversely, scenario 5 represents a situation where the management authority has no core budget and is therefore entirely reliant on uncertain and unpredictable grant funding over time. This is the reality for many small organisations, grass roots projects, or poorly supported statutory authorities which rely on the ability of other partner organisations to leverage external funding. In this study, the manager in all </w:t>
-      </w:r>
-      <w:proofErr w:type="gramStart"/>
-      <w:r>
-        <w:t>scenario</w:t>
-      </w:r>
-      <w:proofErr w:type="gramEnd"/>
-      <w:r>
-        <w:t xml:space="preserve"> 5 replicates has the same cumulative total budget over the 50 years as the other scenarios, yet the shape of the budget curve is random. This leads to large and highly unpredictable positive and negative peaks in some cases. Our results show that there is large variability in the overall success of the manager in scenario 5 to minimise forest loss. In some cases, they can maintain a forest loss trajectory </w:t>
-      </w:r>
-      <w:proofErr w:type="gramStart"/>
-      <w:r>
-        <w:t>similar to</w:t>
-      </w:r>
-      <w:proofErr w:type="gramEnd"/>
-      <w:r>
-        <w:t xml:space="preserve"> scenarios 1 and 4, yet more often the rate of forest loss is worse, regularly leading to extinction. </w:t>
+        <w:t xml:space="preserve">or statutory authorities, which have long-term support for core operational budgets. They can increase their budgets at any given time through grant applications which can be used to support existing activities, initiate new programmes, bolster enforcement, or extend engagement and collaboration with stakeholders, all of which will have a positive effect on biodiversity conservation on the landscape. Likewise, grant funding will inevitably end within a few years, and there is no guarantee that future bids will be successful, resulting in decreases in overall budgets. However, the maintenance of budgets above a certain level means that core conservation activities do not cease, and the manager is able to minimise forest loss to a level similar to the manager in scenario 1. Conversely, scenario 5 represents a situation where the management authority has no core budget and is therefore entirely reliant on uncertain and unpredictable grant funding over time. This is the reality for many small organisations, grass roots projects, or poorly supported statutory authorities which rely on the ability of other partner organisations to leverage external funding. In this study, the manager in all scenario 5 replicates has the same cumulative total budget over the 50 years as the other scenarios, yet the shape of the budget curve is random. This leads to large and highly unpredictable positive and negative peaks in some cases. Our results show that there is large variability in the overall success of the manager in scenario 5 to minimise forest loss. In some cases, they can maintain a forest loss trajectory similar to scenarios 1 and 4, yet more often the rate of forest loss is worse, regularly leading to extinction. </w:t>
       </w:r>
     </w:p>
     <w:p>
       <w:r>
         <w:t xml:space="preserve">The results from scenarios 4 and 5 translate logically to the real world; if a conservation project or organisation has no core budget support, it is entirely reliant on the success of fundraising efforts. Winning sufficient funding via short-term grants to support adequate long-term conservation management is neither reliable nor straightforward. When long-term budgets are unpredictable, uncertain, and highly variable, landscape managers are often unable to maintain core activities, guarantee continued support for communities and other stakeholders, plan investments strategically, or target investments at the most relevant drivers of biodiversity loss. In contrast, when core budgets are guaranteed, managers can maintain core activities and investments over the long-term which provides stability and minimises </w:t>
       </w:r>
-      <w:commentRangeStart w:id="122"/>
+      <w:commentRangeStart w:id="119"/>
       <w:r>
         <w:t>biodiversity loss.</w:t>
       </w:r>
-      <w:commentRangeEnd w:id="122"/>
+      <w:commentRangeEnd w:id="119"/>
       <w:r>
         <w:rPr>
           <w:rStyle w:val="CommentReference"/>
         </w:rPr>
-        <w:commentReference w:id="122"/>
+        <w:commentReference w:id="119"/>
       </w:r>
     </w:p>
     <w:p>
@@ -6059,15 +5941,7 @@
       </w:r>
       <w:r>
         <w:lastRenderedPageBreak/>
-        <w:t xml:space="preserve">for conservation projects rarely exist over timeframes </w:t>
-      </w:r>
-      <w:proofErr w:type="gramStart"/>
-      <w:r>
-        <w:t>as long as</w:t>
-      </w:r>
-      <w:proofErr w:type="gramEnd"/>
-      <w:r>
-        <w:t xml:space="preserve"> 50 years, and managers are therefore required to assess conservation actions using monitoring data from significantly shorter periods. This study has demonstrated that this can be misleading. For example, if a manager was provided forest monitoring data for scenario 3 between years two and six, or between years 14 and 18, it would be reasonable to conclude that the existing investment strategy and associated conservation interventions were working, as the rate of forest loss was decreasing. If a manager was given forest monitoring data from any four-year period from scenario 1, they could reasonably conclude that the investment strategy and associated conservation interventions were not working, as the rate of forest loss was increasing. Neither manager could be justifiably criticised for their inference; they are drawing conclusions from the best available data, which is what conservationists around the world must do every day. Nevertheless, our results have demonstrated that these inferences are likely flawed, and that the manager from scenario 1 will have greater success in minimising forest loss over the long-term if they maintain their strategy.  </w:t>
+        <w:t xml:space="preserve">for conservation projects rarely exist over timeframes as long as 50 years, and managers are therefore required to assess conservation actions using monitoring data from significantly shorter periods. This study has demonstrated that this can be misleading. For example, if a manager was provided forest monitoring data for scenario 3 between years two and six, or between years 14 and 18, it would be reasonable to conclude that the existing investment strategy and associated conservation interventions were working, as the rate of forest loss was decreasing. If a manager was given forest monitoring data from any four-year period from scenario 1, they could reasonably conclude that the investment strategy and associated conservation interventions were not working, as the rate of forest loss was increasing. Neither manager could be justifiably criticised for their inference; they are drawing conclusions from the best available data, which is what conservationists around the world must do every day. Nevertheless, our results have demonstrated that these inferences are likely flawed, and that the manager from scenario 1 will have greater success in minimising forest loss over the long-term if they maintain their strategy.  </w:t>
       </w:r>
     </w:p>
     <w:p>
@@ -6098,7 +5972,7 @@
       <w:r>
         <w:fldChar w:fldCharType="separate"/>
       </w:r>
-      <w:bookmarkStart w:id="123" w:name="__Fieldmark__1102_362668386"/>
+      <w:bookmarkStart w:id="120" w:name="__Fieldmark__1102_362668386"/>
       <w:r>
         <w:rPr>
           <w:rFonts w:cs="Calibri"/>
@@ -6108,229 +5982,229 @@
       <w:r>
         <w:fldChar w:fldCharType="end"/>
       </w:r>
+      <w:bookmarkEnd w:id="120"/>
+      <w:r>
+        <w:t xml:space="preserve">. We have demonstrated that a funding model that relies on short term grant funding, which is a common mechanism in the conservation sector, is unlikely to be the most effective way of financing landscape conservation. In addition to the landscape-level challenges of short-term grants that we have demonstrated here, the lack of communication, cohesion, and national, regional, and global coordination between funders that administer conservation grants results in poor strategic allocation of funding across larger spatial scales </w:t>
+      </w:r>
+      <w:r>
+        <w:fldChar w:fldCharType="begin"/>
+      </w:r>
+      <w:r>
+        <w:instrText>ADDIN ZOTERO_ITEM CSL_CITATION {"citationID":"Mdo6SJoE","properties":{"formattedCitation":"(Laufer and Jones, 2021)","plainCitation":"(Laufer and Jones, 2021)","noteIndex":0},"citationItems":[{"id":2790,"uris":["http://zotero.org/users/2170232/items/6XIXH5Z7"],"uri":["http://zotero.org/users/2170232/items/6XIXH5Z7"],"itemData":{"id":2790,"type":"article-journal","abstract":"Marine conservation initiatives are implemented by a variety of programs and projects, and can utilize a suite of tools to offset human impacts on mar…","container-title":"Ocean &amp; Coastal Management","DOI":"10.1016/j.ocecoaman.2020.105504","ISSN":"0964-5691","language":"en","note":"publisher: Elsevier","page":"105504","source":"www.sciencedirect.com","title":"Who pays for marine conservation? Processes and narratives that influence marine funding","title-short":"Who pays for marine conservation?","volume":"203","author":[{"family":"Laufer","given":"Adrian E"},{"family":"Jones","given":"Michael D"}],"issued":{"date-parts":[["2021",4,1]]}}}],"schema":"https://github.com/citation-style-language/schema/raw/master/csl-citation.json"}</w:instrText>
+      </w:r>
+      <w:r>
+        <w:fldChar w:fldCharType="separate"/>
+      </w:r>
+      <w:bookmarkStart w:id="121" w:name="__Fieldmark__1107_362668386"/>
+      <w:r>
+        <w:rPr>
+          <w:rFonts w:cs="Calibri"/>
+        </w:rPr>
+        <w:t>(Laufer and Jones, 2021)</w:t>
+      </w:r>
+      <w:r>
+        <w:fldChar w:fldCharType="end"/>
+      </w:r>
+      <w:bookmarkEnd w:id="121"/>
+      <w:r>
+        <w:t xml:space="preserve">. Greater coordination between funders, or indeed less reliance on numerous, disparate funders, will allow more thoughtful and strategic assessments regarding allocation of conservation funds, thus maximising environmental return-on-investment </w:t>
+      </w:r>
+      <w:r>
+        <w:fldChar w:fldCharType="begin"/>
+      </w:r>
+      <w:r>
+        <w:instrText>ADDIN ZOTERO_ITEM CSL_CITATION {"citationID":"cv4DzguN","properties":{"formattedCitation":"(Echols et al., 2019)","plainCitation":"(Echols et al., 2019)","noteIndex":0},"citationItems":[{"id":2785,"uris":["http://zotero.org/users/2170232/items/LTGDFZ3Q"],"uri":["http://zotero.org/users/2170232/items/LTGDFZ3Q"],"itemData":{"id":2785,"type":"article-journal","abstract":"Funding for natural resource conservation has been largely static or declining over the past 30 years. Environmental challenges are increasing in number and intensity, requiring improvements in efficiency of conservation delivery and broadening of the base of financial support to address these challenges. The conservation community would benefit from de-siloing environmental foci and movement to more of a systems approach to intensify conservation. There are new partnerships and opportunities to increase the base and variety of sources of funding. To protect and possibly enhance funding for conservation, key innovations in finance and establishing additional funding sources are required. © 2019 The Wildlife Society.","container-title":"Wildlife Society Bulletin","DOI":"10.1002/wsb.1003","ISSN":"1938-5463","issue":"3","language":"en","note":"_eprint: https://wildlife.onlinelibrary.wiley.com/doi/pdf/10.1002/wsb.1003","page":"372-381","source":"Wiley Online Library","title":"Broadening conservation funding","volume":"43","author":[{"family":"Echols","given":"Alex"},{"family":"Front","given":"Alan"},{"family":"Cummins","given":"James"}],"issued":{"date-parts":[["2019"]]}}}],"schema":"https://github.com/citation-style-language/schema/raw/master/csl-citation.json"}</w:instrText>
+      </w:r>
+      <w:r>
+        <w:fldChar w:fldCharType="separate"/>
+      </w:r>
+      <w:bookmarkStart w:id="122" w:name="__Fieldmark__1112_362668386"/>
+      <w:r>
+        <w:rPr>
+          <w:rFonts w:cs="Calibri"/>
+        </w:rPr>
+        <w:t>(Echols et al., 2019)</w:t>
+      </w:r>
+      <w:r>
+        <w:fldChar w:fldCharType="end"/>
+      </w:r>
+      <w:bookmarkEnd w:id="122"/>
+      <w:r>
+        <w:t xml:space="preserve">. If global funding for conservation increases, the mechanisms by which this funding is distributed need to be carefully considered to ensure biodiversity gains per dollar are maximised. Our results suggest that simply increasing the number of short-term grants available within a competitive application framework is unlikely to provide the maximum gains. Alternative funding mechanisms are needed which provide stable and predictable budgets over multi-decadal timeframes thus allowing organisations and authorities to devise and implement strategic, long-term interventions and policies that benefit nature and people. </w:t>
+      </w:r>
+    </w:p>
+    <w:p>
+      <w:r>
+        <w:t xml:space="preserve">There is a wide range of funding sources available to conservationists, yet government and philanthropic sources are the most common </w:t>
+      </w:r>
+      <w:r>
+        <w:fldChar w:fldCharType="begin"/>
+      </w:r>
+      <w:r>
+        <w:instrText>ADDIN ZOTERO_ITEM CSL_CITATION {"citationID":"3wLIm8W3","properties":{"formattedCitation":"(Clark et al., 2018)","plainCitation":"(Clark et al., 2018)","noteIndex":0},"citationItems":[{"id":2798,"uris":["http://zotero.org/users/2170232/items/MWYT7CKD"],"uri":["http://zotero.org/users/2170232/items/MWYT7CKD"],"itemData":{"id":2798,"type":"article-journal","abstract":"In a world where natural capital is often unpriced or undervalued, thus making resource exploitation very lucrative, environmentally degrading activities will continue to dominate the economy. The past decade has seen a bourgeoning interest in scaling up private investment to address persistent socioeconomic and environmental challenges globally. The recently formulated sustainable development goals and global climate agenda have further heightened the urgency for a more holistic and integrated conceptualization of transitioning towards a sustainable low-carbon economy. Despite the increasing appeal of green finance as a concept, the delivery of an empirical evidence base that illustrates the effectiveness of projects aligned with climate action and sustainable development—both in terms of measurable performance and value for money—has been less forthcoming. Concurrently, there have been numerous claims of the potential of ‘unlocking’ the trillions of dollars of private finance that is available for investment. We perform a critical analysis of literature from across a spectrum of research topics to explore the inhibiting barriers and apparent disconnect between the purported available—or required—finance and the actual finance invested in sustainable development. Furthermore, we consider actions that government agencies and the research community might consider in order to better incentivize private investment in developing and low-income countries that will facilitate low-carbon sustainable development. We provide suggestions for fiscal and policy reform in addition to identifying the need for a centralized reporting and convening body. We conclude that far more coordinated efforts are required to encourage investments in long-term and sustainable landscape-scale initiatives. Current efforts at securing finance, implementing initiatives and building the knowledge base are accelerating but remain fragmented and often sectorial in their nature; we thus offer some key recommendations for areas of future progress.","container-title":"Land Use Policy","DOI":"10.1016/j.landusepol.2017.12.013","ISSN":"0264-8377","journalAbbreviation":"Land Use Policy","language":"en","page":"335-346","source":"ScienceDirect","title":"Bridging funding gaps for climate and sustainable development: Pitfalls, progress and potential of private finance","title-short":"Bridging funding gaps for climate and sustainable development","volume":"71","author":[{"family":"Clark","given":"Robyn"},{"family":"Reed","given":"James"},{"family":"Sunderland","given":"Terry"}],"issued":{"date-parts":[["2018",2,1]]}}}],"schema":"https://github.com/citation-style-language/schema/raw/master/csl-citation.json"}</w:instrText>
+      </w:r>
+      <w:r>
+        <w:fldChar w:fldCharType="separate"/>
+      </w:r>
+      <w:bookmarkStart w:id="123" w:name="__Fieldmark__1119_362668386"/>
+      <w:r>
+        <w:rPr>
+          <w:rFonts w:cs="Calibri"/>
+        </w:rPr>
+        <w:t>(Clark et al., 2018)</w:t>
+      </w:r>
+      <w:r>
+        <w:fldChar w:fldCharType="end"/>
+      </w:r>
       <w:bookmarkEnd w:id="123"/>
       <w:r>
-        <w:t xml:space="preserve">. We have demonstrated that a funding model that relies on short term grant funding, which is a common mechanism in the conservation sector, is unlikely to be the most effective way of financing landscape conservation. In addition to the landscape-level challenges of short-term grants that we have demonstrated here, the lack of communication, cohesion, and national, regional, and global coordination between funders that administer conservation grants results in poor strategic allocation of funding across larger spatial scales </w:t>
+        <w:t xml:space="preserve">. The fragility of government funding has been exposed during the Covid-19 global pandemic;  around the world there have been shrinking national economies, dramatic increases in emergency government spending, and governments forced to prioritise sectors of the economy for support and recovery </w:t>
       </w:r>
       <w:r>
         <w:fldChar w:fldCharType="begin"/>
       </w:r>
       <w:r>
-        <w:instrText>ADDIN ZOTERO_ITEM CSL_CITATION {"citationID":"Mdo6SJoE","properties":{"formattedCitation":"(Laufer and Jones, 2021)","plainCitation":"(Laufer and Jones, 2021)","noteIndex":0},"citationItems":[{"id":2790,"uris":["http://zotero.org/users/2170232/items/6XIXH5Z7"],"uri":["http://zotero.org/users/2170232/items/6XIXH5Z7"],"itemData":{"id":2790,"type":"article-journal","abstract":"Marine conservation initiatives are implemented by a variety of programs and projects, and can utilize a suite of tools to offset human impacts on mar…","container-title":"Ocean &amp; Coastal Management","DOI":"10.1016/j.ocecoaman.2020.105504","ISSN":"0964-5691","language":"en","note":"publisher: Elsevier","page":"105504","source":"www.sciencedirect.com","title":"Who pays for marine conservation? Processes and narratives that influence marine funding","title-short":"Who pays for marine conservation?","volume":"203","author":[{"family":"Laufer","given":"Adrian E"},{"family":"Jones","given":"Michael D"}],"issued":{"date-parts":[["2021",4,1]]}}}],"schema":"https://github.com/citation-style-language/schema/raw/master/csl-citation.json"}</w:instrText>
+        <w:instrText>ADDIN ZOTERO_ITEM CSL_CITATION {"citationID":"X9TVMTwH","properties":{"formattedCitation":"(Evans et al., 2020)","plainCitation":"(Evans et al., 2020)","noteIndex":0},"citationItems":[{"id":2796,"uris":["http://zotero.org/users/2170232/items/DATMY44P"],"uri":["http://zotero.org/users/2170232/items/DATMY44P"],"itemData":{"id":2796,"type":"article-journal","container-title":"Animal Conservation","DOI":"10.1111/acv.12601","ISSN":"1469-1795","issue":"3","language":"en","note":"_eprint: https://zslpublications.onlinelibrary.wiley.com/doi/pdf/10.1111/acv.12601","page":"235-238","source":"Wiley Online Library","title":"Conservation in the maelstrom of Covid-19 – a call to action to solve the challenges, exploit opportunities and prepare for the next pandemic","volume":"23","author":[{"family":"Evans","given":"K. L."},{"family":"Ewen","given":"J. G."},{"family":"Guillera-Arroita","given":"G."},{"family":"Johnson","given":"J. A."},{"family":"Penteriani","given":"V."},{"family":"Ryan","given":"S. J."},{"family":"Sollmann","given":"R."},{"family":"Gordon","given":"I. J."}],"issued":{"date-parts":[["2020"]]}}}],"schema":"https://github.com/citation-style-language/schema/raw/master/csl-citation.json"}</w:instrText>
       </w:r>
       <w:r>
         <w:fldChar w:fldCharType="separate"/>
       </w:r>
-      <w:bookmarkStart w:id="124" w:name="__Fieldmark__1107_362668386"/>
+      <w:bookmarkStart w:id="124" w:name="__Fieldmark__1124_362668386"/>
       <w:r>
         <w:rPr>
           <w:rFonts w:cs="Calibri"/>
         </w:rPr>
-        <w:t>(Laufer and Jones, 2021)</w:t>
+        <w:t>(Evans et al., 2020)</w:t>
       </w:r>
       <w:r>
         <w:fldChar w:fldCharType="end"/>
       </w:r>
       <w:bookmarkEnd w:id="124"/>
       <w:r>
-        <w:t xml:space="preserve">. Greater coordination between funders, or indeed less reliance on numerous, disparate funders, will allow more thoughtful and strategic assessments regarding allocation of conservation funds, thus maximising environmental return-on-investment </w:t>
+        <w:t xml:space="preserve">. Despite the irony, a global pandemic that was most likely caused by overexploitation of the natural environment </w:t>
       </w:r>
       <w:r>
         <w:fldChar w:fldCharType="begin"/>
       </w:r>
       <w:r>
-        <w:instrText>ADDIN ZOTERO_ITEM CSL_CITATION {"citationID":"cv4DzguN","properties":{"formattedCitation":"(Echols et al., 2019)","plainCitation":"(Echols et al., 2019)","noteIndex":0},"citationItems":[{"id":2785,"uris":["http://zotero.org/users/2170232/items/LTGDFZ3Q"],"uri":["http://zotero.org/users/2170232/items/LTGDFZ3Q"],"itemData":{"id":2785,"type":"article-journal","abstract":"Funding for natural resource conservation has been largely static or declining over the past 30 years. Environmental challenges are increasing in number and intensity, requiring improvements in efficiency of conservation delivery and broadening of the base of financial support to address these challenges. The conservation community would benefit from de-siloing environmental foci and movement to more of a systems approach to intensify conservation. There are new partnerships and opportunities to increase the base and variety of sources of funding. To protect and possibly enhance funding for conservation, key innovations in finance and establishing additional funding sources are required. © 2019 The Wildlife Society.","container-title":"Wildlife Society Bulletin","DOI":"10.1002/wsb.1003","ISSN":"1938-5463","issue":"3","language":"en","note":"_eprint: https://wildlife.onlinelibrary.wiley.com/doi/pdf/10.1002/wsb.1003","page":"372-381","source":"Wiley Online Library","title":"Broadening conservation funding","volume":"43","author":[{"family":"Echols","given":"Alex"},{"family":"Front","given":"Alan"},{"family":"Cummins","given":"James"}],"issued":{"date-parts":[["2019"]]}}}],"schema":"https://github.com/citation-style-language/schema/raw/master/csl-citation.json"}</w:instrText>
+        <w:instrText>ADDIN ZOTERO_ITEM CSL_CITATION {"citationID":"S9WIPcWz","properties":{"formattedCitation":"(Lytras et al., 2021)","plainCitation":"(Lytras et al., 2021)","noteIndex":0},"citationItems":[{"id":2815,"uris":["http://zotero.org/users/2170232/items/ESR89BWT"],"uri":["http://zotero.org/users/2170232/items/ESR89BWT"],"itemData":{"id":2815,"type":"article-journal","container-title":"Science","DOI":"10.1126/science.abh0117","issue":"6558","note":"publisher: American Association for the Advancement of Science","page":"968-970","source":"science.org (Atypon)","title":"The animal origin of SARS-CoV-2","volume":"373","author":[{"family":"Lytras","given":"Spyros"},{"family":"Xia","given":"Wei"},{"family":"Hughes","given":"Joseph"},{"family":"Jiang","given":"Xiaowei"},{"family":"Robertson","given":"David L."}],"issued":{"date-parts":[["2021",8,27]]}}}],"schema":"https://github.com/citation-style-language/schema/raw/master/csl-citation.json"}</w:instrText>
       </w:r>
       <w:r>
         <w:fldChar w:fldCharType="separate"/>
       </w:r>
-      <w:bookmarkStart w:id="125" w:name="__Fieldmark__1112_362668386"/>
+      <w:bookmarkStart w:id="125" w:name="__Fieldmark__1129_362668386"/>
       <w:r>
         <w:rPr>
           <w:rFonts w:cs="Calibri"/>
         </w:rPr>
+        <w:t>(Lytras et al., 2021)</w:t>
+      </w:r>
+      <w:r>
+        <w:fldChar w:fldCharType="end"/>
+      </w:r>
+      <w:bookmarkEnd w:id="125"/>
+      <w:r>
+        <w:t xml:space="preserve">, is likely to cause a decrease in government spending on conservation, at least in the short term </w:t>
+      </w:r>
+      <w:r>
+        <w:fldChar w:fldCharType="begin"/>
+      </w:r>
+      <w:r>
+        <w:instrText>ADDIN ZOTERO_ITEM CSL_CITATION {"citationID":"NyKh25ZS","properties":{"formattedCitation":"(Corlett et al., 2020; Evans et al., 2020)","plainCitation":"(Corlett et al., 2020; Evans et al., 2020)","noteIndex":0},"citationItems":[{"id":2813,"uris":["http://zotero.org/users/2170232/items/T3IN52AQ"],"uri":["http://zotero.org/users/2170232/items/T3IN52AQ"],"itemData":{"id":2813,"type":"article-journal","container-title":"Biological Conservation","DOI":"10.1016/j.biocon.2020.108571","ISSN":"0006-3207","journalAbbreviation":"Biological Conservation","language":"en","page":"108571","source":"ScienceDirect","title":"Impacts of the coronavirus pandemic on biodiversity conservation","volume":"246","author":[{"family":"Corlett","given":"Richard T."},{"family":"Primack","given":"Richard B."},{"family":"Devictor","given":"Vincent"},{"family":"Maas","given":"Bea"},{"family":"Goswami","given":"Varun R."},{"family":"Bates","given":"Amanda E."},{"family":"Koh","given":"Lian Pin"},{"family":"Regan","given":"Tracey J."},{"family":"Loyola","given":"Rafael"},{"family":"Pakeman","given":"Robin J."},{"family":"Cumming","given":"Graeme S."},{"family":"Pidgeon","given":"Anna"},{"family":"Johns","given":"David"},{"family":"Roth","given":"Robin"}],"issued":{"date-parts":[["2020",6,1]]}}},{"id":2796,"uris":["http://zotero.org/users/2170232/items/DATMY44P"],"uri":["http://zotero.org/users/2170232/items/DATMY44P"],"itemData":{"id":2796,"type":"article-journal","container-title":"Animal Conservation","DOI":"10.1111/acv.12601","ISSN":"1469-1795","issue":"3","language":"en","note":"_eprint: https://zslpublications.onlinelibrary.wiley.com/doi/pdf/10.1111/acv.12601","page":"235-238","source":"Wiley Online Library","title":"Conservation in the maelstrom of Covid-19 – a call to action to solve the challenges, exploit opportunities and prepare for the next pandemic","volume":"23","author":[{"family":"Evans","given":"K. L."},{"family":"Ewen","given":"J. G."},{"family":"Guillera-Arroita","given":"G."},{"family":"Johnson","given":"J. A."},{"family":"Penteriani","given":"V."},{"family":"Ryan","given":"S. J."},{"family":"Sollmann","given":"R."},{"family":"Gordon","given":"I. J."}],"issued":{"date-parts":[["2020"]]}}}],"schema":"https://github.com/citation-style-language/schema/raw/master/csl-citation.json"}</w:instrText>
+      </w:r>
+      <w:r>
+        <w:fldChar w:fldCharType="separate"/>
+      </w:r>
+      <w:bookmarkStart w:id="126" w:name="__Fieldmark__1134_362668386"/>
+      <w:r>
+        <w:rPr>
+          <w:rFonts w:cs="Calibri"/>
+        </w:rPr>
+        <w:t>(Corlett et al., 2020; Evans et al., 2020)</w:t>
+      </w:r>
+      <w:r>
+        <w:fldChar w:fldCharType="end"/>
+      </w:r>
+      <w:bookmarkEnd w:id="126"/>
+      <w:r>
+        <w:t xml:space="preserve">. There is increasing recognition that broadening the sources of conservation funding is necessary to both increase global spending on the environment and to diversify the sources, thus stabilising funding against inevitable future economic shocks </w:t>
+      </w:r>
+      <w:r>
+        <w:fldChar w:fldCharType="begin"/>
+      </w:r>
+      <w:r>
+        <w:instrText>ADDIN ZOTERO_ITEM CSL_CITATION {"citationID":"swVo7F25","properties":{"formattedCitation":"(Echols et al., 2019)","plainCitation":"(Echols et al., 2019)","noteIndex":0},"citationItems":[{"id":2785,"uris":["http://zotero.org/users/2170232/items/LTGDFZ3Q"],"uri":["http://zotero.org/users/2170232/items/LTGDFZ3Q"],"itemData":{"id":2785,"type":"article-journal","abstract":"Funding for natural resource conservation has been largely static or declining over the past 30 years. Environmental challenges are increasing in number and intensity, requiring improvements in efficiency of conservation delivery and broadening of the base of financial support to address these challenges. The conservation community would benefit from de-siloing environmental foci and movement to more of a systems approach to intensify conservation. There are new partnerships and opportunities to increase the base and variety of sources of funding. To protect and possibly enhance funding for conservation, key innovations in finance and establishing additional funding sources are required. © 2019 The Wildlife Society.","container-title":"Wildlife Society Bulletin","DOI":"10.1002/wsb.1003","ISSN":"1938-5463","issue":"3","language":"en","note":"_eprint: https://wildlife.onlinelibrary.wiley.com/doi/pdf/10.1002/wsb.1003","page":"372-381","source":"Wiley Online Library","title":"Broadening conservation funding","volume":"43","author":[{"family":"Echols","given":"Alex"},{"family":"Front","given":"Alan"},{"family":"Cummins","given":"James"}],"issued":{"date-parts":[["2019"]]}}}],"schema":"https://github.com/citation-style-language/schema/raw/master/csl-citation.json"}</w:instrText>
+      </w:r>
+      <w:r>
+        <w:fldChar w:fldCharType="separate"/>
+      </w:r>
+      <w:bookmarkStart w:id="127" w:name="__Fieldmark__1139_362668386"/>
+      <w:r>
+        <w:rPr>
+          <w:rFonts w:cs="Calibri"/>
+        </w:rPr>
         <w:t>(Echols et al., 2019)</w:t>
       </w:r>
       <w:r>
         <w:fldChar w:fldCharType="end"/>
       </w:r>
-      <w:bookmarkEnd w:id="125"/>
-      <w:r>
-        <w:t xml:space="preserve">. If global funding for conservation increases, the mechanisms by which this funding is distributed need to be carefully considered to ensure biodiversity gains per dollar are maximised. Our results suggest that simply increasing the number of short-term grants available within a competitive application framework is unlikely to provide the maximum gains. Alternative funding mechanisms are needed which provide stable and predictable budgets over multi-decadal timeframes thus allowing organisations and authorities to devise and implement strategic, long-term interventions and policies that benefit nature and people. </w:t>
-      </w:r>
-    </w:p>
-    <w:p>
-      <w:r>
-        <w:t xml:space="preserve">There is a wide range of funding sources available to conservationists, yet government and philanthropic sources are the most common </w:t>
+      <w:bookmarkEnd w:id="127"/>
+      <w:r>
+        <w:t>.</w:t>
+      </w:r>
+    </w:p>
+    <w:p>
+      <w:pPr>
+        <w:rPr>
+          <w:ins w:id="128" w:author="Matthew Nuttall" w:date="2021-09-29T08:37:00Z"/>
+        </w:rPr>
+      </w:pPr>
+      <w:r>
+        <w:t xml:space="preserve">There are numerous sources of funding that are available for conservationists to explore. Funding for the environment from philanthropic entities is increasing </w:t>
       </w:r>
       <w:r>
         <w:fldChar w:fldCharType="begin"/>
       </w:r>
       <w:r>
-        <w:instrText>ADDIN ZOTERO_ITEM CSL_CITATION {"citationID":"3wLIm8W3","properties":{"formattedCitation":"(Clark et al., 2018)","plainCitation":"(Clark et al., 2018)","noteIndex":0},"citationItems":[{"id":2798,"uris":["http://zotero.org/users/2170232/items/MWYT7CKD"],"uri":["http://zotero.org/users/2170232/items/MWYT7CKD"],"itemData":{"id":2798,"type":"article-journal","abstract":"In a world where natural capital is often unpriced or undervalued, thus making resource exploitation very lucrative, environmentally degrading activities will continue to dominate the economy. The past decade has seen a bourgeoning interest in scaling up private investment to address persistent socioeconomic and environmental challenges globally. The recently formulated sustainable development goals and global climate agenda have further heightened the urgency for a more holistic and integrated conceptualization of transitioning towards a sustainable low-carbon economy. Despite the increasing appeal of green finance as a concept, the delivery of an empirical evidence base that illustrates the effectiveness of projects aligned with climate action and sustainable development—both in terms of measurable performance and value for money—has been less forthcoming. Concurrently, there have been numerous claims of the potential of ‘unlocking’ the trillions of dollars of private finance that is available for investment. We perform a critical analysis of literature from across a spectrum of research topics to explore the inhibiting barriers and apparent disconnect between the purported available—or required—finance and the actual finance invested in sustainable development. Furthermore, we consider actions that government agencies and the research community might consider in order to better incentivize private investment in developing and low-income countries that will facilitate low-carbon sustainable development. We provide suggestions for fiscal and policy reform in addition to identifying the need for a centralized reporting and convening body. We conclude that far more coordinated efforts are required to encourage investments in long-term and sustainable landscape-scale initiatives. Current efforts at securing finance, implementing initiatives and building the knowledge base are accelerating but remain fragmented and often sectorial in their nature; we thus offer some key recommendations for areas of future progress.","container-title":"Land Use Policy","DOI":"10.1016/j.landusepol.2017.12.013","ISSN":"0264-8377","journalAbbreviation":"Land Use Policy","language":"en","page":"335-346","source":"ScienceDirect","title":"Bridging funding gaps for climate and sustainable development: Pitfalls, progress and potential of private finance","title-short":"Bridging funding gaps for climate and sustainable development","volume":"71","author":[{"family":"Clark","given":"Robyn"},{"family":"Reed","given":"James"},{"family":"Sunderland","given":"Terry"}],"issued":{"date-parts":[["2018",2,1]]}}}],"schema":"https://github.com/citation-style-language/schema/raw/master/csl-citation.json"}</w:instrText>
+        <w:instrText>ADDIN ZOTERO_ITEM CSL_CITATION {"citationID":"6SpcmqVk","properties":{"formattedCitation":"(Gruby et al., 2021)","plainCitation":"(Gruby et al., 2021)","noteIndex":0},"citationItems":[{"id":2792,"uris":["http://zotero.org/users/2170232/items/EMY2HW2M"],"uri":["http://zotero.org/users/2170232/items/EMY2HW2M"],"itemData":{"id":2792,"type":"article-journal","abstract":"In the ‘new Gilded Age’ of mega-wealth and big philanthropy, academics are not paying enough attention to private foundations. Mirroring upward trends in philanthropy broadly, marine conservation philanthropy has more than doubled in recent years, reaching virtually every globally salient marine conservation issue in all corners of the planet. This paper argues that marine conservation philanthropy warrants a dedicated research agenda because private foundations are prominent, unique, and under-studied actors seeking to shape the future of a “frontier” space. We present a co-produced social science research agenda on marine conservation philanthropy that reflects the priorities of 106 marine conservation donors, practitioners, and stakeholders who participated in a research co-design process in 2018. These “research co-designers” raised 137 unique research questions, which we grouped into five thematic research priorities: outcomes, governance roles, exits, internal foundation governance, and funding landscape. We identify issues of legitimacy, justice, and applied best practice as cross-cutting research priorities that came up throughout the five themes. Participants from the NGO, foundation, and government sectors identified questions within all five themes and three cross-cutting issues, underscoring shared interest in this work from diverse groups. The research we call for herein can inform the practice of conservation philanthropy at a time when foundations are increasingly reckoning with their role as institutions of power in society. This paper is broadly relevant for social and natural scientists, practitioners, donors, and policy-makers interested in better understanding private philanthropy in any environmental context globally.","container-title":"Marine Policy","DOI":"10.1016/j.marpol.2021.104645","ISSN":"0308-597X","journalAbbreviation":"Marine Policy","language":"en","page":"104645","source":"ScienceDirect","title":"Opening the black box of conservation philanthropy: A co-produced research agenda on private foundations in marine conservation","title-short":"Opening the black box of conservation philanthropy","volume":"132","author":[{"family":"Gruby","given":"Rebecca L."},{"family":"Enrici","given":"Ashley"},{"family":"Betsill","given":"Michele"},{"family":"Le Cornu","given":"Elodie"},{"family":"Basurto","given":"Xavier"}],"issued":{"date-parts":[["2021",10,1]]}}}],"schema":"https://github.com/citation-style-language/schema/raw/master/csl-citation.json"}</w:instrText>
       </w:r>
       <w:r>
         <w:fldChar w:fldCharType="separate"/>
       </w:r>
-      <w:bookmarkStart w:id="126" w:name="__Fieldmark__1119_362668386"/>
+      <w:bookmarkStart w:id="129" w:name="__Fieldmark__1146_362668386"/>
       <w:r>
         <w:rPr>
           <w:rFonts w:cs="Calibri"/>
         </w:rPr>
-        <w:t>(Clark et al., 2018)</w:t>
+        <w:t>(Gruby et al., 2021)</w:t>
       </w:r>
       <w:r>
         <w:fldChar w:fldCharType="end"/>
       </w:r>
-      <w:bookmarkEnd w:id="126"/>
-      <w:r>
-        <w:t xml:space="preserve">. The fragility of government funding has been exposed during the Covid-19 global pandemic;  around the world there have been shrinking national economies, dramatic increases in emergency government spending, and governments forced to prioritise sectors of the economy for support and recovery </w:t>
+      <w:bookmarkEnd w:id="129"/>
+      <w:r>
+        <w:t xml:space="preserve">, and the influence of private foundations is growing </w:t>
       </w:r>
       <w:r>
         <w:fldChar w:fldCharType="begin"/>
       </w:r>
       <w:r>
-        <w:instrText>ADDIN ZOTERO_ITEM CSL_CITATION {"citationID":"X9TVMTwH","properties":{"formattedCitation":"(Evans et al., 2020)","plainCitation":"(Evans et al., 2020)","noteIndex":0},"citationItems":[{"id":2796,"uris":["http://zotero.org/users/2170232/items/DATMY44P"],"uri":["http://zotero.org/users/2170232/items/DATMY44P"],"itemData":{"id":2796,"type":"article-journal","container-title":"Animal Conservation","DOI":"10.1111/acv.12601","ISSN":"1469-1795","issue":"3","language":"en","note":"_eprint: https://zslpublications.onlinelibrary.wiley.com/doi/pdf/10.1111/acv.12601","page":"235-238","source":"Wiley Online Library","title":"Conservation in the maelstrom of Covid-19 – a call to action to solve the challenges, exploit opportunities and prepare for the next pandemic","volume":"23","author":[{"family":"Evans","given":"K. L."},{"family":"Ewen","given":"J. G."},{"family":"Guillera-Arroita","given":"G."},{"family":"Johnson","given":"J. A."},{"family":"Penteriani","given":"V."},{"family":"Ryan","given":"S. J."},{"family":"Sollmann","given":"R."},{"family":"Gordon","given":"I. J."}],"issued":{"date-parts":[["2020"]]}}}],"schema":"https://github.com/citation-style-language/schema/raw/master/csl-citation.json"}</w:instrText>
+        <w:instrText>ADDIN ZOTERO_ITEM CSL_CITATION {"citationID":"ZzE5aR00","properties":{"formattedCitation":"(Betsill et al., 2021)","plainCitation":"(Betsill et al., 2021)","noteIndex":0},"citationItems":[{"id":2809,"uris":["http://zotero.org/users/2170232/items/LLAIFTAS"],"uri":["http://zotero.org/users/2170232/items/LLAIFTAS"],"itemData":{"id":2809,"type":"article-journal","abstract":"Philanthropic foundations play increasingly prominent roles in the environmental arena, yet remain largely under the radar of environmental governance scholars. We build on the small body of existing research on foundations in environmental governance to outline a research agenda on foundations as agents of environmental governance. The agenda identifies current understandings, debates, and research gaps related to three themes: 1) the roles foundations perform in environmental governance, 2) the outcomes of environmental philanthropy, and 3) the sources of foundation legitimacy. We call for more systematic and empirical research using diverse theoretical perspectives and methodological approaches. This research agenda will contribute to literature on agency in environmental governance by providing a more comprehensive picture of who governs the environment and how. Coming at a time when foundations are facing growing public scrutiny, it can also inform contemporary debates and offer practical insights for effective and equitable environmental philanthropy.","container-title":"Environmental Politics","DOI":"10.1080/09644016.2021.1955494","ISSN":"0964-4016","issue":"0","note":"publisher: Routledge\n_eprint: https://doi.org/10.1080/09644016.2021.1955494","page":"1-22","source":"Taylor and Francis+NEJM","title":"Philanthropic foundations as agents of environmental governance:a research agenda","title-short":"Philanthropic foundations as agents of environmental governance","volume":"0","author":[{"family":"Betsill","given":"Michele M."},{"family":"Enrici","given":"Ashley"},{"family":"Le Cornu","given":"Elodie"},{"family":"Gruby","given":"Rebecca L."}],"issued":{"date-parts":[["2021",8,31]]}}}],"schema":"https://github.com/citation-style-language/schema/raw/master/csl-citation.json"}</w:instrText>
       </w:r>
       <w:r>
         <w:fldChar w:fldCharType="separate"/>
       </w:r>
-      <w:bookmarkStart w:id="127" w:name="__Fieldmark__1124_362668386"/>
+      <w:bookmarkStart w:id="130" w:name="__Fieldmark__1151_362668386"/>
       <w:r>
         <w:rPr>
           <w:rFonts w:cs="Calibri"/>
         </w:rPr>
-        <w:t>(Evans et al., 2020)</w:t>
+        <w:t>(Betsill et al., 2021)</w:t>
       </w:r>
       <w:r>
         <w:fldChar w:fldCharType="end"/>
       </w:r>
-      <w:bookmarkEnd w:id="127"/>
-      <w:r>
-        <w:t xml:space="preserve">. Despite the irony, a global pandemic that was most likely caused by overexploitation of the natural environment </w:t>
-      </w:r>
-      <w:r>
-        <w:fldChar w:fldCharType="begin"/>
-      </w:r>
-      <w:r>
-        <w:instrText>ADDIN ZOTERO_ITEM CSL_CITATION {"citationID":"S9WIPcWz","properties":{"formattedCitation":"(Lytras et al., 2021)","plainCitation":"(Lytras et al., 2021)","noteIndex":0},"citationItems":[{"id":2815,"uris":["http://zotero.org/users/2170232/items/ESR89BWT"],"uri":["http://zotero.org/users/2170232/items/ESR89BWT"],"itemData":{"id":2815,"type":"article-journal","container-title":"Science","DOI":"10.1126/science.abh0117","issue":"6558","note":"publisher: American Association for the Advancement of Science","page":"968-970","source":"science.org (Atypon)","title":"The animal origin of SARS-CoV-2","volume":"373","author":[{"family":"Lytras","given":"Spyros"},{"family":"Xia","given":"Wei"},{"family":"Hughes","given":"Joseph"},{"family":"Jiang","given":"Xiaowei"},{"family":"Robertson","given":"David L."}],"issued":{"date-parts":[["2021",8,27]]}}}],"schema":"https://github.com/citation-style-language/schema/raw/master/csl-citation.json"}</w:instrText>
-      </w:r>
-      <w:r>
-        <w:fldChar w:fldCharType="separate"/>
-      </w:r>
-      <w:bookmarkStart w:id="128" w:name="__Fieldmark__1129_362668386"/>
-      <w:r>
-        <w:rPr>
-          <w:rFonts w:cs="Calibri"/>
-        </w:rPr>
-        <w:t>(Lytras et al., 2021)</w:t>
-      </w:r>
-      <w:r>
-        <w:fldChar w:fldCharType="end"/>
-      </w:r>
-      <w:bookmarkEnd w:id="128"/>
-      <w:r>
-        <w:t xml:space="preserve">, is likely to cause a decrease in government spending on conservation, at least in the short term </w:t>
-      </w:r>
-      <w:r>
-        <w:fldChar w:fldCharType="begin"/>
-      </w:r>
-      <w:r>
-        <w:instrText>ADDIN ZOTERO_ITEM CSL_CITATION {"citationID":"NyKh25ZS","properties":{"formattedCitation":"(Corlett et al., 2020; Evans et al., 2020)","plainCitation":"(Corlett et al., 2020; Evans et al., 2020)","noteIndex":0},"citationItems":[{"id":2813,"uris":["http://zotero.org/users/2170232/items/T3IN52AQ"],"uri":["http://zotero.org/users/2170232/items/T3IN52AQ"],"itemData":{"id":2813,"type":"article-journal","container-title":"Biological Conservation","DOI":"10.1016/j.biocon.2020.108571","ISSN":"0006-3207","journalAbbreviation":"Biological Conservation","language":"en","page":"108571","source":"ScienceDirect","title":"Impacts of the coronavirus pandemic on biodiversity conservation","volume":"246","author":[{"family":"Corlett","given":"Richard T."},{"family":"Primack","given":"Richard B."},{"family":"Devictor","given":"Vincent"},{"family":"Maas","given":"Bea"},{"family":"Goswami","given":"Varun R."},{"family":"Bates","given":"Amanda E."},{"family":"Koh","given":"Lian Pin"},{"family":"Regan","given":"Tracey J."},{"family":"Loyola","given":"Rafael"},{"family":"Pakeman","given":"Robin J."},{"family":"Cumming","given":"Graeme S."},{"family":"Pidgeon","given":"Anna"},{"family":"Johns","given":"David"},{"family":"Roth","given":"Robin"}],"issued":{"date-parts":[["2020",6,1]]}}},{"id":2796,"uris":["http://zotero.org/users/2170232/items/DATMY44P"],"uri":["http://zotero.org/users/2170232/items/DATMY44P"],"itemData":{"id":2796,"type":"article-journal","container-title":"Animal Conservation","DOI":"10.1111/acv.12601","ISSN":"1469-1795","issue":"3","language":"en","note":"_eprint: https://zslpublications.onlinelibrary.wiley.com/doi/pdf/10.1111/acv.12601","page":"235-238","source":"Wiley Online Library","title":"Conservation in the maelstrom of Covid-19 – a call to action to solve the challenges, exploit opportunities and prepare for the next pandemic","volume":"23","author":[{"family":"Evans","given":"K. L."},{"family":"Ewen","given":"J. G."},{"family":"Guillera-Arroita","given":"G."},{"family":"Johnson","given":"J. A."},{"family":"Penteriani","given":"V."},{"family":"Ryan","given":"S. J."},{"family":"Sollmann","given":"R."},{"family":"Gordon","given":"I. J."}],"issued":{"date-parts":[["2020"]]}}}],"schema":"https://github.com/citation-style-language/schema/raw/master/csl-citation.json"}</w:instrText>
-      </w:r>
-      <w:r>
-        <w:fldChar w:fldCharType="separate"/>
-      </w:r>
-      <w:bookmarkStart w:id="129" w:name="__Fieldmark__1134_362668386"/>
-      <w:r>
-        <w:rPr>
-          <w:rFonts w:cs="Calibri"/>
-        </w:rPr>
-        <w:t>(Corlett et al., 2020; Evans et al., 2020)</w:t>
-      </w:r>
-      <w:r>
-        <w:fldChar w:fldCharType="end"/>
-      </w:r>
-      <w:bookmarkEnd w:id="129"/>
-      <w:r>
-        <w:t xml:space="preserve">. There is increasing recognition that broadening the sources of conservation funding is necessary to both increase global spending on the environment and to diversify the sources, thus stabilising funding against inevitable future economic shocks </w:t>
-      </w:r>
-      <w:r>
-        <w:fldChar w:fldCharType="begin"/>
-      </w:r>
-      <w:r>
-        <w:instrText>ADDIN ZOTERO_ITEM CSL_CITATION {"citationID":"swVo7F25","properties":{"formattedCitation":"(Echols et al., 2019)","plainCitation":"(Echols et al., 2019)","noteIndex":0},"citationItems":[{"id":2785,"uris":["http://zotero.org/users/2170232/items/LTGDFZ3Q"],"uri":["http://zotero.org/users/2170232/items/LTGDFZ3Q"],"itemData":{"id":2785,"type":"article-journal","abstract":"Funding for natural resource conservation has been largely static or declining over the past 30 years. Environmental challenges are increasing in number and intensity, requiring improvements in efficiency of conservation delivery and broadening of the base of financial support to address these challenges. The conservation community would benefit from de-siloing environmental foci and movement to more of a systems approach to intensify conservation. There are new partnerships and opportunities to increase the base and variety of sources of funding. To protect and possibly enhance funding for conservation, key innovations in finance and establishing additional funding sources are required. © 2019 The Wildlife Society.","container-title":"Wildlife Society Bulletin","DOI":"10.1002/wsb.1003","ISSN":"1938-5463","issue":"3","language":"en","note":"_eprint: https://wildlife.onlinelibrary.wiley.com/doi/pdf/10.1002/wsb.1003","page":"372-381","source":"Wiley Online Library","title":"Broadening conservation funding","volume":"43","author":[{"family":"Echols","given":"Alex"},{"family":"Front","given":"Alan"},{"family":"Cummins","given":"James"}],"issued":{"date-parts":[["2019"]]}}}],"schema":"https://github.com/citation-style-language/schema/raw/master/csl-citation.json"}</w:instrText>
-      </w:r>
-      <w:r>
-        <w:fldChar w:fldCharType="separate"/>
-      </w:r>
-      <w:bookmarkStart w:id="130" w:name="__Fieldmark__1139_362668386"/>
-      <w:r>
-        <w:rPr>
-          <w:rFonts w:cs="Calibri"/>
-        </w:rPr>
-        <w:t>(Echols et al., 2019)</w:t>
-      </w:r>
-      <w:r>
-        <w:fldChar w:fldCharType="end"/>
-      </w:r>
       <w:bookmarkEnd w:id="130"/>
-      <w:r>
-        <w:t>.</w:t>
-      </w:r>
-    </w:p>
-    <w:p>
-      <w:pPr>
-        <w:rPr>
-          <w:ins w:id="131" w:author="Matthew Nuttall" w:date="2021-09-29T08:37:00Z"/>
-        </w:rPr>
-      </w:pPr>
-      <w:r>
-        <w:t xml:space="preserve">There are numerous sources of funding that are available for conservationists to explore. Funding for the environment from philanthropic entities is increasing </w:t>
-      </w:r>
-      <w:r>
-        <w:fldChar w:fldCharType="begin"/>
-      </w:r>
-      <w:r>
-        <w:instrText>ADDIN ZOTERO_ITEM CSL_CITATION {"citationID":"6SpcmqVk","properties":{"formattedCitation":"(Gruby et al., 2021)","plainCitation":"(Gruby et al., 2021)","noteIndex":0},"citationItems":[{"id":2792,"uris":["http://zotero.org/users/2170232/items/EMY2HW2M"],"uri":["http://zotero.org/users/2170232/items/EMY2HW2M"],"itemData":{"id":2792,"type":"article-journal","abstract":"In the ‘new Gilded Age’ of mega-wealth and big philanthropy, academics are not paying enough attention to private foundations. Mirroring upward trends in philanthropy broadly, marine conservation philanthropy has more than doubled in recent years, reaching virtually every globally salient marine conservation issue in all corners of the planet. This paper argues that marine conservation philanthropy warrants a dedicated research agenda because private foundations are prominent, unique, and under-studied actors seeking to shape the future of a “frontier” space. We present a co-produced social science research agenda on marine conservation philanthropy that reflects the priorities of 106 marine conservation donors, practitioners, and stakeholders who participated in a research co-design process in 2018. These “research co-designers” raised 137 unique research questions, which we grouped into five thematic research priorities: outcomes, governance roles, exits, internal foundation governance, and funding landscape. We identify issues of legitimacy, justice, and applied best practice as cross-cutting research priorities that came up throughout the five themes. Participants from the NGO, foundation, and government sectors identified questions within all five themes and three cross-cutting issues, underscoring shared interest in this work from diverse groups. The research we call for herein can inform the practice of conservation philanthropy at a time when foundations are increasingly reckoning with their role as institutions of power in society. This paper is broadly relevant for social and natural scientists, practitioners, donors, and policy-makers interested in better understanding private philanthropy in any environmental context globally.","container-title":"Marine Policy","DOI":"10.1016/j.marpol.2021.104645","ISSN":"0308-597X","journalAbbreviation":"Marine Policy","language":"en","page":"104645","source":"ScienceDirect","title":"Opening the black box of conservation philanthropy: A co-produced research agenda on private foundations in marine conservation","title-short":"Opening the black box of conservation philanthropy","volume":"132","author":[{"family":"Gruby","given":"Rebecca L."},{"family":"Enrici","given":"Ashley"},{"family":"Betsill","given":"Michele"},{"family":"Le Cornu","given":"Elodie"},{"family":"Basurto","given":"Xavier"}],"issued":{"date-parts":[["2021",10,1]]}}}],"schema":"https://github.com/citation-style-language/schema/raw/master/csl-citation.json"}</w:instrText>
-      </w:r>
-      <w:r>
-        <w:fldChar w:fldCharType="separate"/>
-      </w:r>
-      <w:bookmarkStart w:id="132" w:name="__Fieldmark__1146_362668386"/>
-      <w:r>
-        <w:rPr>
-          <w:rFonts w:cs="Calibri"/>
-        </w:rPr>
-        <w:t>(Gruby et al., 2021)</w:t>
-      </w:r>
-      <w:r>
-        <w:fldChar w:fldCharType="end"/>
-      </w:r>
-      <w:bookmarkEnd w:id="132"/>
-      <w:r>
-        <w:t xml:space="preserve">, and the influence of private foundations is growing </w:t>
-      </w:r>
-      <w:r>
-        <w:fldChar w:fldCharType="begin"/>
-      </w:r>
-      <w:r>
-        <w:instrText>ADDIN ZOTERO_ITEM CSL_CITATION {"citationID":"ZzE5aR00","properties":{"formattedCitation":"(Betsill et al., 2021)","plainCitation":"(Betsill et al., 2021)","noteIndex":0},"citationItems":[{"id":2809,"uris":["http://zotero.org/users/2170232/items/LLAIFTAS"],"uri":["http://zotero.org/users/2170232/items/LLAIFTAS"],"itemData":{"id":2809,"type":"article-journal","abstract":"Philanthropic foundations play increasingly prominent roles in the environmental arena, yet remain largely under the radar of environmental governance scholars. We build on the small body of existing research on foundations in environmental governance to outline a research agenda on foundations as agents of environmental governance. The agenda identifies current understandings, debates, and research gaps related to three themes: 1) the roles foundations perform in environmental governance, 2) the outcomes of environmental philanthropy, and 3) the sources of foundation legitimacy. We call for more systematic and empirical research using diverse theoretical perspectives and methodological approaches. This research agenda will contribute to literature on agency in environmental governance by providing a more comprehensive picture of who governs the environment and how. Coming at a time when foundations are facing growing public scrutiny, it can also inform contemporary debates and offer practical insights for effective and equitable environmental philanthropy.","container-title":"Environmental Politics","DOI":"10.1080/09644016.2021.1955494","ISSN":"0964-4016","issue":"0","note":"publisher: Routledge\n_eprint: https://doi.org/10.1080/09644016.2021.1955494","page":"1-22","source":"Taylor and Francis+NEJM","title":"Philanthropic foundations as agents of environmental governance:a research agenda","title-short":"Philanthropic foundations as agents of environmental governance","volume":"0","author":[{"family":"Betsill","given":"Michele M."},{"family":"Enrici","given":"Ashley"},{"family":"Le Cornu","given":"Elodie"},{"family":"Gruby","given":"Rebecca L."}],"issued":{"date-parts":[["2021",8,31]]}}}],"schema":"https://github.com/citation-style-language/schema/raw/master/csl-citation.json"}</w:instrText>
-      </w:r>
-      <w:r>
-        <w:fldChar w:fldCharType="separate"/>
-      </w:r>
-      <w:bookmarkStart w:id="133" w:name="__Fieldmark__1151_362668386"/>
-      <w:r>
-        <w:rPr>
-          <w:rFonts w:cs="Calibri"/>
-        </w:rPr>
-        <w:t>(Betsill et al., 2021)</w:t>
-      </w:r>
-      <w:r>
-        <w:fldChar w:fldCharType="end"/>
-      </w:r>
-      <w:bookmarkEnd w:id="133"/>
       <w:r>
         <w:t xml:space="preserve">. As independent organisations, foundations have the potential to adapt their funding strategies and mechanisms to maximise effectiveness. If </w:t>
       </w:r>
@@ -6347,7 +6221,7 @@
       <w:r>
         <w:fldChar w:fldCharType="separate"/>
       </w:r>
-      <w:bookmarkStart w:id="134" w:name="__Fieldmark__1157_362668386"/>
+      <w:bookmarkStart w:id="131" w:name="__Fieldmark__1157_362668386"/>
       <w:r>
         <w:rPr>
           <w:rFonts w:cs="Calibri"/>
@@ -6357,7 +6231,7 @@
       <w:r>
         <w:fldChar w:fldCharType="end"/>
       </w:r>
-      <w:bookmarkEnd w:id="134"/>
+      <w:bookmarkEnd w:id="131"/>
       <w:r>
         <w:t xml:space="preserve">, giving the conservation sector an opportunity to shape the charitable funding landscape using empirical evidence. Global environmental agendas have driven the creation of global funds such as the </w:t>
       </w:r>
@@ -6417,7 +6291,7 @@
       <w:r>
         <w:fldChar w:fldCharType="separate"/>
       </w:r>
-      <w:bookmarkStart w:id="135" w:name="__Fieldmark__1174_362668386"/>
+      <w:bookmarkStart w:id="132" w:name="__Fieldmark__1174_362668386"/>
       <w:r>
         <w:rPr>
           <w:rFonts w:cs="Calibri"/>
@@ -6427,40 +6301,40 @@
       <w:r>
         <w:fldChar w:fldCharType="end"/>
       </w:r>
-      <w:bookmarkEnd w:id="135"/>
+      <w:bookmarkEnd w:id="132"/>
       <w:r>
         <w:t xml:space="preserve">. </w:t>
       </w:r>
     </w:p>
     <w:p>
-      <w:ins w:id="136" w:author="Matthew Nuttall" w:date="2021-09-29T08:37:00Z">
+      <w:ins w:id="133" w:author="Matthew Nuttall" w:date="2021-09-29T08:37:00Z">
         <w:r>
           <w:t>Paragraph on PES.</w:t>
         </w:r>
       </w:ins>
     </w:p>
     <w:p>
-      <w:commentRangeStart w:id="137"/>
+      <w:commentRangeStart w:id="134"/>
       <w:r>
         <w:t xml:space="preserve">Arguably the most promising </w:t>
       </w:r>
-      <w:commentRangeEnd w:id="137"/>
+      <w:commentRangeEnd w:id="134"/>
       <w:r>
         <w:rPr>
           <w:rStyle w:val="CommentReference"/>
         </w:rPr>
-        <w:commentReference w:id="137"/>
+        <w:commentReference w:id="134"/>
       </w:r>
       <w:r>
         <w:t>avenue for environmental fundi</w:t>
       </w:r>
-      <w:commentRangeStart w:id="138"/>
+      <w:commentRangeStart w:id="135"/>
       <w:r>
         <w:t>ng is private finance,</w:t>
       </w:r>
-      <w:commentRangeEnd w:id="138"/>
-      <w:r>
-        <w:commentReference w:id="138"/>
+      <w:commentRangeEnd w:id="135"/>
+      <w:r>
+        <w:commentReference w:id="135"/>
       </w:r>
       <w:r>
         <w:t xml:space="preserve"> the power of which is yet to be fully realised </w:t>
@@ -6474,7 +6348,7 @@
       <w:r>
         <w:fldChar w:fldCharType="separate"/>
       </w:r>
-      <w:bookmarkStart w:id="139" w:name="__Fieldmark__1181_362668386"/>
+      <w:bookmarkStart w:id="136" w:name="__Fieldmark__1181_362668386"/>
       <w:r>
         <w:rPr>
           <w:rFonts w:cs="Calibri"/>
@@ -6484,76 +6358,76 @@
       <w:r>
         <w:fldChar w:fldCharType="end"/>
       </w:r>
+      <w:bookmarkEnd w:id="136"/>
+      <w:r>
+        <w:t xml:space="preserve">. This is largely because the environmental sector has thus far failed to provide projects that are investable, scalable, and low risk </w:t>
+      </w:r>
+      <w:r>
+        <w:fldChar w:fldCharType="begin"/>
+      </w:r>
+      <w:r>
+        <w:instrText>ADDIN ZOTERO_ITEM CSL_CITATION {"citationID":"v77w7PY4","properties":{"formattedCitation":"(McFarland, 2018)","plainCitation":"(McFarland, 2018)","noteIndex":0},"citationItems":[{"id":2812,"uris":["http://zotero.org/users/2170232/items/FQLJN2Z3"],"uri":["http://zotero.org/users/2170232/items/FQLJN2Z3"],"itemData":{"id":2812,"type":"chapter","collection-title":"Palgrave studies in environmental policy and regulation","container-title":"Conservation of tropical rainforests","event-place":"Cham","ISBN":"978-3-319-63236-0","publisher":"Palgrave Macmillan","publisher-place":"Cham","title":"The future of tropical forest conservation finance","author":[{"family":"McFarland","given":"BJ"}],"issued":{"date-parts":[["2018"]]}}}],"schema":"https://github.com/citation-style-language/schema/raw/master/csl-citation.json"}</w:instrText>
+      </w:r>
+      <w:r>
+        <w:fldChar w:fldCharType="separate"/>
+      </w:r>
+      <w:bookmarkStart w:id="137" w:name="__Fieldmark__1186_362668386"/>
+      <w:r>
+        <w:rPr>
+          <w:rFonts w:cs="Calibri"/>
+        </w:rPr>
+        <w:t>(McFarland, 2018)</w:t>
+      </w:r>
+      <w:r>
+        <w:fldChar w:fldCharType="end"/>
+      </w:r>
+      <w:bookmarkEnd w:id="137"/>
+      <w:r>
+        <w:t xml:space="preserve">. Leveraging of private sector finance is increasing, and is being achieved through a variety of mechanisms including 1) national development banks which provide credit and finance to underfunded areas of society </w:t>
+      </w:r>
+      <w:r>
+        <w:fldChar w:fldCharType="begin"/>
+      </w:r>
+      <w:r>
+        <w:instrText>ADDIN ZOTERO_ITEM CSL_CITATION {"citationID":"Ufy8gfkY","properties":{"formattedCitation":"(Torres and Zeidan, 2016)","plainCitation":"(Torres and Zeidan, 2016)","noteIndex":0},"citationItems":[{"id":2816,"uris":["http://zotero.org/users/2170232/items/2XMFPFHT"],"uri":["http://zotero.org/users/2170232/items/2XMFPFHT"],"itemData":{"id":2816,"type":"article-journal","abstract":"We posit a life-cycle hypothesis for the evolving role of National Development Banks (NDBs) using the case of one of the largest such institutions in the world, the Brazilian Development Bank (BNDES). NDBs are a particularly important institution for channeling long-term credit in less developed financial markets. However, we argue that as countries develop their financial markets, NDBs should share this role with other local banks and specialize their focus, eventually disappearing altogether. In the Brazilian case, we show how the BNDES evolved from a purveyor of long-term credit to a more complex financial institution. The BNDES was the most important tool used by the Brazilian government as a countercyclical response to the financial crisis. For many developing countries, institutions like the BNDES may be a tenable solution for building long-term local financial institutions and markets, and developing specialized human capital. However, they also pose potential risks centered on issues of scalability, crowding out, graft and inefficiency.","collection-title":"Special Issue: Is there a Brazilian Development 'Model'?","container-title":"The Quarterly Review of Economics and Finance","DOI":"10.1016/j.qref.2016.07.006","ISSN":"1062-9769","journalAbbreviation":"The Quarterly Review of Economics and Finance","language":"en","page":"97-104","source":"ScienceDirect","title":"The life-cycle of national development banks: The experience of Brazil's BNDES","title-short":"The life-cycle of national development banks","volume":"62","author":[{"family":"Torres","given":"Ernani"},{"family":"Zeidan","given":"Rodrigo"}],"issued":{"date-parts":[["2016",11,1]]}}}],"schema":"https://github.com/citation-style-language/schema/raw/master/csl-citation.json"}</w:instrText>
+      </w:r>
+      <w:r>
+        <w:fldChar w:fldCharType="separate"/>
+      </w:r>
+      <w:bookmarkStart w:id="138" w:name="__Fieldmark__1191_362668386"/>
+      <w:r>
+        <w:rPr>
+          <w:rFonts w:cs="Calibri"/>
+        </w:rPr>
+        <w:t>(Torres and Zeidan, 2016)</w:t>
+      </w:r>
+      <w:r>
+        <w:fldChar w:fldCharType="end"/>
+      </w:r>
+      <w:bookmarkEnd w:id="138"/>
+      <w:r>
+        <w:t xml:space="preserve">; 2) blended finance, which combines public and private finance through traditional mechanisms such as public-private partnerships, and through more novel mechanisms including development finance institutions </w:t>
+      </w:r>
+      <w:r>
+        <w:fldChar w:fldCharType="begin"/>
+      </w:r>
+      <w:r>
+        <w:instrText>ADDIN ZOTERO_ITEM CSL_CITATION {"citationID":"GjAxyv8d","properties":{"formattedCitation":"(Clark et al., 2018)","plainCitation":"(Clark et al., 2018)","noteIndex":0},"citationItems":[{"id":2798,"uris":["http://zotero.org/users/2170232/items/MWYT7CKD"],"uri":["http://zotero.org/users/2170232/items/MWYT7CKD"],"itemData":{"id":2798,"type":"article-journal","abstract":"In a world where natural capital is often unpriced or undervalued, thus making resource exploitation very lucrative, environmentally degrading activities will continue to dominate the economy. The past decade has seen a bourgeoning interest in scaling up private investment to address persistent socioeconomic and environmental challenges globally. The recently formulated sustainable development goals and global climate agenda have further heightened the urgency for a more holistic and integrated conceptualization of transitioning towards a sustainable low-carbon economy. Despite the increasing appeal of green finance as a concept, the delivery of an empirical evidence base that illustrates the effectiveness of projects aligned with climate action and sustainable development—both in terms of measurable performance and value for money—has been less forthcoming. Concurrently, there have been numerous claims of the potential of ‘unlocking’ the trillions of dollars of private finance that is available for investment. We perform a critical analysis of literature from across a spectrum of research topics to explore the inhibiting barriers and apparent disconnect between the purported available—or required—finance and the actual finance invested in sustainable development. Furthermore, we consider actions that government agencies and the research community might consider in order to better incentivize private investment in developing and low-income countries that will facilitate low-carbon sustainable development. We provide suggestions for fiscal and policy reform in addition to identifying the need for a centralized reporting and convening body. We conclude that far more coordinated efforts are required to encourage investments in long-term and sustainable landscape-scale initiatives. Current efforts at securing finance, implementing initiatives and building the knowledge base are accelerating but remain fragmented and often sectorial in their nature; we thus offer some key recommendations for areas of future progress.","container-title":"Land Use Policy","DOI":"10.1016/j.landusepol.2017.12.013","ISSN":"0264-8377","journalAbbreviation":"Land Use Policy","language":"en","page":"335-346","source":"ScienceDirect","title":"Bridging funding gaps for climate and sustainable development: Pitfalls, progress and potential of private finance","title-short":"Bridging funding gaps for climate and sustainable development","volume":"71","author":[{"family":"Clark","given":"Robyn"},{"family":"Reed","given":"James"},{"family":"Sunderland","given":"Terry"}],"issued":{"date-parts":[["2018",2,1]]}}}],"schema":"https://github.com/citation-style-language/schema/raw/master/csl-citation.json"}</w:instrText>
+      </w:r>
+      <w:r>
+        <w:fldChar w:fldCharType="separate"/>
+      </w:r>
+      <w:bookmarkStart w:id="139" w:name="__Fieldmark__1196_362668386"/>
+      <w:r>
+        <w:rPr>
+          <w:rFonts w:cs="Calibri"/>
+        </w:rPr>
+        <w:t>(Clark et al., 2018)</w:t>
+      </w:r>
+      <w:r>
+        <w:fldChar w:fldCharType="end"/>
+      </w:r>
       <w:bookmarkEnd w:id="139"/>
-      <w:r>
-        <w:t xml:space="preserve">. This is largely because the environmental sector has thus far failed to provide projects that are investable, scalable, and low risk </w:t>
-      </w:r>
-      <w:r>
-        <w:fldChar w:fldCharType="begin"/>
-      </w:r>
-      <w:r>
-        <w:instrText>ADDIN ZOTERO_ITEM CSL_CITATION {"citationID":"v77w7PY4","properties":{"formattedCitation":"(McFarland, 2018)","plainCitation":"(McFarland, 2018)","noteIndex":0},"citationItems":[{"id":2812,"uris":["http://zotero.org/users/2170232/items/FQLJN2Z3"],"uri":["http://zotero.org/users/2170232/items/FQLJN2Z3"],"itemData":{"id":2812,"type":"chapter","collection-title":"Palgrave studies in environmental policy and regulation","container-title":"Conservation of tropical rainforests","event-place":"Cham","ISBN":"978-3-319-63236-0","publisher":"Palgrave Macmillan","publisher-place":"Cham","title":"The future of tropical forest conservation finance","author":[{"family":"McFarland","given":"BJ"}],"issued":{"date-parts":[["2018"]]}}}],"schema":"https://github.com/citation-style-language/schema/raw/master/csl-citation.json"}</w:instrText>
-      </w:r>
-      <w:r>
-        <w:fldChar w:fldCharType="separate"/>
-      </w:r>
-      <w:bookmarkStart w:id="140" w:name="__Fieldmark__1186_362668386"/>
-      <w:r>
-        <w:rPr>
-          <w:rFonts w:cs="Calibri"/>
-        </w:rPr>
-        <w:t>(McFarland, 2018)</w:t>
-      </w:r>
-      <w:r>
-        <w:fldChar w:fldCharType="end"/>
-      </w:r>
-      <w:bookmarkEnd w:id="140"/>
-      <w:r>
-        <w:t xml:space="preserve">. Leveraging of private sector finance is increasing, and is being achieved through a variety of mechanisms including 1) national development banks which provide credit and finance to underfunded areas of society </w:t>
-      </w:r>
-      <w:r>
-        <w:fldChar w:fldCharType="begin"/>
-      </w:r>
-      <w:r>
-        <w:instrText>ADDIN ZOTERO_ITEM CSL_CITATION {"citationID":"Ufy8gfkY","properties":{"formattedCitation":"(Torres and Zeidan, 2016)","plainCitation":"(Torres and Zeidan, 2016)","noteIndex":0},"citationItems":[{"id":2816,"uris":["http://zotero.org/users/2170232/items/2XMFPFHT"],"uri":["http://zotero.org/users/2170232/items/2XMFPFHT"],"itemData":{"id":2816,"type":"article-journal","abstract":"We posit a life-cycle hypothesis for the evolving role of National Development Banks (NDBs) using the case of one of the largest such institutions in the world, the Brazilian Development Bank (BNDES). NDBs are a particularly important institution for channeling long-term credit in less developed financial markets. However, we argue that as countries develop their financial markets, NDBs should share this role with other local banks and specialize their focus, eventually disappearing altogether. In the Brazilian case, we show how the BNDES evolved from a purveyor of long-term credit to a more complex financial institution. The BNDES was the most important tool used by the Brazilian government as a countercyclical response to the financial crisis. For many developing countries, institutions like the BNDES may be a tenable solution for building long-term local financial institutions and markets, and developing specialized human capital. However, they also pose potential risks centered on issues of scalability, crowding out, graft and inefficiency.","collection-title":"Special Issue: Is there a Brazilian Development 'Model'?","container-title":"The Quarterly Review of Economics and Finance","DOI":"10.1016/j.qref.2016.07.006","ISSN":"1062-9769","journalAbbreviation":"The Quarterly Review of Economics and Finance","language":"en","page":"97-104","source":"ScienceDirect","title":"The life-cycle of national development banks: The experience of Brazil's BNDES","title-short":"The life-cycle of national development banks","volume":"62","author":[{"family":"Torres","given":"Ernani"},{"family":"Zeidan","given":"Rodrigo"}],"issued":{"date-parts":[["2016",11,1]]}}}],"schema":"https://github.com/citation-style-language/schema/raw/master/csl-citation.json"}</w:instrText>
-      </w:r>
-      <w:r>
-        <w:fldChar w:fldCharType="separate"/>
-      </w:r>
-      <w:bookmarkStart w:id="141" w:name="__Fieldmark__1191_362668386"/>
-      <w:r>
-        <w:rPr>
-          <w:rFonts w:cs="Calibri"/>
-        </w:rPr>
-        <w:t>(Torres and Zeidan, 2016)</w:t>
-      </w:r>
-      <w:r>
-        <w:fldChar w:fldCharType="end"/>
-      </w:r>
-      <w:bookmarkEnd w:id="141"/>
-      <w:r>
-        <w:t xml:space="preserve">; 2) blended finance, which combines public and private finance through traditional mechanisms such as public-private partnerships, and through more novel mechanisms including development finance institutions </w:t>
-      </w:r>
-      <w:r>
-        <w:fldChar w:fldCharType="begin"/>
-      </w:r>
-      <w:r>
-        <w:instrText>ADDIN ZOTERO_ITEM CSL_CITATION {"citationID":"GjAxyv8d","properties":{"formattedCitation":"(Clark et al., 2018)","plainCitation":"(Clark et al., 2018)","noteIndex":0},"citationItems":[{"id":2798,"uris":["http://zotero.org/users/2170232/items/MWYT7CKD"],"uri":["http://zotero.org/users/2170232/items/MWYT7CKD"],"itemData":{"id":2798,"type":"article-journal","abstract":"In a world where natural capital is often unpriced or undervalued, thus making resource exploitation very lucrative, environmentally degrading activities will continue to dominate the economy. The past decade has seen a bourgeoning interest in scaling up private investment to address persistent socioeconomic and environmental challenges globally. The recently formulated sustainable development goals and global climate agenda have further heightened the urgency for a more holistic and integrated conceptualization of transitioning towards a sustainable low-carbon economy. Despite the increasing appeal of green finance as a concept, the delivery of an empirical evidence base that illustrates the effectiveness of projects aligned with climate action and sustainable development—both in terms of measurable performance and value for money—has been less forthcoming. Concurrently, there have been numerous claims of the potential of ‘unlocking’ the trillions of dollars of private finance that is available for investment. We perform a critical analysis of literature from across a spectrum of research topics to explore the inhibiting barriers and apparent disconnect between the purported available—or required—finance and the actual finance invested in sustainable development. Furthermore, we consider actions that government agencies and the research community might consider in order to better incentivize private investment in developing and low-income countries that will facilitate low-carbon sustainable development. We provide suggestions for fiscal and policy reform in addition to identifying the need for a centralized reporting and convening body. We conclude that far more coordinated efforts are required to encourage investments in long-term and sustainable landscape-scale initiatives. Current efforts at securing finance, implementing initiatives and building the knowledge base are accelerating but remain fragmented and often sectorial in their nature; we thus offer some key recommendations for areas of future progress.","container-title":"Land Use Policy","DOI":"10.1016/j.landusepol.2017.12.013","ISSN":"0264-8377","journalAbbreviation":"Land Use Policy","language":"en","page":"335-346","source":"ScienceDirect","title":"Bridging funding gaps for climate and sustainable development: Pitfalls, progress and potential of private finance","title-short":"Bridging funding gaps for climate and sustainable development","volume":"71","author":[{"family":"Clark","given":"Robyn"},{"family":"Reed","given":"James"},{"family":"Sunderland","given":"Terry"}],"issued":{"date-parts":[["2018",2,1]]}}}],"schema":"https://github.com/citation-style-language/schema/raw/master/csl-citation.json"}</w:instrText>
-      </w:r>
-      <w:r>
-        <w:fldChar w:fldCharType="separate"/>
-      </w:r>
-      <w:bookmarkStart w:id="142" w:name="__Fieldmark__1196_362668386"/>
-      <w:r>
-        <w:rPr>
-          <w:rFonts w:cs="Calibri"/>
-        </w:rPr>
-        <w:t>(Clark et al., 2018)</w:t>
-      </w:r>
-      <w:r>
-        <w:fldChar w:fldCharType="end"/>
-      </w:r>
-      <w:bookmarkEnd w:id="142"/>
       <w:r>
         <w:t>; 3) custom-built partnerships between the private sector and governments, civil society, and non-governmental organisations, for example the Tropical Landscapes Finance Facility (</w:t>
       </w:r>
@@ -6577,7 +6451,7 @@
       <w:r>
         <w:fldChar w:fldCharType="separate"/>
       </w:r>
-      <w:bookmarkStart w:id="143" w:name="__Fieldmark__1206_362668386"/>
+      <w:bookmarkStart w:id="140" w:name="__Fieldmark__1206_362668386"/>
       <w:r>
         <w:rPr>
           <w:rFonts w:cs="Calibri"/>
@@ -6587,7 +6461,7 @@
       <w:r>
         <w:fldChar w:fldCharType="end"/>
       </w:r>
-      <w:bookmarkEnd w:id="143"/>
+      <w:bookmarkEnd w:id="140"/>
       <w:r>
         <w:t xml:space="preserve">, 5) conservation finance, which is a broad term that describes financial solutions that deliver conservation gains </w:t>
       </w:r>
@@ -6610,7 +6484,7 @@
       <w:r>
         <w:fldChar w:fldCharType="separate"/>
       </w:r>
-      <w:bookmarkStart w:id="144" w:name="__Fieldmark__1213_362668386"/>
+      <w:bookmarkStart w:id="141" w:name="__Fieldmark__1213_362668386"/>
       <w:r>
         <w:rPr>
           <w:rFonts w:cs="Calibri"/>
@@ -6620,90 +6494,90 @@
       <w:r>
         <w:fldChar w:fldCharType="end"/>
       </w:r>
+      <w:bookmarkEnd w:id="141"/>
+      <w:r>
+        <w:t xml:space="preserve">; 6) carbon market instruments such as REDD+ and the Green Climate Fund </w:t>
+      </w:r>
+      <w:r>
+        <w:fldChar w:fldCharType="begin"/>
+      </w:r>
+      <w:r>
+        <w:instrText>ADDIN ZOTERO_ITEM CSL_CITATION {"citationID":"CLfSEacK","properties":{"formattedCitation":"(Sachs et al., 2019)","plainCitation":"(Sachs et al., 2019)","noteIndex":0},"citationItems":[{"id":2802,"uris":["http://zotero.org/users/2170232/items/57UPTN2R"],"uri":["http://zotero.org/users/2170232/items/57UPTN2R"],"itemData":{"id":2802,"type":"chapter","collection-title":"Sustainable Development","container-title":"Handbook of Green Finance: Energy Security and Sustainable Development","event-place":"Tokyo","publisher":"Springer","publisher-place":"Tokyo","title":"Importance of green finance for achieving sustainable development goals and energy security","author":[{"family":"Sachs","given":"JD"},{"family":"Woo","given":"WT"},{"family":"Yoshino","given":"N"},{"family":"Taghizadeh-Hesary","given":"F"}],"issued":{"date-parts":[["2019"]]}}}],"schema":"https://github.com/citation-style-language/schema/raw/master/csl-citation.json"}</w:instrText>
+      </w:r>
+      <w:r>
+        <w:fldChar w:fldCharType="separate"/>
+      </w:r>
+      <w:bookmarkStart w:id="142" w:name="__Fieldmark__1218_362668386"/>
+      <w:r>
+        <w:rPr>
+          <w:rFonts w:cs="Calibri"/>
+        </w:rPr>
+        <w:t>(Sachs et al., 2019)</w:t>
+      </w:r>
+      <w:r>
+        <w:fldChar w:fldCharType="end"/>
+      </w:r>
+      <w:bookmarkEnd w:id="142"/>
+      <w:r>
+        <w:t xml:space="preserve">; 7) other ‘green finance’ mechanisms such as impact investing, fiscal policy, green central banking, and community-based green funds </w:t>
+      </w:r>
+      <w:r>
+        <w:fldChar w:fldCharType="begin"/>
+      </w:r>
+      <w:r>
+        <w:instrText>ADDIN ZOTERO_ITEM CSL_CITATION {"citationID":"e3RVoGji","properties":{"formattedCitation":"(Sachs et al., 2019)","plainCitation":"(Sachs et al., 2019)","noteIndex":0},"citationItems":[{"id":2802,"uris":["http://zotero.org/users/2170232/items/57UPTN2R"],"uri":["http://zotero.org/users/2170232/items/57UPTN2R"],"itemData":{"id":2802,"type":"chapter","collection-title":"Sustainable Development","container-title":"Handbook of Green Finance: Energy Security and Sustainable Development","event-place":"Tokyo","publisher":"Springer","publisher-place":"Tokyo","title":"Importance of green finance for achieving sustainable development goals and energy security","author":[{"family":"Sachs","given":"JD"},{"family":"Woo","given":"WT"},{"family":"Yoshino","given":"N"},{"family":"Taghizadeh-Hesary","given":"F"}],"issued":{"date-parts":[["2019"]]}}}],"schema":"https://github.com/citation-style-language/schema/raw/master/csl-citation.json"}</w:instrText>
+      </w:r>
+      <w:r>
+        <w:fldChar w:fldCharType="separate"/>
+      </w:r>
+      <w:bookmarkStart w:id="143" w:name="__Fieldmark__1223_362668386"/>
+      <w:r>
+        <w:rPr>
+          <w:rFonts w:cs="Calibri"/>
+        </w:rPr>
+        <w:t>(Sachs et al., 2019)</w:t>
+      </w:r>
+      <w:r>
+        <w:fldChar w:fldCharType="end"/>
+      </w:r>
+      <w:bookmarkEnd w:id="143"/>
+      <w:r>
+        <w:t xml:space="preserve">. </w:t>
+      </w:r>
+    </w:p>
+    <w:p>
+      <w:r>
+        <w:t xml:space="preserve">Although in relative infancy, private sector investment for conservation and the environment is underway, with global players in both conservation and finance recognising the potential. An example is the </w:t>
+      </w:r>
+      <w:proofErr w:type="spellStart"/>
+      <w:r>
+        <w:t>NatureVest</w:t>
+      </w:r>
+      <w:proofErr w:type="spellEnd"/>
+      <w:r>
+        <w:t xml:space="preserve"> collaboration between The Nature Conservancy and JP Morgan Chase which focusses on identifying and financing investable projects that deliver for investors and the environment </w:t>
+      </w:r>
+      <w:r>
+        <w:fldChar w:fldCharType="begin"/>
+      </w:r>
+      <w:r>
+        <w:instrText>ADDIN ZOTERO_ITEM CSL_CITATION {"citationID":"G40GPEH6","properties":{"formattedCitation":"(Kaiser, 2015)","plainCitation":"(Kaiser, 2015)","noteIndex":0},"citationItems":[{"id":2819,"uris":["http://zotero.org/users/2170232/items/KD7GVQX5"],"uri":["http://zotero.org/users/2170232/items/KD7GVQX5"],"itemData":{"id":2819,"type":"article-journal","container-title":"Social Research","ISSN":"0037-783X","issue":"3","note":"publisher: The New School","page":"749-760","source":"JSTOR","title":"NatureVest: Natural Capital Investment Solutions to Transform The Way We Protect Nature","title-short":"NatureVest","volume":"82","author":[{"family":"Kaiser","given":"Charlotte"}],"issued":{"date-parts":[["2015"]]}}}],"schema":"https://github.com/citation-style-language/schema/raw/master/csl-citation.json"}</w:instrText>
+      </w:r>
+      <w:r>
+        <w:fldChar w:fldCharType="separate"/>
+      </w:r>
+      <w:bookmarkStart w:id="144" w:name="__Fieldmark__1232_362668386"/>
+      <w:r>
+        <w:rPr>
+          <w:rFonts w:cs="Calibri"/>
+        </w:rPr>
+        <w:t>(Kaiser, 2015)</w:t>
+      </w:r>
+      <w:r>
+        <w:fldChar w:fldCharType="end"/>
+      </w:r>
       <w:bookmarkEnd w:id="144"/>
       <w:r>
-        <w:t xml:space="preserve">; 6) carbon market instruments such as REDD+ and the Green Climate Fund </w:t>
-      </w:r>
-      <w:r>
-        <w:fldChar w:fldCharType="begin"/>
-      </w:r>
-      <w:r>
-        <w:instrText>ADDIN ZOTERO_ITEM CSL_CITATION {"citationID":"CLfSEacK","properties":{"formattedCitation":"(Sachs et al., 2019)","plainCitation":"(Sachs et al., 2019)","noteIndex":0},"citationItems":[{"id":2802,"uris":["http://zotero.org/users/2170232/items/57UPTN2R"],"uri":["http://zotero.org/users/2170232/items/57UPTN2R"],"itemData":{"id":2802,"type":"chapter","collection-title":"Sustainable Development","container-title":"Handbook of Green Finance: Energy Security and Sustainable Development","event-place":"Tokyo","publisher":"Springer","publisher-place":"Tokyo","title":"Importance of green finance for achieving sustainable development goals and energy security","author":[{"family":"Sachs","given":"JD"},{"family":"Woo","given":"WT"},{"family":"Yoshino","given":"N"},{"family":"Taghizadeh-Hesary","given":"F"}],"issued":{"date-parts":[["2019"]]}}}],"schema":"https://github.com/citation-style-language/schema/raw/master/csl-citation.json"}</w:instrText>
-      </w:r>
-      <w:r>
-        <w:fldChar w:fldCharType="separate"/>
-      </w:r>
-      <w:bookmarkStart w:id="145" w:name="__Fieldmark__1218_362668386"/>
-      <w:r>
-        <w:rPr>
-          <w:rFonts w:cs="Calibri"/>
-        </w:rPr>
-        <w:t>(Sachs et al., 2019)</w:t>
-      </w:r>
-      <w:r>
-        <w:fldChar w:fldCharType="end"/>
-      </w:r>
-      <w:bookmarkEnd w:id="145"/>
-      <w:r>
-        <w:t xml:space="preserve">; 7) other ‘green finance’ mechanisms such as impact investing, fiscal policy, green central banking, and community-based green funds </w:t>
-      </w:r>
-      <w:r>
-        <w:fldChar w:fldCharType="begin"/>
-      </w:r>
-      <w:r>
-        <w:instrText>ADDIN ZOTERO_ITEM CSL_CITATION {"citationID":"e3RVoGji","properties":{"formattedCitation":"(Sachs et al., 2019)","plainCitation":"(Sachs et al., 2019)","noteIndex":0},"citationItems":[{"id":2802,"uris":["http://zotero.org/users/2170232/items/57UPTN2R"],"uri":["http://zotero.org/users/2170232/items/57UPTN2R"],"itemData":{"id":2802,"type":"chapter","collection-title":"Sustainable Development","container-title":"Handbook of Green Finance: Energy Security and Sustainable Development","event-place":"Tokyo","publisher":"Springer","publisher-place":"Tokyo","title":"Importance of green finance for achieving sustainable development goals and energy security","author":[{"family":"Sachs","given":"JD"},{"family":"Woo","given":"WT"},{"family":"Yoshino","given":"N"},{"family":"Taghizadeh-Hesary","given":"F"}],"issued":{"date-parts":[["2019"]]}}}],"schema":"https://github.com/citation-style-language/schema/raw/master/csl-citation.json"}</w:instrText>
-      </w:r>
-      <w:r>
-        <w:fldChar w:fldCharType="separate"/>
-      </w:r>
-      <w:bookmarkStart w:id="146" w:name="__Fieldmark__1223_362668386"/>
-      <w:r>
-        <w:rPr>
-          <w:rFonts w:cs="Calibri"/>
-        </w:rPr>
-        <w:t>(Sachs et al., 2019)</w:t>
-      </w:r>
-      <w:r>
-        <w:fldChar w:fldCharType="end"/>
-      </w:r>
-      <w:bookmarkEnd w:id="146"/>
-      <w:r>
-        <w:t xml:space="preserve">. </w:t>
-      </w:r>
-    </w:p>
-    <w:p>
-      <w:r>
-        <w:t xml:space="preserve">Although in relative infancy, private sector investment for conservation and the environment is underway, with global players in both conservation and finance recognising the potential. An example is the </w:t>
-      </w:r>
-      <w:proofErr w:type="spellStart"/>
-      <w:r>
-        <w:t>NatureVest</w:t>
-      </w:r>
-      <w:proofErr w:type="spellEnd"/>
-      <w:r>
-        <w:t xml:space="preserve"> collaboration between The Nature Conservancy and JP Morgan Chase which focusses on identifying and financing investable projects that deliver for investors and the environment </w:t>
-      </w:r>
-      <w:r>
-        <w:fldChar w:fldCharType="begin"/>
-      </w:r>
-      <w:r>
-        <w:instrText>ADDIN ZOTERO_ITEM CSL_CITATION {"citationID":"G40GPEH6","properties":{"formattedCitation":"(Kaiser, 2015)","plainCitation":"(Kaiser, 2015)","noteIndex":0},"citationItems":[{"id":2819,"uris":["http://zotero.org/users/2170232/items/KD7GVQX5"],"uri":["http://zotero.org/users/2170232/items/KD7GVQX5"],"itemData":{"id":2819,"type":"article-journal","container-title":"Social Research","ISSN":"0037-783X","issue":"3","note":"publisher: The New School","page":"749-760","source":"JSTOR","title":"NatureVest: Natural Capital Investment Solutions to Transform The Way We Protect Nature","title-short":"NatureVest","volume":"82","author":[{"family":"Kaiser","given":"Charlotte"}],"issued":{"date-parts":[["2015"]]}}}],"schema":"https://github.com/citation-style-language/schema/raw/master/csl-citation.json"}</w:instrText>
-      </w:r>
-      <w:r>
-        <w:fldChar w:fldCharType="separate"/>
-      </w:r>
-      <w:bookmarkStart w:id="147" w:name="__Fieldmark__1232_362668386"/>
-      <w:r>
-        <w:rPr>
-          <w:rFonts w:cs="Calibri"/>
-        </w:rPr>
-        <w:t>(Kaiser, 2015)</w:t>
-      </w:r>
-      <w:r>
-        <w:fldChar w:fldCharType="end"/>
-      </w:r>
-      <w:bookmarkEnd w:id="147"/>
-      <w:r>
         <w:t xml:space="preserve">. To successfully leverage private sector finance, the conservation sector (and the environmental sector more broadly) needs to dramatically increase the number and scale of projects that have low-risk rates of return and conservation impacts that are clear and measurable, thus making them attractive investments. </w:t>
       </w:r>
     </w:p>
@@ -6711,13 +6585,13 @@
       <w:r>
         <w:t xml:space="preserve">There is currently a large gap between the global ambitions for environmental recovery and the money available to fulfil those ambitions. In this study we have demonstrated that stable, long-term funding is more effective for the management of social-ecological landscapes than short-term, unreliable grant funding. Yet funding streams that provide such long-term financial stability are rare. Increasing the quantity of funding available for conservation and moving towards more sustainable investment strategies is going to require paradigm shifts across national and global policies and economies. If the conservation sector wants sufficient and sustainable funding, we will need to embrace new, creative ideas and form novel collaborations </w:t>
       </w:r>
-      <w:commentRangeStart w:id="148"/>
+      <w:commentRangeStart w:id="145"/>
       <w:r>
         <w:t>and partnerships to unlock the private</w:t>
       </w:r>
-      <w:commentRangeEnd w:id="148"/>
-      <w:r>
-        <w:commentReference w:id="148"/>
+      <w:commentRangeEnd w:id="145"/>
+      <w:r>
+        <w:commentReference w:id="145"/>
       </w:r>
       <w:r>
         <w:t xml:space="preserve"> sector and leverage such funding within the private sector investment framework. </w:t>
@@ -6743,23 +6617,7 @@
           <w:rFonts w:ascii="Calibri" w:hAnsi="Calibri"/>
           <w:sz w:val="20"/>
         </w:rPr>
-        <w:t xml:space="preserve">I think that the introduction is well written and nicely sets the stage for the model. My comments here are probably going to be quite minimal for a thesis chapter, but I’ll have more for if/when this gets reworked for a manuscript to be submitted somewhere. </w:t>
-      </w:r>
-      <w:proofErr w:type="gramStart"/>
-      <w:r>
-        <w:rPr>
-          <w:rFonts w:ascii="Calibri" w:hAnsi="Calibri"/>
-          <w:sz w:val="20"/>
-        </w:rPr>
-        <w:t>Obviously</w:t>
-      </w:r>
-      <w:proofErr w:type="gramEnd"/>
-      <w:r>
-        <w:rPr>
-          <w:rFonts w:ascii="Calibri" w:hAnsi="Calibri"/>
-          <w:sz w:val="20"/>
-        </w:rPr>
-        <w:t xml:space="preserve"> the writing would need to be condensed, and I think made much more concise in some places.</w:t>
+        <w:t>I think that the introduction is well written and nicely sets the stage for the model. My comments here are probably going to be quite minimal for a thesis chapter, but I’ll have more for if/when this gets reworked for a manuscript to be submitted somewhere. Obviously the writing would need to be condensed, and I think made much more concise in some places.</w:t>
       </w:r>
     </w:p>
   </w:comment>
@@ -6795,7 +6653,7 @@
       </w:r>
     </w:p>
   </w:comment>
-  <w:comment w:id="44" w:author="Nils Bunnefeld" w:date="2021-09-23T10:13:00Z" w:initials="NB">
+  <w:comment w:id="14" w:author="Matthew Nuttall" w:date="2021-09-30T14:33:00Z" w:initials="MN">
     <w:p>
       <w:pPr>
         <w:pStyle w:val="CommentText"/>
@@ -6807,11 +6665,27 @@
         <w:annotationRef/>
       </w:r>
       <w:r>
+        <w:t>Do I need a reference or example here?</w:t>
+      </w:r>
+    </w:p>
+  </w:comment>
+  <w:comment w:id="41" w:author="Nils Bunnefeld" w:date="2021-09-23T10:13:00Z" w:initials="NB">
+    <w:p>
+      <w:pPr>
+        <w:pStyle w:val="CommentText"/>
+      </w:pPr>
+      <w:r>
+        <w:rPr>
+          <w:rStyle w:val="CommentReference"/>
+        </w:rPr>
+        <w:annotationRef/>
+      </w:r>
+      <w:r>
         <w:t xml:space="preserve">Following on from my comment above, if you have time, then it would be good to state at the end of each paragraph, whether the issue you are covering is already well covered in the literature, where the gap is, and if you can what you are doing about it. Just one sentence can make a real difference to let the reader know how each paragraph relates to your study and your motivation to carry out the study. </w:t>
       </w:r>
     </w:p>
   </w:comment>
-  <w:comment w:id="47" w:author="Brad Duthie" w:date="2021-09-22T22:40:00Z" w:initials="BD">
+  <w:comment w:id="44" w:author="Brad Duthie" w:date="2021-09-22T22:40:00Z" w:initials="BD">
     <w:p>
       <w:r>
         <w:rPr>
@@ -6822,7 +6696,7 @@
       </w:r>
     </w:p>
   </w:comment>
-  <w:comment w:id="49" w:author="Brad Duthie" w:date="2021-09-22T22:43:00Z" w:initials="BD">
+  <w:comment w:id="46" w:author="Brad Duthie" w:date="2021-09-22T22:43:00Z" w:initials="BD">
     <w:p>
       <w:r>
         <w:rPr>
@@ -6845,45 +6719,45 @@
           <w:rFonts w:ascii="Calibri" w:hAnsi="Calibri"/>
           <w:sz w:val="20"/>
         </w:rPr>
-        <w:t xml:space="preserve"> rather than software led. That is, it’s not </w:t>
-      </w:r>
-      <w:proofErr w:type="gramStart"/>
+        <w:t xml:space="preserve"> rather than software led. That is, it’s not really important what the software can do per se, but rather when your model does (and you can just cite GMSE as the software that enabled you do get the model running successfully).</w:t>
+      </w:r>
+    </w:p>
+  </w:comment>
+  <w:comment w:id="51" w:author="Brad Duthie" w:date="2021-09-22T22:46:00Z" w:initials="BD">
+    <w:p>
+      <w:r>
+        <w:rPr>
+          <w:rFonts w:eastAsia="Calibri"/>
+          <w:sz w:val="20"/>
+        </w:rPr>
+        <w:t>I would probably say that the relative power between the manager and users is primarily driven by the relative budgets of each. The absolute budgets do have some relevance (e.g., since there is a minimum cost on actions, a user with a budget of 9 will never be able to do anything).</w:t>
+      </w:r>
+    </w:p>
+  </w:comment>
+  <w:comment w:id="53" w:author="Brad Duthie" w:date="2021-09-22T22:51:00Z" w:initials="BD">
+    <w:p>
       <w:r>
         <w:rPr>
           <w:rFonts w:ascii="Calibri" w:hAnsi="Calibri"/>
           <w:sz w:val="20"/>
         </w:rPr>
-        <w:t>really important</w:t>
-      </w:r>
-      <w:proofErr w:type="gramEnd"/>
+        <w:t xml:space="preserve">Should this be 2021, </w:t>
+      </w:r>
+      <w:proofErr w:type="spellStart"/>
       <w:r>
         <w:rPr>
           <w:rFonts w:ascii="Calibri" w:hAnsi="Calibri"/>
           <w:sz w:val="20"/>
         </w:rPr>
-        <w:t xml:space="preserve"> what the software can do per se, but rather when your model does (and you can just cite GMSE as the software that enabled you do get the model running successfully).</w:t>
-      </w:r>
-    </w:p>
-  </w:comment>
-  <w:comment w:id="54" w:author="Brad Duthie" w:date="2021-09-22T22:46:00Z" w:initials="BD">
-    <w:p>
-      <w:r>
-        <w:rPr>
-          <w:rFonts w:eastAsia="Calibri"/>
-          <w:sz w:val="20"/>
-        </w:rPr>
-        <w:t>I would probably say that the relative power between the manager and users is primarily driven by the relative budgets of each. The absolute budgets do have some relevance (e.g., since there is a minimum cost on actions, a user with a budget of 9 will never be able to do anything).</w:t>
-      </w:r>
-    </w:p>
-  </w:comment>
-  <w:comment w:id="56" w:author="Brad Duthie" w:date="2021-09-22T22:51:00Z" w:initials="BD">
-    <w:p>
+        <w:t>Lovisa’s</w:t>
+      </w:r>
+      <w:proofErr w:type="spellEnd"/>
       <w:r>
         <w:rPr>
           <w:rFonts w:ascii="Calibri" w:hAnsi="Calibri"/>
           <w:sz w:val="20"/>
         </w:rPr>
-        <w:t xml:space="preserve">Should this be 2021, </w:t>
+        <w:t xml:space="preserve"> </w:t>
       </w:r>
       <w:proofErr w:type="spellStart"/>
       <w:r>
@@ -6891,7 +6765,7 @@
           <w:rFonts w:ascii="Calibri" w:hAnsi="Calibri"/>
           <w:sz w:val="20"/>
         </w:rPr>
-        <w:t>Lovisa’s</w:t>
+        <w:t>Ecol</w:t>
       </w:r>
       <w:proofErr w:type="spellEnd"/>
       <w:r>
@@ -6899,77 +6773,52 @@
           <w:rFonts w:ascii="Calibri" w:hAnsi="Calibri"/>
           <w:sz w:val="20"/>
         </w:rPr>
-        <w:t xml:space="preserve"> </w:t>
-      </w:r>
-      <w:proofErr w:type="spellStart"/>
+        <w:t xml:space="preserve"> Modell paper?</w:t>
+      </w:r>
+    </w:p>
+  </w:comment>
+  <w:comment w:id="54" w:author="Brad Duthie" w:date="2021-09-22T22:56:00Z" w:initials="BD">
+    <w:p>
       <w:r>
         <w:rPr>
           <w:rFonts w:ascii="Calibri" w:hAnsi="Calibri"/>
           <w:sz w:val="20"/>
         </w:rPr>
-        <w:t>Ecol</w:t>
-      </w:r>
-      <w:proofErr w:type="spellEnd"/>
+        <w:t>This is good overall, but just a bit more detail might be necessary to explain what’s going on?</w:t>
+      </w:r>
+    </w:p>
+  </w:comment>
+  <w:comment w:id="57" w:author="Brad Duthie" w:date="2021-09-22T22:52:00Z" w:initials="BD">
+    <w:p>
       <w:r>
         <w:rPr>
           <w:rFonts w:ascii="Calibri" w:hAnsi="Calibri"/>
           <w:sz w:val="20"/>
         </w:rPr>
-        <w:t xml:space="preserve"> Modell paper?</w:t>
-      </w:r>
-    </w:p>
-  </w:comment>
-  <w:comment w:id="57" w:author="Brad Duthie" w:date="2021-09-22T22:56:00Z" w:initials="BD">
-    <w:p>
+        <w:t xml:space="preserve">I think more explanation is needed to give readers an intuitive idea of what is going on. Could also reference the vignette on the subject: </w:t>
+      </w:r>
+      <w:hyperlink r:id="rId1"/>
       <w:r>
         <w:rPr>
           <w:rFonts w:ascii="Calibri" w:hAnsi="Calibri"/>
           <w:sz w:val="20"/>
         </w:rPr>
-        <w:t>This is good overall, but just a bit more detail might be necessary to explain what’s going on?</w:t>
+        <w:t xml:space="preserve"> Also Hamblin 2013 MEE cited therein.</w:t>
       </w:r>
     </w:p>
   </w:comment>
-  <w:comment w:id="60" w:author="Brad Duthie" w:date="2021-09-22T22:52:00Z" w:initials="BD">
+  <w:comment w:id="58" w:author="Brad Duthie" w:date="2021-09-22T22:55:00Z" w:initials="BD">
     <w:p>
       <w:r>
         <w:rPr>
           <w:rFonts w:ascii="Calibri" w:hAnsi="Calibri"/>
           <w:sz w:val="20"/>
         </w:rPr>
-        <w:t xml:space="preserve">I think more explanation is needed to give readers an intuitive idea of what is going on. Could also reference the vignette on the subject: </w:t>
-      </w:r>
-      <w:hyperlink r:id="rId1"/>
-      <w:r>
-        <w:rPr>
-          <w:rFonts w:ascii="Calibri" w:hAnsi="Calibri"/>
-          <w:sz w:val="20"/>
-        </w:rPr>
-        <w:t xml:space="preserve"> Also Hamblin 2013 MEE cited therein.</w:t>
+        <w:t>Note that in each generation of the genetic algorithm, crossover, mutation, and selection are all always run. This might need to be rephrased?</w:t>
       </w:r>
     </w:p>
   </w:comment>
-  <w:comment w:id="61" w:author="Brad Duthie" w:date="2021-09-22T22:55:00Z" w:initials="BD">
-    <w:p>
-      <w:r>
-        <w:rPr>
-          <w:rFonts w:ascii="Calibri" w:hAnsi="Calibri"/>
-          <w:sz w:val="20"/>
-        </w:rPr>
-        <w:t xml:space="preserve">Note that in each generation of the genetic algorithm, crossover, mutation, and selection are all always run. This might need to be </w:t>
-      </w:r>
-      <w:proofErr w:type="gramStart"/>
-      <w:r>
-        <w:rPr>
-          <w:rFonts w:ascii="Calibri" w:hAnsi="Calibri"/>
-          <w:sz w:val="20"/>
-        </w:rPr>
-        <w:t>rephrased?</w:t>
-      </w:r>
-      <w:proofErr w:type="gramEnd"/>
-    </w:p>
-  </w:comment>
-  <w:comment w:id="63" w:author="Matthew Nuttall" w:date="2021-08-25T10:49:00Z" w:initials="MN">
+  <w:comment w:id="60" w:author="Matthew Nuttall" w:date="2021-08-25T10:49:00Z" w:initials="MN">
     <w:p>
       <w:r>
         <w:rPr>
@@ -6982,7 +6831,7 @@
       </w:r>
     </w:p>
   </w:comment>
-  <w:comment w:id="65" w:author="Brad Duthie" w:date="2021-09-22T22:56:00Z" w:initials="BD">
+  <w:comment w:id="62" w:author="Brad Duthie" w:date="2021-09-22T22:56:00Z" w:initials="BD">
     <w:p>
       <w:r>
         <w:rPr>
@@ -7004,7 +6853,7 @@
       </w:r>
     </w:p>
   </w:comment>
-  <w:comment w:id="66" w:author="Nils Bunnefeld" w:date="2021-09-23T10:18:00Z" w:initials="NB">
+  <w:comment w:id="63" w:author="Nils Bunnefeld" w:date="2021-09-23T10:18:00Z" w:initials="NB">
     <w:p>
       <w:pPr>
         <w:pStyle w:val="CommentText"/>
@@ -7020,7 +6869,7 @@
       </w:r>
     </w:p>
   </w:comment>
-  <w:comment w:id="70" w:author="Brad Duthie" w:date="2021-09-22T22:58:00Z" w:initials="BD">
+  <w:comment w:id="67" w:author="Brad Duthie" w:date="2021-09-22T22:58:00Z" w:initials="BD">
     <w:p>
       <w:r>
         <w:rPr>
@@ -7065,7 +6914,7 @@
     </w:p>
     <w:p/>
   </w:comment>
-  <w:comment w:id="71" w:author="Brad Duthie" w:date="2021-09-22T23:06:00Z" w:initials="BD">
+  <w:comment w:id="68" w:author="Brad Duthie" w:date="2021-09-22T23:06:00Z" w:initials="BD">
     <w:p>
       <w:r>
         <w:rPr>
@@ -7076,7 +6925,7 @@
       </w:r>
     </w:p>
   </w:comment>
-  <w:comment w:id="72" w:author="Brad Duthie" w:date="2021-09-22T23:07:00Z" w:initials="BD">
+  <w:comment w:id="69" w:author="Brad Duthie" w:date="2021-09-22T23:07:00Z" w:initials="BD">
     <w:p>
       <w:r>
         <w:rPr>
@@ -7087,72 +6936,56 @@
       </w:r>
     </w:p>
   </w:comment>
-  <w:comment w:id="74" w:author="Brad Duthie" w:date="2021-09-22T23:08:00Z" w:initials="BD">
+  <w:comment w:id="71" w:author="Brad Duthie" w:date="2021-09-22T23:08:00Z" w:initials="BD">
     <w:p>
       <w:r>
         <w:rPr>
           <w:rFonts w:ascii="Calibri" w:hAnsi="Calibri"/>
           <w:sz w:val="20"/>
         </w:rPr>
-        <w:t xml:space="preserve">This is all correct, but probably not necessary to explain. It’s </w:t>
-      </w:r>
-      <w:proofErr w:type="gramStart"/>
+        <w:t>This is all correct, but probably not necessary to explain. It’s really more a part of the software than the model.</w:t>
+      </w:r>
+    </w:p>
+  </w:comment>
+  <w:comment w:id="74" w:author="Brad Duthie" w:date="2021-09-22T23:10:00Z" w:initials="BD">
+    <w:p>
       <w:r>
         <w:rPr>
           <w:rFonts w:ascii="Calibri" w:hAnsi="Calibri"/>
           <w:sz w:val="20"/>
         </w:rPr>
-        <w:t>really more</w:t>
-      </w:r>
-      <w:proofErr w:type="gramEnd"/>
+        <w:t>Shouldn’t this be the median? I think that the arithmetic mean would be good to report too though.</w:t>
+      </w:r>
+    </w:p>
+  </w:comment>
+  <w:comment w:id="78" w:author="Brad Duthie" w:date="2021-09-22T23:11:00Z" w:initials="BD">
+    <w:p>
       <w:r>
         <w:rPr>
           <w:rFonts w:ascii="Calibri" w:hAnsi="Calibri"/>
           <w:sz w:val="20"/>
         </w:rPr>
-        <w:t xml:space="preserve"> a part of the software than the model.</w:t>
-      </w:r>
-    </w:p>
-  </w:comment>
-  <w:comment w:id="77" w:author="Brad Duthie" w:date="2021-09-22T23:10:00Z" w:initials="BD">
-    <w:p>
+        <w:t xml:space="preserve">I’m not sure if this is necessary since the inverse </w:t>
+      </w:r>
+      <w:proofErr w:type="spellStart"/>
       <w:r>
         <w:rPr>
           <w:rFonts w:ascii="Calibri" w:hAnsi="Calibri"/>
           <w:sz w:val="20"/>
         </w:rPr>
-        <w:t>Shouldn’t this be the median? I think that the arithmetic mean would be good to report too though.</w:t>
-      </w:r>
-    </w:p>
-  </w:comment>
-  <w:comment w:id="81" w:author="Brad Duthie" w:date="2021-09-22T23:11:00Z" w:initials="BD">
-    <w:p>
+        <w:t>Fourrier</w:t>
+      </w:r>
+      <w:proofErr w:type="spellEnd"/>
       <w:r>
         <w:rPr>
           <w:rFonts w:ascii="Calibri" w:hAnsi="Calibri"/>
           <w:sz w:val="20"/>
         </w:rPr>
-        <w:t xml:space="preserve">I’m not sure if this is necessary since the inverse </w:t>
-      </w:r>
-      <w:proofErr w:type="spellStart"/>
-      <w:r>
-        <w:rPr>
-          <w:rFonts w:ascii="Calibri" w:hAnsi="Calibri"/>
-          <w:sz w:val="20"/>
-        </w:rPr>
-        <w:t>Fourrier</w:t>
-      </w:r>
-      <w:proofErr w:type="spellEnd"/>
-      <w:r>
-        <w:rPr>
-          <w:rFonts w:ascii="Calibri" w:hAnsi="Calibri"/>
-          <w:sz w:val="20"/>
-        </w:rPr>
         <w:t xml:space="preserve"> has been around for so long. I think you would probably need to cite a textbook.</w:t>
       </w:r>
     </w:p>
   </w:comment>
-  <w:comment w:id="82" w:author="Matthew Nuttall" w:date="2021-08-26T10:25:00Z" w:initials="MN">
+  <w:comment w:id="79" w:author="Matthew Nuttall" w:date="2021-08-26T10:25:00Z" w:initials="MN">
     <w:p>
       <w:r>
         <w:rPr>
@@ -7195,9 +7028,9 @@
           <w:szCs w:val="24"/>
           <w:lang w:val="en-US" w:bidi="en-US"/>
         </w:rPr>
-        <w:t xml:space="preserve"> + </w:t>
-      </w:r>
-      <w:proofErr w:type="gramStart"/>
+        <w:t xml:space="preserve"> + sum( cs * sin(</w:t>
+      </w:r>
+      <w:proofErr w:type="spellStart"/>
       <w:r>
         <w:rPr>
           <w:rFonts w:ascii="Liberation Serif" w:eastAsia="DejaVu Sans" w:hAnsi="Liberation Serif" w:cs="DejaVu Sans"/>
@@ -7205,9 +7038,9 @@
           <w:szCs w:val="24"/>
           <w:lang w:val="en-US" w:bidi="en-US"/>
         </w:rPr>
-        <w:t>sum( cs</w:t>
-      </w:r>
-      <w:proofErr w:type="gramEnd"/>
+        <w:t>cf</w:t>
+      </w:r>
+      <w:proofErr w:type="spellEnd"/>
       <w:r>
         <w:rPr>
           <w:rFonts w:ascii="Liberation Serif" w:eastAsia="DejaVu Sans" w:hAnsi="Liberation Serif" w:cs="DejaVu Sans"/>
@@ -7215,31 +7048,11 @@
           <w:szCs w:val="24"/>
           <w:lang w:val="en-US" w:bidi="en-US"/>
         </w:rPr>
-        <w:t xml:space="preserve"> * sin(</w:t>
-      </w:r>
-      <w:proofErr w:type="spellStart"/>
-      <w:r>
-        <w:rPr>
-          <w:rFonts w:ascii="Liberation Serif" w:eastAsia="DejaVu Sans" w:hAnsi="Liberation Serif" w:cs="DejaVu Sans"/>
-          <w:sz w:val="24"/>
-          <w:szCs w:val="24"/>
-          <w:lang w:val="en-US" w:bidi="en-US"/>
-        </w:rPr>
-        <w:t>cf</w:t>
-      </w:r>
-      <w:proofErr w:type="spellEnd"/>
-      <w:r>
-        <w:rPr>
-          <w:rFonts w:ascii="Liberation Serif" w:eastAsia="DejaVu Sans" w:hAnsi="Liberation Serif" w:cs="DejaVu Sans"/>
-          <w:sz w:val="24"/>
-          <w:szCs w:val="24"/>
-          <w:lang w:val="en-US" w:bidi="en-US"/>
-        </w:rPr>
         <w:t>*w*t + cd))</w:t>
       </w:r>
     </w:p>
   </w:comment>
-  <w:comment w:id="86" w:author="Brad Duthie" w:date="2021-09-22T23:17:00Z" w:initials="BD">
+  <w:comment w:id="83" w:author="Brad Duthie" w:date="2021-09-22T23:17:00Z" w:initials="BD">
     <w:p>
       <w:r>
         <w:rPr>
@@ -7257,29 +7070,11 @@
           <w:sz w:val="20"/>
           <w:szCs w:val="24"/>
         </w:rPr>
-        <w:t xml:space="preserve">Can you explain which of the variables in the summation are constant versus changing? From the notation, it’s not </w:t>
-      </w:r>
-      <w:proofErr w:type="gramStart"/>
-      <w:r>
-        <w:rPr>
-          <w:rFonts w:ascii="Liberation Serif" w:eastAsia="DejaVu Sans" w:hAnsi="Liberation Serif" w:cs="DejaVu Sans"/>
-          <w:sz w:val="20"/>
-          <w:szCs w:val="24"/>
-        </w:rPr>
-        <w:t>really clear</w:t>
-      </w:r>
-      <w:proofErr w:type="gramEnd"/>
-      <w:r>
-        <w:rPr>
-          <w:rFonts w:ascii="Liberation Serif" w:eastAsia="DejaVu Sans" w:hAnsi="Liberation Serif" w:cs="DejaVu Sans"/>
-          <w:sz w:val="20"/>
-          <w:szCs w:val="24"/>
-        </w:rPr>
-        <w:t xml:space="preserve"> what you’re summing over. Is this summed over time steps, with one or more of the variables changing from one time step to the next?</w:t>
+        <w:t>Can you explain which of the variables in the summation are constant versus changing? From the notation, it’s not really clear what you’re summing over. Is this summed over time steps, with one or more of the variables changing from one time step to the next?</w:t>
       </w:r>
     </w:p>
   </w:comment>
-  <w:comment w:id="88" w:author="Brad Duthie" w:date="2021-09-22T23:14:00Z" w:initials="BD">
+  <w:comment w:id="85" w:author="Brad Duthie" w:date="2021-09-22T23:14:00Z" w:initials="BD">
     <w:p>
       <w:r>
         <w:rPr>
@@ -7346,7 +7141,7 @@
       </w:r>
     </w:p>
   </w:comment>
-  <w:comment w:id="93" w:author="Brad Duthie" w:date="2021-09-22T23:20:00Z" w:initials="BD">
+  <w:comment w:id="90" w:author="Brad Duthie" w:date="2021-09-22T23:20:00Z" w:initials="BD">
     <w:p>
       <w:r>
         <w:rPr>
@@ -7357,45 +7152,29 @@
       </w:r>
     </w:p>
   </w:comment>
-  <w:comment w:id="99" w:author="Brad Duthie" w:date="2021-09-22T23:22:00Z" w:initials="BD">
+  <w:comment w:id="96" w:author="Brad Duthie" w:date="2021-09-22T23:22:00Z" w:initials="BD">
     <w:p>
       <w:r>
         <w:rPr>
           <w:rFonts w:ascii="Calibri" w:hAnsi="Calibri"/>
           <w:sz w:val="20"/>
         </w:rPr>
-        <w:t xml:space="preserve">I don’t think </w:t>
-      </w:r>
-      <w:proofErr w:type="gramStart"/>
+        <w:t>I don’t think all of these table columns are necessary since three do not change at all. You could just state the values in the legend.</w:t>
+      </w:r>
+    </w:p>
+  </w:comment>
+  <w:comment w:id="98" w:author="Brad Duthie" w:date="2021-09-22T23:23:00Z" w:initials="BD">
+    <w:p>
       <w:r>
         <w:rPr>
           <w:rFonts w:ascii="Calibri" w:hAnsi="Calibri"/>
           <w:sz w:val="20"/>
         </w:rPr>
-        <w:t>all of</w:t>
-      </w:r>
-      <w:proofErr w:type="gramEnd"/>
-      <w:r>
-        <w:rPr>
-          <w:rFonts w:ascii="Calibri" w:hAnsi="Calibri"/>
-          <w:sz w:val="20"/>
-        </w:rPr>
-        <w:t xml:space="preserve"> these table columns are necessary since three do not change at all. You could just state the values in the legend.</w:t>
+        <w:t>I’m confused by this statement; all of them had a felling count increasing linearly, so why would this be relevant for differentiating which scenario retained the highest number of trees?</w:t>
       </w:r>
     </w:p>
   </w:comment>
-  <w:comment w:id="101" w:author="Brad Duthie" w:date="2021-09-22T23:23:00Z" w:initials="BD">
-    <w:p>
-      <w:r>
-        <w:rPr>
-          <w:rFonts w:ascii="Calibri" w:hAnsi="Calibri"/>
-          <w:sz w:val="20"/>
-        </w:rPr>
-        <w:t>I’m confused by this statement; all of them had a felling count increasing linearly, so why would this be relevant for differentiating which scenario retained the highest number of trees?</w:t>
-      </w:r>
-    </w:p>
-  </w:comment>
-  <w:comment w:id="102" w:author="Nils Bunnefeld" w:date="2021-09-23T10:25:00Z" w:initials="NB">
+  <w:comment w:id="99" w:author="Nils Bunnefeld" w:date="2021-09-23T10:25:00Z" w:initials="NB">
     <w:p>
       <w:pPr>
         <w:pStyle w:val="CommentText"/>
@@ -7407,19 +7186,11 @@
         <w:annotationRef/>
       </w:r>
       <w:r>
-        <w:t xml:space="preserve">I don’t think you want to use the word extinction here, because it is the GMSE language that comes from a focus on animal populations when GMSE was first created. I would go through the entire chapter and just call it complete forest loss or 100% forest loss. I think it is </w:t>
-      </w:r>
-      <w:proofErr w:type="gramStart"/>
-      <w:r>
-        <w:t>really important</w:t>
-      </w:r>
-      <w:proofErr w:type="gramEnd"/>
-      <w:r>
-        <w:t xml:space="preserve"> not to confuse the reader with terminology that is normally used in a different context. </w:t>
+        <w:t xml:space="preserve">I don’t think you want to use the word extinction here, because it is the GMSE language that comes from a focus on animal populations when GMSE was first created. I would go through the entire chapter and just call it complete forest loss or 100% forest loss. I think it is really important not to confuse the reader with terminology that is normally used in a different context. </w:t>
       </w:r>
     </w:p>
   </w:comment>
-  <w:comment w:id="103" w:author="Nils Bunnefeld" w:date="2021-09-23T10:27:00Z" w:initials="NB">
+  <w:comment w:id="100" w:author="Nils Bunnefeld" w:date="2021-09-23T10:27:00Z" w:initials="NB">
     <w:p>
       <w:pPr>
         <w:pStyle w:val="CommentText"/>
@@ -7435,7 +7206,7 @@
       </w:r>
     </w:p>
   </w:comment>
-  <w:comment w:id="110" w:author="Brad Duthie" w:date="2021-09-22T23:24:00Z" w:initials="BD">
+  <w:comment w:id="107" w:author="Brad Duthie" w:date="2021-09-22T23:24:00Z" w:initials="BD">
     <w:p>
       <w:r>
         <w:rPr>
@@ -7446,7 +7217,7 @@
       </w:r>
     </w:p>
   </w:comment>
-  <w:comment w:id="113" w:author="Brad Duthie" w:date="2021-09-22T23:24:00Z" w:initials="BD">
+  <w:comment w:id="110" w:author="Brad Duthie" w:date="2021-09-22T23:24:00Z" w:initials="BD">
     <w:p>
       <w:r>
         <w:rPr>
@@ -7457,7 +7228,7 @@
       </w:r>
     </w:p>
   </w:comment>
-  <w:comment w:id="115" w:author="Nils Bunnefeld" w:date="2021-09-23T10:38:00Z" w:initials="NB">
+  <w:comment w:id="112" w:author="Nils Bunnefeld" w:date="2021-09-23T10:38:00Z" w:initials="NB">
     <w:p>
       <w:pPr>
         <w:pStyle w:val="CommentText"/>
@@ -7469,15 +7240,7 @@
         <w:annotationRef/>
       </w:r>
       <w:r>
-        <w:t xml:space="preserve">Id there are no references that back this up, not even in the grey literature, then this is </w:t>
-      </w:r>
-      <w:proofErr w:type="gramStart"/>
-      <w:r>
-        <w:t>pretty novel</w:t>
-      </w:r>
-      <w:proofErr w:type="gramEnd"/>
-      <w:r>
-        <w:t xml:space="preserve">. It feels to me that we need to acknowledge somehow here that someone will have said this before, even if it is in the grey literature or on websites or </w:t>
+        <w:t xml:space="preserve">Id there are no references that back this up, not even in the grey literature, then this is pretty novel. It feels to me that we need to acknowledge somehow here that someone will have said this before, even if it is in the grey literature or on websites or </w:t>
       </w:r>
       <w:r>
         <w:t xml:space="preserve">policy documents. </w:t>
@@ -7492,7 +7255,7 @@
       </w:r>
     </w:p>
   </w:comment>
-  <w:comment w:id="116" w:author="Brad Duthie" w:date="2021-09-22T23:27:00Z" w:initials="BD">
+  <w:comment w:id="113" w:author="Brad Duthie" w:date="2021-09-22T23:27:00Z" w:initials="BD">
     <w:p>
       <w:r>
         <w:rPr>
@@ -7503,7 +7266,7 @@
       </w:r>
     </w:p>
   </w:comment>
-  <w:comment w:id="121" w:author="Brad Duthie" w:date="2021-09-22T23:29:00Z" w:initials="BD">
+  <w:comment w:id="118" w:author="Brad Duthie" w:date="2021-09-22T23:29:00Z" w:initials="BD">
     <w:p>
       <w:r>
         <w:rPr>
@@ -7514,7 +7277,7 @@
       </w:r>
     </w:p>
   </w:comment>
-  <w:comment w:id="122" w:author="Nils Bunnefeld" w:date="2021-09-23T10:42:00Z" w:initials="NB">
+  <w:comment w:id="119" w:author="Nils Bunnefeld" w:date="2021-09-23T10:42:00Z" w:initials="NB">
     <w:p>
       <w:pPr>
         <w:pStyle w:val="CommentText"/>
@@ -7530,7 +7293,7 @@
       </w:r>
     </w:p>
   </w:comment>
-  <w:comment w:id="137" w:author="Matthew Nuttall" w:date="2021-09-29T08:35:00Z" w:initials="MN">
+  <w:comment w:id="134" w:author="Matthew Nuttall" w:date="2021-09-29T08:35:00Z" w:initials="MN">
     <w:p>
       <w:pPr>
         <w:pStyle w:val="CommentText"/>
@@ -7546,7 +7309,7 @@
       </w:r>
     </w:p>
   </w:comment>
-  <w:comment w:id="138" w:author="Brad Duthie" w:date="2021-09-22T23:30:00Z" w:initials="BD">
+  <w:comment w:id="135" w:author="Brad Duthie" w:date="2021-09-22T23:30:00Z" w:initials="BD">
     <w:p>
       <w:r>
         <w:rPr>
@@ -7569,27 +7332,11 @@
           <w:rFonts w:ascii="Calibri" w:hAnsi="Calibri"/>
           <w:sz w:val="20"/>
         </w:rPr>
-        <w:t xml:space="preserve">-term effects of market forces or business decisions. I don’t </w:t>
-      </w:r>
-      <w:proofErr w:type="gramStart"/>
-      <w:r>
-        <w:rPr>
-          <w:rFonts w:ascii="Calibri" w:hAnsi="Calibri"/>
-          <w:sz w:val="20"/>
-        </w:rPr>
-        <w:t>actually know</w:t>
-      </w:r>
-      <w:proofErr w:type="gramEnd"/>
-      <w:r>
-        <w:rPr>
-          <w:rFonts w:ascii="Calibri" w:hAnsi="Calibri"/>
-          <w:sz w:val="20"/>
-        </w:rPr>
-        <w:t xml:space="preserve"> anything about this, so it’s entirely possible I’m way off, but the logic for why private finance is the most promising avenue isn’t clear to me after reading the remainder of this chapter. Can’t public funding for resources be maintained longer ultimately, even operating at a financial loss?</w:t>
+        <w:t>-term effects of market forces or business decisions. I don’t actually know anything about this, so it’s entirely possible I’m way off, but the logic for why private finance is the most promising avenue isn’t clear to me after reading the remainder of this chapter. Can’t public funding for resources be maintained longer ultimately, even operating at a financial loss?</w:t>
       </w:r>
     </w:p>
   </w:comment>
-  <w:comment w:id="148" w:author="Brad Duthie" w:date="2021-09-22T23:35:00Z" w:initials="BD">
+  <w:comment w:id="145" w:author="Brad Duthie" w:date="2021-09-22T23:35:00Z" w:initials="BD">
     <w:p>
       <w:r>
         <w:rPr>
@@ -7608,6 +7355,7 @@
   <w15:commentEx w15:paraId="6915FAB5" w15:done="0"/>
   <w15:commentEx w15:paraId="61F493C1" w15:done="0"/>
   <w15:commentEx w15:paraId="105A5050" w15:paraIdParent="61F493C1" w15:done="0"/>
+  <w15:commentEx w15:paraId="41EA7258" w15:done="0"/>
   <w15:commentEx w15:paraId="031BE8CD" w15:done="0"/>
   <w15:commentEx w15:paraId="29E272D9" w15:done="0"/>
   <w15:commentEx w15:paraId="6F5CC0F3" w15:done="0"/>
@@ -7649,6 +7397,7 @@
 <w16cex:commentsExtensible xmlns:wpc="http://schemas.microsoft.com/office/word/2010/wordprocessingCanvas" xmlns:cx="http://schemas.microsoft.com/office/drawing/2014/chartex" xmlns:cx1="http://schemas.microsoft.com/office/drawing/2015/9/8/chartex" xmlns:cx2="http://schemas.microsoft.com/office/drawing/2015/10/21/chartex" xmlns:cx3="http://schemas.microsoft.com/office/drawing/2016/5/9/chartex" xmlns:cx4="http://schemas.microsoft.com/office/drawing/2016/5/10/chartex" xmlns:cx5="http://schemas.microsoft.com/office/drawing/2016/5/11/chartex" xmlns:cx6="http://schemas.microsoft.com/office/drawing/2016/5/12/chartex" xmlns:cx7="http://schemas.microsoft.com/office/drawing/2016/5/13/chartex" xmlns:cx8="http://schemas.microsoft.com/office/drawing/2016/5/14/chartex" xmlns:mc="http://schemas.openxmlformats.org/markup-compatibility/2006" xmlns:aink="http://schemas.microsoft.com/office/drawing/2016/ink" xmlns:am3d="http://schemas.microsoft.com/office/drawing/2017/model3d" xmlns:o="urn:schemas-microsoft-com:office:office" xmlns:r="http://schemas.openxmlformats.org/officeDocument/2006/relationships" xmlns:m="http://schemas.openxmlformats.org/officeDocument/2006/math" xmlns:v="urn:schemas-microsoft-com:vml" xmlns:wp14="http://schemas.microsoft.com/office/word/2010/wordprocessingDrawing" xmlns:wp="http://schemas.openxmlformats.org/drawingml/2006/wordprocessingDrawing" xmlns:w10="urn:schemas-microsoft-com:office:word" xmlns:w="http://schemas.openxmlformats.org/wordprocessingml/2006/main" xmlns:w14="http://schemas.microsoft.com/office/word/2010/wordml" xmlns:w15="http://schemas.microsoft.com/office/word/2012/wordml" xmlns:w16cex="http://schemas.microsoft.com/office/word/2018/wordml/cex" xmlns:w16cid="http://schemas.microsoft.com/office/word/2016/wordml/cid" xmlns:w16="http://schemas.microsoft.com/office/word/2018/wordml" xmlns:w16sdtdh="http://schemas.microsoft.com/office/word/2020/wordml/sdtdatahash" xmlns:w16se="http://schemas.microsoft.com/office/word/2015/wordml/symex" xmlns:wpg="http://schemas.microsoft.com/office/word/2010/wordprocessingGroup" xmlns:wpi="http://schemas.microsoft.com/office/word/2010/wordprocessingInk" xmlns:wne="http://schemas.microsoft.com/office/word/2006/wordml" xmlns:wps="http://schemas.microsoft.com/office/word/2010/wordprocessingShape" mc:Ignorable="w14 w15 w16se w16cid w16 w16cex w16sdtdh wp14">
   <w16cex:commentExtensible w16cex:durableId="24F6D0D6" w16cex:dateUtc="2021-09-23T09:09:00Z"/>
   <w16cex:commentExtensible w16cex:durableId="24FEFBF2" w16cex:dateUtc="2021-09-29T13:51:00Z"/>
+  <w16cex:commentExtensible w16cex:durableId="25004952" w16cex:dateUtc="2021-09-30T13:33:00Z"/>
   <w16cex:commentExtensible w16cex:durableId="24F6D1D4" w16cex:dateUtc="2021-09-23T09:13:00Z"/>
   <w16cex:commentExtensible w16cex:durableId="24F6D305" w16cex:dateUtc="2021-09-23T09:18:00Z"/>
   <w16cex:commentExtensible w16cex:durableId="24F6D489" w16cex:dateUtc="2021-09-23T09:25:00Z"/>
@@ -7664,6 +7413,7 @@
   <w16cid:commentId w16cid:paraId="6915FAB5" w16cid:durableId="24F6D01D"/>
   <w16cid:commentId w16cid:paraId="61F493C1" w16cid:durableId="24F6D0D6"/>
   <w16cid:commentId w16cid:paraId="105A5050" w16cid:durableId="24FEFBF2"/>
+  <w16cid:commentId w16cid:paraId="41EA7258" w16cid:durableId="25004952"/>
   <w16cid:commentId w16cid:paraId="031BE8CD" w16cid:durableId="24F6D1D4"/>
   <w16cid:commentId w16cid:paraId="29E272D9" w16cid:durableId="24F6D01F"/>
   <w16cid:commentId w16cid:paraId="6F5CC0F3" w16cid:durableId="24F6D020"/>

</xml_diff>